<commit_message>
Anonymous types and nullable types
</commit_message>
<xml_diff>
--- a/BlogText.docx
+++ b/BlogText.docx
@@ -229,7 +229,7 @@
                     <pic:cNvPicPr/>
                   </pic:nvPicPr>
                   <pic:blipFill>
-                    <a:blip r:embed="rId5">
+                    <a:blip r:embed="rId6">
                       <a:extLst>
                         <a:ext uri="{28A0092B-C50C-407E-A947-70E740481C1C}">
                           <a14:useLocalDpi xmlns:a14="http://schemas.microsoft.com/office/drawing/2010/main" val="0"/>
@@ -283,7 +283,7 @@
                     <pic:cNvPicPr/>
                   </pic:nvPicPr>
                   <pic:blipFill>
-                    <a:blip r:embed="rId6">
+                    <a:blip r:embed="rId7">
                       <a:extLst>
                         <a:ext uri="{28A0092B-C50C-407E-A947-70E740481C1C}">
                           <a14:useLocalDpi xmlns:a14="http://schemas.microsoft.com/office/drawing/2010/main" val="0"/>
@@ -7928,7 +7928,7 @@
                     <pic:cNvPicPr/>
                   </pic:nvPicPr>
                   <pic:blipFill>
-                    <a:blip r:embed="rId7">
+                    <a:blip r:embed="rId8">
                       <a:extLst>
                         <a:ext uri="{28A0092B-C50C-407E-A947-70E740481C1C}">
                           <a14:useLocalDpi xmlns:a14="http://schemas.microsoft.com/office/drawing/2010/main" val="0"/>
@@ -8125,7 +8125,7 @@
                     <pic:cNvPicPr/>
                   </pic:nvPicPr>
                   <pic:blipFill>
-                    <a:blip r:embed="rId8">
+                    <a:blip r:embed="rId9">
                       <a:extLst>
                         <a:ext uri="{28A0092B-C50C-407E-A947-70E740481C1C}">
                           <a14:useLocalDpi xmlns:a14="http://schemas.microsoft.com/office/drawing/2010/main" val="0"/>
@@ -8427,7 +8427,7 @@
                     <pic:cNvPicPr/>
                   </pic:nvPicPr>
                   <pic:blipFill>
-                    <a:blip r:embed="rId9">
+                    <a:blip r:embed="rId10">
                       <a:extLst>
                         <a:ext uri="{28A0092B-C50C-407E-A947-70E740481C1C}">
                           <a14:useLocalDpi xmlns:a14="http://schemas.microsoft.com/office/drawing/2010/main" val="0"/>
@@ -9284,7 +9284,7 @@
                     <pic:cNvPicPr/>
                   </pic:nvPicPr>
                   <pic:blipFill>
-                    <a:blip r:embed="rId10">
+                    <a:blip r:embed="rId11">
                       <a:extLst>
                         <a:ext uri="{28A0092B-C50C-407E-A947-70E740481C1C}">
                           <a14:useLocalDpi xmlns:a14="http://schemas.microsoft.com/office/drawing/2010/main" val="0"/>
@@ -9690,7 +9690,7 @@
                     <pic:cNvPicPr/>
                   </pic:nvPicPr>
                   <pic:blipFill>
-                    <a:blip r:embed="rId11">
+                    <a:blip r:embed="rId12">
                       <a:extLst>
                         <a:ext uri="{28A0092B-C50C-407E-A947-70E740481C1C}">
                           <a14:useLocalDpi xmlns:a14="http://schemas.microsoft.com/office/drawing/2010/main" val="0"/>
@@ -11892,21 +11892,1776 @@
         <w:rPr>
           <w:noProof/>
         </w:rPr>
-        <w:t>il</w:t>
-      </w:r>
+        <w:t>ile</w:t>
+      </w:r>
+      <w:r>
+        <w:t xml:space="preserve"> developing our C# applications.</w:t>
+      </w:r>
+    </w:p>
+    <w:p>
+      <w:pPr>
+        <w:pStyle w:val="Heading1"/>
+      </w:pPr>
+      <w:r>
+        <w:rPr>
+          <w:noProof/>
+        </w:rPr>
+        <w:t>Anon</w:t>
+      </w:r>
+      <w:r>
+        <w:rPr>
+          <w:noProof/>
+        </w:rPr>
+        <w:t>ymou</w:t>
+      </w:r>
+      <w:r>
+        <w:rPr>
+          <w:noProof/>
+        </w:rPr>
+        <w:t>s</w:t>
+      </w:r>
+      <w:r>
+        <w:t xml:space="preserve"> Types and </w:t>
+      </w:r>
+      <w:proofErr w:type="spellStart"/>
+      <w:r>
+        <w:t>Nullable</w:t>
+      </w:r>
+      <w:proofErr w:type="spellEnd"/>
+      <w:r>
+        <w:t xml:space="preserve"> Types</w:t>
+      </w:r>
+    </w:p>
+    <w:p>
+      <w:r>
+        <w:t xml:space="preserve">In this </w:t>
+      </w:r>
+      <w:r>
+        <w:rPr>
+          <w:noProof/>
+        </w:rPr>
+        <w:t>article</w:t>
+      </w:r>
+      <w:r>
+        <w:rPr>
+          <w:noProof/>
+        </w:rPr>
+        <w:t>,</w:t>
+      </w:r>
+      <w:r>
+        <w:t xml:space="preserve"> we are going to talk about anonymous classes, how to create them, and why </w:t>
+      </w:r>
+      <w:proofErr w:type="gramStart"/>
+      <w:r>
+        <w:t>are they</w:t>
+      </w:r>
+      <w:proofErr w:type="gramEnd"/>
+      <w:r>
+        <w:t xml:space="preserve"> useful. Moreover, we are going to talk about </w:t>
+      </w:r>
+      <w:proofErr w:type="spellStart"/>
+      <w:r>
+        <w:t>nullable</w:t>
+      </w:r>
+      <w:proofErr w:type="spellEnd"/>
+      <w:r>
+        <w:t xml:space="preserve"> types and how to use them with the value types and what properties we have with the </w:t>
+      </w:r>
+      <w:r>
+        <w:rPr>
+          <w:noProof/>
+        </w:rPr>
+        <w:t>nu</w:t>
+      </w:r>
+      <w:r>
+        <w:rPr>
+          <w:noProof/>
+        </w:rPr>
+        <w:t>l</w:t>
+      </w:r>
+      <w:r>
+        <w:rPr>
+          <w:noProof/>
+        </w:rPr>
+        <w:t>lable</w:t>
+      </w:r>
+      <w:r>
+        <w:t xml:space="preserve"> types.</w:t>
+      </w:r>
+    </w:p>
+    <w:p>
+      <w:pPr>
+        <w:pStyle w:val="Heading2"/>
+      </w:pPr>
+      <w:r>
+        <w:t>Anonymous Classes</w:t>
+      </w:r>
+    </w:p>
+    <w:p>
+      <w:r>
+        <w:t>An anonymous class is a class that does not have a name. This could sound strange but it is useful in some parts of development, especially with the query expressions.</w:t>
+      </w:r>
+    </w:p>
+    <w:p>
+      <w:r>
+        <w:t xml:space="preserve">We can create an anonymous class simply by using the new keyword in </w:t>
+      </w:r>
+      <w:r>
+        <w:rPr>
+          <w:noProof/>
+        </w:rPr>
+        <w:t>fron</w:t>
+      </w:r>
+      <w:r>
+        <w:rPr>
+          <w:noProof/>
+        </w:rPr>
+        <w:t>t</w:t>
+      </w:r>
+      <w:r>
+        <w:t xml:space="preserve"> of curly braces:</w:t>
+      </w:r>
+    </w:p>
+    <w:p>
+      <w:proofErr w:type="spellStart"/>
+      <w:proofErr w:type="gramStart"/>
+      <w:r>
+        <w:rPr>
+          <w:rFonts w:ascii="Consolas" w:hAnsi="Consolas" w:cs="Consolas"/>
+          <w:color w:val="000000"/>
+          <w:sz w:val="19"/>
+          <w:szCs w:val="19"/>
+        </w:rPr>
+        <w:t>myAnonymousObj</w:t>
+      </w:r>
+      <w:proofErr w:type="spellEnd"/>
+      <w:proofErr w:type="gramEnd"/>
+      <w:r>
+        <w:rPr>
+          <w:rFonts w:ascii="Consolas" w:hAnsi="Consolas" w:cs="Consolas"/>
+          <w:color w:val="000000"/>
+          <w:sz w:val="19"/>
+          <w:szCs w:val="19"/>
+        </w:rPr>
+        <w:t xml:space="preserve"> = </w:t>
+      </w:r>
+      <w:r>
+        <w:rPr>
+          <w:rFonts w:ascii="Consolas" w:hAnsi="Consolas" w:cs="Consolas"/>
+          <w:color w:val="0000FF"/>
+          <w:sz w:val="19"/>
+          <w:szCs w:val="19"/>
+        </w:rPr>
+        <w:t>new</w:t>
+      </w:r>
+      <w:r>
+        <w:rPr>
+          <w:rFonts w:ascii="Consolas" w:hAnsi="Consolas" w:cs="Consolas"/>
+          <w:color w:val="000000"/>
+          <w:sz w:val="19"/>
+          <w:szCs w:val="19"/>
+        </w:rPr>
+        <w:t xml:space="preserve"> { Name = </w:t>
+      </w:r>
+      <w:r>
+        <w:rPr>
+          <w:rFonts w:ascii="Consolas" w:hAnsi="Consolas" w:cs="Consolas"/>
+          <w:color w:val="A31515"/>
+          <w:sz w:val="19"/>
+          <w:szCs w:val="19"/>
+        </w:rPr>
+        <w:t>"</w:t>
+      </w:r>
+      <w:r>
+        <w:rPr>
+          <w:rFonts w:ascii="Consolas" w:hAnsi="Consolas" w:cs="Consolas"/>
+          <w:noProof/>
+          <w:color w:val="A31515"/>
+          <w:sz w:val="19"/>
+          <w:szCs w:val="19"/>
+        </w:rPr>
+        <w:t>John</w:t>
+      </w:r>
+      <w:r>
+        <w:rPr>
+          <w:rFonts w:ascii="Consolas" w:hAnsi="Consolas" w:cs="Consolas"/>
+          <w:color w:val="A31515"/>
+          <w:sz w:val="19"/>
+          <w:szCs w:val="19"/>
+        </w:rPr>
+        <w:t>"</w:t>
+      </w:r>
+      <w:r>
+        <w:rPr>
+          <w:rFonts w:ascii="Consolas" w:hAnsi="Consolas" w:cs="Consolas"/>
+          <w:color w:val="000000"/>
+          <w:sz w:val="19"/>
+          <w:szCs w:val="19"/>
+        </w:rPr>
+        <w:t>, Age = 32 };</w:t>
+      </w:r>
+    </w:p>
+    <w:p>
+      <w:r>
+        <w:t>This class contains two properties the Name and the Age. The compiler will implicitly assign the types to the properties based on the types of their values. So, the Name will be of type string and the Age of type int.</w:t>
+      </w:r>
+    </w:p>
+    <w:p>
+      <w:r>
+        <w:t xml:space="preserve">But now, we can ask, what the type of the </w:t>
+      </w:r>
+      <w:proofErr w:type="spellStart"/>
+      <w:r>
+        <w:t>myAnonymousObj</w:t>
+      </w:r>
+      <w:proofErr w:type="spellEnd"/>
+      <w:r>
+        <w:t xml:space="preserve"> is? And the answer is that we don’t know, but this is the point of anonymous classes. But in C# this is not a problem, we can </w:t>
+      </w:r>
+      <w:r>
+        <w:rPr>
+          <w:noProof/>
+        </w:rPr>
+        <w:t>dec</w:t>
+      </w:r>
+      <w:r>
+        <w:rPr>
+          <w:noProof/>
+        </w:rPr>
+        <w:t>la</w:t>
+      </w:r>
+      <w:r>
+        <w:rPr>
+          <w:noProof/>
+        </w:rPr>
+        <w:t>re</w:t>
+      </w:r>
+      <w:r>
+        <w:t xml:space="preserve"> our object as an implicitly typed variable by using the var keyword:</w:t>
+      </w:r>
+    </w:p>
+    <w:p>
+      <w:proofErr w:type="gramStart"/>
+      <w:r>
+        <w:rPr>
+          <w:rFonts w:ascii="Consolas" w:hAnsi="Consolas" w:cs="Consolas"/>
+          <w:color w:val="0000FF"/>
+          <w:sz w:val="19"/>
+          <w:szCs w:val="19"/>
+        </w:rPr>
+        <w:t>var</w:t>
+      </w:r>
+      <w:proofErr w:type="gramEnd"/>
+      <w:r>
+        <w:rPr>
+          <w:rFonts w:ascii="Consolas" w:hAnsi="Consolas" w:cs="Consolas"/>
+          <w:color w:val="000000"/>
+          <w:sz w:val="19"/>
+          <w:szCs w:val="19"/>
+        </w:rPr>
+        <w:t xml:space="preserve"> </w:t>
+      </w:r>
+      <w:proofErr w:type="spellStart"/>
+      <w:r>
+        <w:rPr>
+          <w:rFonts w:ascii="Consolas" w:hAnsi="Consolas" w:cs="Consolas"/>
+          <w:color w:val="000000"/>
+          <w:sz w:val="19"/>
+          <w:szCs w:val="19"/>
+        </w:rPr>
+        <w:t>myAnonymousObj</w:t>
+      </w:r>
+      <w:proofErr w:type="spellEnd"/>
+      <w:r>
+        <w:rPr>
+          <w:rFonts w:ascii="Consolas" w:hAnsi="Consolas" w:cs="Consolas"/>
+          <w:color w:val="000000"/>
+          <w:sz w:val="19"/>
+          <w:szCs w:val="19"/>
+        </w:rPr>
+        <w:t xml:space="preserve"> = </w:t>
+      </w:r>
+      <w:r>
+        <w:rPr>
+          <w:rFonts w:ascii="Consolas" w:hAnsi="Consolas" w:cs="Consolas"/>
+          <w:color w:val="0000FF"/>
+          <w:sz w:val="19"/>
+          <w:szCs w:val="19"/>
+        </w:rPr>
+        <w:t>new</w:t>
+      </w:r>
+      <w:r>
+        <w:rPr>
+          <w:rFonts w:ascii="Consolas" w:hAnsi="Consolas" w:cs="Consolas"/>
+          <w:color w:val="000000"/>
+          <w:sz w:val="19"/>
+          <w:szCs w:val="19"/>
+        </w:rPr>
+        <w:t xml:space="preserve"> { Name = </w:t>
+      </w:r>
+      <w:r>
+        <w:rPr>
+          <w:rFonts w:ascii="Consolas" w:hAnsi="Consolas" w:cs="Consolas"/>
+          <w:color w:val="A31515"/>
+          <w:sz w:val="19"/>
+          <w:szCs w:val="19"/>
+        </w:rPr>
+        <w:t>"</w:t>
+      </w:r>
+      <w:proofErr w:type="spellStart"/>
+      <w:r>
+        <w:rPr>
+          <w:rFonts w:ascii="Consolas" w:hAnsi="Consolas" w:cs="Consolas"/>
+          <w:color w:val="A31515"/>
+          <w:sz w:val="19"/>
+          <w:szCs w:val="19"/>
+        </w:rPr>
+        <w:t>nesto</w:t>
+      </w:r>
+      <w:proofErr w:type="spellEnd"/>
+      <w:r>
+        <w:rPr>
+          <w:rFonts w:ascii="Consolas" w:hAnsi="Consolas" w:cs="Consolas"/>
+          <w:color w:val="A31515"/>
+          <w:sz w:val="19"/>
+          <w:szCs w:val="19"/>
+        </w:rPr>
+        <w:t>"</w:t>
+      </w:r>
+      <w:r>
+        <w:rPr>
+          <w:rFonts w:ascii="Consolas" w:hAnsi="Consolas" w:cs="Consolas"/>
+          <w:color w:val="000000"/>
+          <w:sz w:val="19"/>
+          <w:szCs w:val="19"/>
+        </w:rPr>
+        <w:t>, Age = 32 };</w:t>
+      </w:r>
+    </w:p>
+    <w:p>
+      <w:r>
+        <w:t xml:space="preserve">The var keyword causes the compiler to create a variable of the same type as </w:t>
+      </w:r>
+      <w:r>
+        <w:t xml:space="preserve">the expression that we use to initialize that object. So let’s see a </w:t>
+      </w:r>
+      <w:r>
+        <w:rPr>
+          <w:noProof/>
+        </w:rPr>
+        <w:t>couple</w:t>
+      </w:r>
+      <w:r>
+        <w:t xml:space="preserve"> of examples with</w:t>
+      </w:r>
+      <w:r>
+        <w:rPr>
+          <w:noProof/>
+        </w:rPr>
+        <w:t xml:space="preserve"> well-known types</w:t>
+      </w:r>
+      <w:r>
+        <w:t>:</w:t>
+      </w:r>
+    </w:p>
+    <w:p>
+      <w:pPr>
+        <w:autoSpaceDE w:val="0"/>
+        <w:autoSpaceDN w:val="0"/>
+        <w:adjustRightInd w:val="0"/>
+        <w:spacing w:after="0" w:line="240" w:lineRule="auto"/>
+        <w:rPr>
+          <w:rFonts w:ascii="Consolas" w:hAnsi="Consolas" w:cs="Consolas"/>
+          <w:color w:val="000000"/>
+          <w:sz w:val="19"/>
+          <w:szCs w:val="19"/>
+        </w:rPr>
+      </w:pPr>
+      <w:proofErr w:type="gramStart"/>
+      <w:r>
+        <w:rPr>
+          <w:rFonts w:ascii="Consolas" w:hAnsi="Consolas" w:cs="Consolas"/>
+          <w:color w:val="0000FF"/>
+          <w:sz w:val="19"/>
+          <w:szCs w:val="19"/>
+        </w:rPr>
+        <w:t>var</w:t>
+      </w:r>
+      <w:proofErr w:type="gramEnd"/>
+      <w:r>
+        <w:rPr>
+          <w:rFonts w:ascii="Consolas" w:hAnsi="Consolas" w:cs="Consolas"/>
+          <w:color w:val="000000"/>
+          <w:sz w:val="19"/>
+          <w:szCs w:val="19"/>
+        </w:rPr>
+        <w:t xml:space="preserve"> number = 15; </w:t>
+      </w:r>
+      <w:r>
+        <w:rPr>
+          <w:rFonts w:ascii="Consolas" w:hAnsi="Consolas" w:cs="Consolas"/>
+          <w:color w:val="008000"/>
+          <w:sz w:val="19"/>
+          <w:szCs w:val="19"/>
+        </w:rPr>
+        <w:t xml:space="preserve">// the number is of type </w:t>
+      </w:r>
+      <w:proofErr w:type="spellStart"/>
+      <w:r>
+        <w:rPr>
+          <w:rFonts w:ascii="Consolas" w:hAnsi="Consolas" w:cs="Consolas"/>
+          <w:color w:val="008000"/>
+          <w:sz w:val="19"/>
+          <w:szCs w:val="19"/>
+        </w:rPr>
+        <w:t>int</w:t>
+      </w:r>
+      <w:proofErr w:type="spellEnd"/>
+    </w:p>
+    <w:p>
+      <w:pPr>
+        <w:autoSpaceDE w:val="0"/>
+        <w:autoSpaceDN w:val="0"/>
+        <w:adjustRightInd w:val="0"/>
+        <w:spacing w:after="0" w:line="240" w:lineRule="auto"/>
+        <w:rPr>
+          <w:rFonts w:ascii="Consolas" w:hAnsi="Consolas" w:cs="Consolas"/>
+          <w:color w:val="000000"/>
+          <w:sz w:val="19"/>
+          <w:szCs w:val="19"/>
+        </w:rPr>
+      </w:pPr>
+      <w:proofErr w:type="gramStart"/>
+      <w:r>
+        <w:rPr>
+          <w:rFonts w:ascii="Consolas" w:hAnsi="Consolas" w:cs="Consolas"/>
+          <w:color w:val="0000FF"/>
+          <w:sz w:val="19"/>
+          <w:szCs w:val="19"/>
+        </w:rPr>
+        <w:t>var</w:t>
+      </w:r>
+      <w:proofErr w:type="gramEnd"/>
+      <w:r>
+        <w:rPr>
+          <w:rFonts w:ascii="Consolas" w:hAnsi="Consolas" w:cs="Consolas"/>
+          <w:color w:val="000000"/>
+          <w:sz w:val="19"/>
+          <w:szCs w:val="19"/>
+        </w:rPr>
+        <w:t xml:space="preserve"> word = </w:t>
+      </w:r>
+      <w:r>
+        <w:rPr>
+          <w:rFonts w:ascii="Consolas" w:hAnsi="Consolas" w:cs="Consolas"/>
+          <w:color w:val="A31515"/>
+          <w:sz w:val="19"/>
+          <w:szCs w:val="19"/>
+        </w:rPr>
+        <w:t>"example"</w:t>
+      </w:r>
+      <w:r>
+        <w:rPr>
+          <w:rFonts w:ascii="Consolas" w:hAnsi="Consolas" w:cs="Consolas"/>
+          <w:color w:val="000000"/>
+          <w:sz w:val="19"/>
+          <w:szCs w:val="19"/>
+        </w:rPr>
+        <w:t xml:space="preserve">; </w:t>
+      </w:r>
+      <w:r>
+        <w:rPr>
+          <w:rFonts w:ascii="Consolas" w:hAnsi="Consolas" w:cs="Consolas"/>
+          <w:color w:val="008000"/>
+          <w:sz w:val="19"/>
+          <w:szCs w:val="19"/>
+        </w:rPr>
+        <w:t>//the word is of type string</w:t>
+      </w:r>
+    </w:p>
+    <w:p>
+      <w:pPr>
+        <w:rPr>
+          <w:rFonts w:ascii="Consolas" w:hAnsi="Consolas" w:cs="Consolas"/>
+          <w:color w:val="008000"/>
+          <w:sz w:val="19"/>
+          <w:szCs w:val="19"/>
+        </w:rPr>
+      </w:pPr>
+      <w:proofErr w:type="gramStart"/>
+      <w:r>
+        <w:rPr>
+          <w:rFonts w:ascii="Consolas" w:hAnsi="Consolas" w:cs="Consolas"/>
+          <w:color w:val="0000FF"/>
+          <w:sz w:val="19"/>
+          <w:szCs w:val="19"/>
+        </w:rPr>
+        <w:t>var</w:t>
+      </w:r>
+      <w:proofErr w:type="gramEnd"/>
+      <w:r>
+        <w:rPr>
+          <w:rFonts w:ascii="Consolas" w:hAnsi="Consolas" w:cs="Consolas"/>
+          <w:color w:val="000000"/>
+          <w:sz w:val="19"/>
+          <w:szCs w:val="19"/>
+        </w:rPr>
+        <w:t xml:space="preserve"> money = 987.32; </w:t>
+      </w:r>
+      <w:r>
+        <w:rPr>
+          <w:rFonts w:ascii="Consolas" w:hAnsi="Consolas" w:cs="Consolas"/>
+          <w:color w:val="008000"/>
+          <w:sz w:val="19"/>
+          <w:szCs w:val="19"/>
+        </w:rPr>
+        <w:t>//the money is of type double</w:t>
+      </w:r>
+    </w:p>
+    <w:p>
+      <w:r>
+        <w:t>We can access to the properties of our anonymous object the same way we did with regular objects:</w:t>
+      </w:r>
+    </w:p>
+    <w:p>
+      <w:proofErr w:type="spellStart"/>
+      <w:proofErr w:type="gramStart"/>
+      <w:r>
+        <w:rPr>
+          <w:rFonts w:ascii="Consolas" w:hAnsi="Consolas" w:cs="Consolas"/>
+          <w:color w:val="000000"/>
+          <w:sz w:val="19"/>
+          <w:szCs w:val="19"/>
+        </w:rPr>
+        <w:lastRenderedPageBreak/>
+        <w:t>Console.WriteLine</w:t>
+      </w:r>
+      <w:proofErr w:type="spellEnd"/>
+      <w:r>
+        <w:rPr>
+          <w:rFonts w:ascii="Consolas" w:hAnsi="Consolas" w:cs="Consolas"/>
+          <w:color w:val="000000"/>
+          <w:sz w:val="19"/>
+          <w:szCs w:val="19"/>
+        </w:rPr>
+        <w:t>(</w:t>
+      </w:r>
+      <w:proofErr w:type="gramEnd"/>
+      <w:r>
+        <w:rPr>
+          <w:rFonts w:ascii="Consolas" w:hAnsi="Consolas" w:cs="Consolas"/>
+          <w:color w:val="A31515"/>
+          <w:sz w:val="19"/>
+          <w:szCs w:val="19"/>
+        </w:rPr>
+        <w:t xml:space="preserve">$"The name of </w:t>
+      </w:r>
+      <w:proofErr w:type="spellStart"/>
+      <w:r>
+        <w:rPr>
+          <w:rFonts w:ascii="Consolas" w:hAnsi="Consolas" w:cs="Consolas"/>
+          <w:color w:val="A31515"/>
+          <w:sz w:val="19"/>
+          <w:szCs w:val="19"/>
+        </w:rPr>
+        <w:t>myAnonymousObject</w:t>
+      </w:r>
+      <w:proofErr w:type="spellEnd"/>
+      <w:r>
+        <w:rPr>
+          <w:rFonts w:ascii="Consolas" w:hAnsi="Consolas" w:cs="Consolas"/>
+          <w:color w:val="A31515"/>
+          <w:sz w:val="19"/>
+          <w:szCs w:val="19"/>
+        </w:rPr>
+        <w:t xml:space="preserve"> is </w:t>
+      </w:r>
+      <w:r>
+        <w:rPr>
+          <w:rFonts w:ascii="Consolas" w:hAnsi="Consolas" w:cs="Consolas"/>
+          <w:color w:val="000000"/>
+          <w:sz w:val="19"/>
+          <w:szCs w:val="19"/>
+        </w:rPr>
+        <w:t>{</w:t>
+      </w:r>
+      <w:proofErr w:type="spellStart"/>
+      <w:r>
+        <w:rPr>
+          <w:rFonts w:ascii="Consolas" w:hAnsi="Consolas" w:cs="Consolas"/>
+          <w:color w:val="000000"/>
+          <w:sz w:val="19"/>
+          <w:szCs w:val="19"/>
+        </w:rPr>
+        <w:t>myAnonymousObj.Name</w:t>
+      </w:r>
+      <w:proofErr w:type="spellEnd"/>
+      <w:r>
+        <w:rPr>
+          <w:rFonts w:ascii="Consolas" w:hAnsi="Consolas" w:cs="Consolas"/>
+          <w:color w:val="000000"/>
+          <w:sz w:val="19"/>
+          <w:szCs w:val="19"/>
+        </w:rPr>
+        <w:t>}</w:t>
+      </w:r>
+      <w:r>
+        <w:rPr>
+          <w:rFonts w:ascii="Consolas" w:hAnsi="Consolas" w:cs="Consolas"/>
+          <w:color w:val="A31515"/>
+          <w:sz w:val="19"/>
+          <w:szCs w:val="19"/>
+        </w:rPr>
+        <w:t xml:space="preserve">, the age is </w:t>
+      </w:r>
+      <w:r>
+        <w:rPr>
+          <w:rFonts w:ascii="Consolas" w:hAnsi="Consolas" w:cs="Consolas"/>
+          <w:color w:val="000000"/>
+          <w:sz w:val="19"/>
+          <w:szCs w:val="19"/>
+        </w:rPr>
+        <w:t>{</w:t>
+      </w:r>
+      <w:proofErr w:type="spellStart"/>
+      <w:r>
+        <w:rPr>
+          <w:rFonts w:ascii="Consolas" w:hAnsi="Consolas" w:cs="Consolas"/>
+          <w:color w:val="000000"/>
+          <w:sz w:val="19"/>
+          <w:szCs w:val="19"/>
+        </w:rPr>
+        <w:t>myAnonymousObj.Age</w:t>
+      </w:r>
+      <w:proofErr w:type="spellEnd"/>
+      <w:r>
+        <w:rPr>
+          <w:rFonts w:ascii="Consolas" w:hAnsi="Consolas" w:cs="Consolas"/>
+          <w:color w:val="000000"/>
+          <w:sz w:val="19"/>
+          <w:szCs w:val="19"/>
+        </w:rPr>
+        <w:t>}</w:t>
+      </w:r>
+      <w:r>
+        <w:rPr>
+          <w:rFonts w:ascii="Consolas" w:hAnsi="Consolas" w:cs="Consolas"/>
+          <w:color w:val="A31515"/>
+          <w:sz w:val="19"/>
+          <w:szCs w:val="19"/>
+        </w:rPr>
+        <w:t>"</w:t>
+      </w:r>
+      <w:r>
+        <w:rPr>
+          <w:rFonts w:ascii="Consolas" w:hAnsi="Consolas" w:cs="Consolas"/>
+          <w:color w:val="000000"/>
+          <w:sz w:val="19"/>
+          <w:szCs w:val="19"/>
+        </w:rPr>
+        <w:t>);</w:t>
+      </w:r>
+    </w:p>
+    <w:p>
+      <w:pPr>
+        <w:pStyle w:val="Heading2"/>
+      </w:pPr>
+      <w:proofErr w:type="spellStart"/>
+      <w:r>
+        <w:t>Nullable</w:t>
+      </w:r>
+      <w:proofErr w:type="spellEnd"/>
+      <w:r>
+        <w:t xml:space="preserve"> Types</w:t>
+      </w:r>
+    </w:p>
+    <w:p>
+      <w:r>
+        <w:t xml:space="preserve">The null value is useful for initializing reference types. So, it is logical that we can’t </w:t>
+      </w:r>
+      <w:r>
+        <w:rPr>
+          <w:noProof/>
+        </w:rPr>
+        <w:t>assi</w:t>
+      </w:r>
+      <w:r>
+        <w:rPr>
+          <w:noProof/>
+        </w:rPr>
+        <w:t>gn</w:t>
+      </w:r>
+      <w:r>
+        <w:t xml:space="preserve"> the null value to the value type because the null is itself a reference. The following statement will throw an error:</w:t>
+      </w:r>
+    </w:p>
+    <w:p>
+      <w:r>
+        <w:rPr>
+          <w:noProof/>
+        </w:rPr>
+        <w:drawing>
+          <wp:inline distT="0" distB="0" distL="0" distR="0">
+            <wp:extent cx="5068007" cy="609685"/>
+            <wp:effectExtent l="0" t="0" r="0" b="0"/>
+            <wp:docPr id="8" name="Picture 8"/>
+            <wp:cNvGraphicFramePr>
+              <a:graphicFrameLocks xmlns:a="http://schemas.openxmlformats.org/drawingml/2006/main" noChangeAspect="1"/>
+            </wp:cNvGraphicFramePr>
+            <a:graphic xmlns:a="http://schemas.openxmlformats.org/drawingml/2006/main">
+              <a:graphicData uri="http://schemas.openxmlformats.org/drawingml/2006/picture">
+                <pic:pic xmlns:pic="http://schemas.openxmlformats.org/drawingml/2006/picture">
+                  <pic:nvPicPr>
+                    <pic:cNvPr id="8" name="09-Nullable_Error.png"/>
+                    <pic:cNvPicPr/>
+                  </pic:nvPicPr>
+                  <pic:blipFill>
+                    <a:blip r:embed="rId13">
+                      <a:extLst>
+                        <a:ext uri="{28A0092B-C50C-407E-A947-70E740481C1C}">
+                          <a14:useLocalDpi xmlns:a14="http://schemas.microsoft.com/office/drawing/2010/main" val="0"/>
+                        </a:ext>
+                      </a:extLst>
+                    </a:blip>
+                    <a:stretch>
+                      <a:fillRect/>
+                    </a:stretch>
+                  </pic:blipFill>
+                  <pic:spPr>
+                    <a:xfrm>
+                      <a:off x="0" y="0"/>
+                      <a:ext cx="5068007" cy="609685"/>
+                    </a:xfrm>
+                    <a:prstGeom prst="rect">
+                      <a:avLst/>
+                    </a:prstGeom>
+                  </pic:spPr>
+                </pic:pic>
+              </a:graphicData>
+            </a:graphic>
+          </wp:inline>
+        </w:drawing>
+      </w:r>
+    </w:p>
+    <w:p>
+      <w:r>
+        <w:t xml:space="preserve">However, C# provides us with a modifier that we can use to declare a value type as a </w:t>
+      </w:r>
+      <w:proofErr w:type="spellStart"/>
+      <w:r>
+        <w:t>nullable</w:t>
+      </w:r>
+      <w:proofErr w:type="spellEnd"/>
+      <w:r>
+        <w:t xml:space="preserve"> value type. We can use </w:t>
+      </w:r>
+      <w:proofErr w:type="gramStart"/>
+      <w:r>
+        <w:t>the ?</w:t>
+      </w:r>
+      <w:proofErr w:type="gramEnd"/>
+      <w:r>
+        <w:t xml:space="preserve"> </w:t>
+      </w:r>
+      <w:proofErr w:type="gramStart"/>
+      <w:r>
+        <w:t>to</w:t>
+      </w:r>
+      <w:proofErr w:type="gramEnd"/>
+      <w:r>
+        <w:t xml:space="preserve"> indicate that value type is </w:t>
+      </w:r>
+      <w:r>
+        <w:rPr>
+          <w:noProof/>
+        </w:rPr>
+        <w:t>nullable</w:t>
+      </w:r>
+      <w:r>
+        <w:t>:</w:t>
+      </w:r>
+    </w:p>
+    <w:p>
+      <w:r>
+        <w:rPr>
+          <w:rFonts w:ascii="Consolas" w:hAnsi="Consolas" w:cs="Consolas"/>
+          <w:noProof/>
+          <w:color w:val="0000FF"/>
+          <w:sz w:val="19"/>
+          <w:szCs w:val="19"/>
+        </w:rPr>
+        <w:t>i</w:t>
+      </w:r>
+      <w:r>
+        <w:rPr>
+          <w:rFonts w:ascii="Consolas" w:hAnsi="Consolas" w:cs="Consolas"/>
+          <w:noProof/>
+          <w:color w:val="0000FF"/>
+          <w:sz w:val="19"/>
+          <w:szCs w:val="19"/>
+        </w:rPr>
+        <w:t>nt</w:t>
+      </w:r>
+      <w:r>
+        <w:rPr>
+          <w:rFonts w:ascii="Consolas" w:hAnsi="Consolas" w:cs="Consolas"/>
+          <w:color w:val="000000"/>
+          <w:sz w:val="19"/>
+          <w:szCs w:val="19"/>
+        </w:rPr>
+        <w:t xml:space="preserve">? </w:t>
+      </w:r>
+      <w:proofErr w:type="gramStart"/>
+      <w:r>
+        <w:rPr>
+          <w:rFonts w:ascii="Consolas" w:hAnsi="Consolas" w:cs="Consolas"/>
+          <w:color w:val="000000"/>
+          <w:sz w:val="19"/>
+          <w:szCs w:val="19"/>
+        </w:rPr>
+        <w:t>number</w:t>
+      </w:r>
+      <w:proofErr w:type="gramEnd"/>
+      <w:r>
+        <w:rPr>
+          <w:rFonts w:ascii="Consolas" w:hAnsi="Consolas" w:cs="Consolas"/>
+          <w:color w:val="000000"/>
+          <w:sz w:val="19"/>
+          <w:szCs w:val="19"/>
+        </w:rPr>
+        <w:t xml:space="preserve"> = </w:t>
+      </w:r>
+      <w:r>
+        <w:rPr>
+          <w:rFonts w:ascii="Consolas" w:hAnsi="Consolas" w:cs="Consolas"/>
+          <w:color w:val="0000FF"/>
+          <w:sz w:val="19"/>
+          <w:szCs w:val="19"/>
+        </w:rPr>
+        <w:t>null</w:t>
+      </w:r>
+      <w:r>
+        <w:rPr>
+          <w:rFonts w:ascii="Consolas" w:hAnsi="Consolas" w:cs="Consolas"/>
+          <w:color w:val="000000"/>
+          <w:sz w:val="19"/>
+          <w:szCs w:val="19"/>
+        </w:rPr>
+        <w:t>;</w:t>
+      </w:r>
+    </w:p>
+    <w:p>
+      <w:r>
+        <w:t xml:space="preserve">We can still assign an integer value to our </w:t>
+      </w:r>
+      <w:proofErr w:type="spellStart"/>
+      <w:r>
+        <w:t>nullable</w:t>
+      </w:r>
+      <w:proofErr w:type="spellEnd"/>
+      <w:r>
+        <w:t xml:space="preserve"> value type:</w:t>
+      </w:r>
+    </w:p>
+    <w:p>
+      <w:pPr>
+        <w:autoSpaceDE w:val="0"/>
+        <w:autoSpaceDN w:val="0"/>
+        <w:adjustRightInd w:val="0"/>
+        <w:spacing w:after="0" w:line="240" w:lineRule="auto"/>
+        <w:rPr>
+          <w:rFonts w:ascii="Consolas" w:hAnsi="Consolas" w:cs="Consolas"/>
+          <w:color w:val="000000"/>
+          <w:sz w:val="19"/>
+          <w:szCs w:val="19"/>
+        </w:rPr>
+      </w:pPr>
+      <w:proofErr w:type="spellStart"/>
+      <w:proofErr w:type="gramStart"/>
+      <w:r>
+        <w:rPr>
+          <w:rFonts w:ascii="Consolas" w:hAnsi="Consolas" w:cs="Consolas"/>
+          <w:color w:val="0000FF"/>
+          <w:sz w:val="19"/>
+          <w:szCs w:val="19"/>
+        </w:rPr>
+        <w:t>int</w:t>
+      </w:r>
+      <w:proofErr w:type="spellEnd"/>
+      <w:proofErr w:type="gramEnd"/>
+      <w:r>
+        <w:rPr>
+          <w:rFonts w:ascii="Consolas" w:hAnsi="Consolas" w:cs="Consolas"/>
+          <w:color w:val="000000"/>
+          <w:sz w:val="19"/>
+          <w:szCs w:val="19"/>
+        </w:rPr>
+        <w:t xml:space="preserve">? </w:t>
+      </w:r>
+      <w:proofErr w:type="gramStart"/>
+      <w:r>
+        <w:rPr>
+          <w:rFonts w:ascii="Consolas" w:hAnsi="Consolas" w:cs="Consolas"/>
+          <w:color w:val="000000"/>
+          <w:sz w:val="19"/>
+          <w:szCs w:val="19"/>
+        </w:rPr>
+        <w:t>number</w:t>
+      </w:r>
+      <w:proofErr w:type="gramEnd"/>
+      <w:r>
+        <w:rPr>
+          <w:rFonts w:ascii="Consolas" w:hAnsi="Consolas" w:cs="Consolas"/>
+          <w:color w:val="000000"/>
+          <w:sz w:val="19"/>
+          <w:szCs w:val="19"/>
+        </w:rPr>
+        <w:t xml:space="preserve"> = </w:t>
+      </w:r>
+      <w:r>
+        <w:rPr>
+          <w:rFonts w:ascii="Consolas" w:hAnsi="Consolas" w:cs="Consolas"/>
+          <w:color w:val="0000FF"/>
+          <w:sz w:val="19"/>
+          <w:szCs w:val="19"/>
+        </w:rPr>
+        <w:t>null</w:t>
+      </w:r>
+      <w:r>
+        <w:rPr>
+          <w:rFonts w:ascii="Consolas" w:hAnsi="Consolas" w:cs="Consolas"/>
+          <w:color w:val="000000"/>
+          <w:sz w:val="19"/>
+          <w:szCs w:val="19"/>
+        </w:rPr>
+        <w:t>;</w:t>
+      </w:r>
+    </w:p>
+    <w:p>
+      <w:pPr>
+        <w:autoSpaceDE w:val="0"/>
+        <w:autoSpaceDN w:val="0"/>
+        <w:adjustRightInd w:val="0"/>
+        <w:spacing w:after="0" w:line="240" w:lineRule="auto"/>
+        <w:rPr>
+          <w:rFonts w:ascii="Consolas" w:hAnsi="Consolas" w:cs="Consolas"/>
+          <w:color w:val="000000"/>
+          <w:sz w:val="19"/>
+          <w:szCs w:val="19"/>
+        </w:rPr>
+      </w:pPr>
+      <w:proofErr w:type="spellStart"/>
+      <w:proofErr w:type="gramStart"/>
+      <w:r>
+        <w:rPr>
+          <w:rFonts w:ascii="Consolas" w:hAnsi="Consolas" w:cs="Consolas"/>
+          <w:color w:val="0000FF"/>
+          <w:sz w:val="19"/>
+          <w:szCs w:val="19"/>
+        </w:rPr>
+        <w:t>int</w:t>
+      </w:r>
+      <w:proofErr w:type="spellEnd"/>
+      <w:proofErr w:type="gramEnd"/>
+      <w:r>
+        <w:rPr>
+          <w:rFonts w:ascii="Consolas" w:hAnsi="Consolas" w:cs="Consolas"/>
+          <w:color w:val="000000"/>
+          <w:sz w:val="19"/>
+          <w:szCs w:val="19"/>
+        </w:rPr>
+        <w:t xml:space="preserve"> another = 200;</w:t>
+      </w:r>
+    </w:p>
+    <w:p>
+      <w:pPr>
+        <w:autoSpaceDE w:val="0"/>
+        <w:autoSpaceDN w:val="0"/>
+        <w:adjustRightInd w:val="0"/>
+        <w:spacing w:after="0" w:line="240" w:lineRule="auto"/>
+        <w:rPr>
+          <w:rFonts w:ascii="Consolas" w:hAnsi="Consolas" w:cs="Consolas"/>
+          <w:color w:val="000000"/>
+          <w:sz w:val="19"/>
+          <w:szCs w:val="19"/>
+        </w:rPr>
+      </w:pPr>
+    </w:p>
+    <w:p>
+      <w:pPr>
+        <w:autoSpaceDE w:val="0"/>
+        <w:autoSpaceDN w:val="0"/>
+        <w:adjustRightInd w:val="0"/>
+        <w:spacing w:after="0" w:line="240" w:lineRule="auto"/>
+        <w:rPr>
+          <w:rFonts w:ascii="Consolas" w:hAnsi="Consolas" w:cs="Consolas"/>
+          <w:color w:val="000000"/>
+          <w:sz w:val="19"/>
+          <w:szCs w:val="19"/>
+        </w:rPr>
+      </w:pPr>
+      <w:proofErr w:type="gramStart"/>
+      <w:r>
+        <w:rPr>
+          <w:rFonts w:ascii="Consolas" w:hAnsi="Consolas" w:cs="Consolas"/>
+          <w:color w:val="000000"/>
+          <w:sz w:val="19"/>
+          <w:szCs w:val="19"/>
+        </w:rPr>
+        <w:t>number</w:t>
+      </w:r>
+      <w:proofErr w:type="gramEnd"/>
+      <w:r>
+        <w:rPr>
+          <w:rFonts w:ascii="Consolas" w:hAnsi="Consolas" w:cs="Consolas"/>
+          <w:color w:val="000000"/>
+          <w:sz w:val="19"/>
+          <w:szCs w:val="19"/>
+        </w:rPr>
+        <w:t xml:space="preserve"> = 345;</w:t>
+      </w:r>
+    </w:p>
+    <w:p>
+      <w:proofErr w:type="gramStart"/>
+      <w:r>
+        <w:rPr>
+          <w:rFonts w:ascii="Consolas" w:hAnsi="Consolas" w:cs="Consolas"/>
+          <w:color w:val="000000"/>
+          <w:sz w:val="19"/>
+          <w:szCs w:val="19"/>
+        </w:rPr>
+        <w:t>number</w:t>
+      </w:r>
+      <w:proofErr w:type="gramEnd"/>
+      <w:r>
+        <w:rPr>
+          <w:rFonts w:ascii="Consolas" w:hAnsi="Consolas" w:cs="Consolas"/>
+          <w:color w:val="000000"/>
+          <w:sz w:val="19"/>
+          <w:szCs w:val="19"/>
+        </w:rPr>
+        <w:t xml:space="preserve"> = another;</w:t>
+      </w:r>
+    </w:p>
+    <w:p>
+      <w:r>
+        <w:t>This is all valid. But</w:t>
+      </w:r>
+      <w:r>
+        <w:t xml:space="preserve"> if we try to assign a value of our </w:t>
+      </w:r>
+      <w:proofErr w:type="spellStart"/>
+      <w:r>
+        <w:t>nullable</w:t>
+      </w:r>
+      <w:proofErr w:type="spellEnd"/>
+      <w:r>
+        <w:t xml:space="preserve"> type to the variable of an </w:t>
+      </w:r>
+      <w:proofErr w:type="spellStart"/>
+      <w:r>
+        <w:t>int</w:t>
+      </w:r>
+      <w:proofErr w:type="spellEnd"/>
+      <w:r>
+        <w:t xml:space="preserve"> type, we are going to face a problem:</w:t>
+      </w:r>
+    </w:p>
+    <w:p>
+      <w:pPr>
+        <w:autoSpaceDE w:val="0"/>
+        <w:autoSpaceDN w:val="0"/>
+        <w:adjustRightInd w:val="0"/>
+        <w:spacing w:after="0" w:line="240" w:lineRule="auto"/>
+        <w:rPr>
+          <w:rFonts w:ascii="Consolas" w:hAnsi="Consolas" w:cs="Consolas"/>
+          <w:color w:val="000000"/>
+          <w:sz w:val="19"/>
+          <w:szCs w:val="19"/>
+        </w:rPr>
+      </w:pPr>
+      <w:proofErr w:type="spellStart"/>
+      <w:proofErr w:type="gramStart"/>
+      <w:r>
+        <w:rPr>
+          <w:rFonts w:ascii="Consolas" w:hAnsi="Consolas" w:cs="Consolas"/>
+          <w:color w:val="0000FF"/>
+          <w:sz w:val="19"/>
+          <w:szCs w:val="19"/>
+        </w:rPr>
+        <w:t>int</w:t>
+      </w:r>
+      <w:proofErr w:type="spellEnd"/>
+      <w:proofErr w:type="gramEnd"/>
+      <w:r>
+        <w:rPr>
+          <w:rFonts w:ascii="Consolas" w:hAnsi="Consolas" w:cs="Consolas"/>
+          <w:color w:val="000000"/>
+          <w:sz w:val="19"/>
+          <w:szCs w:val="19"/>
+        </w:rPr>
+        <w:t xml:space="preserve">? </w:t>
+      </w:r>
+      <w:proofErr w:type="gramStart"/>
+      <w:r>
+        <w:rPr>
+          <w:rFonts w:ascii="Consolas" w:hAnsi="Consolas" w:cs="Consolas"/>
+          <w:color w:val="000000"/>
+          <w:sz w:val="19"/>
+          <w:szCs w:val="19"/>
+        </w:rPr>
+        <w:t>number</w:t>
+      </w:r>
+      <w:proofErr w:type="gramEnd"/>
+      <w:r>
+        <w:rPr>
+          <w:rFonts w:ascii="Consolas" w:hAnsi="Consolas" w:cs="Consolas"/>
+          <w:color w:val="000000"/>
+          <w:sz w:val="19"/>
+          <w:szCs w:val="19"/>
+        </w:rPr>
+        <w:t xml:space="preserve"> = </w:t>
+      </w:r>
+      <w:r>
+        <w:rPr>
+          <w:rFonts w:ascii="Consolas" w:hAnsi="Consolas" w:cs="Consolas"/>
+          <w:color w:val="0000FF"/>
+          <w:sz w:val="19"/>
+          <w:szCs w:val="19"/>
+        </w:rPr>
+        <w:t>null</w:t>
+      </w:r>
+      <w:r>
+        <w:rPr>
+          <w:rFonts w:ascii="Consolas" w:hAnsi="Consolas" w:cs="Consolas"/>
+          <w:color w:val="000000"/>
+          <w:sz w:val="19"/>
+          <w:szCs w:val="19"/>
+        </w:rPr>
+        <w:t>;</w:t>
+      </w:r>
+    </w:p>
+    <w:p>
+      <w:pPr>
+        <w:autoSpaceDE w:val="0"/>
+        <w:autoSpaceDN w:val="0"/>
+        <w:adjustRightInd w:val="0"/>
+        <w:spacing w:after="0" w:line="240" w:lineRule="auto"/>
+        <w:rPr>
+          <w:rFonts w:ascii="Consolas" w:hAnsi="Consolas" w:cs="Consolas"/>
+          <w:color w:val="000000"/>
+          <w:sz w:val="19"/>
+          <w:szCs w:val="19"/>
+        </w:rPr>
+      </w:pPr>
+      <w:proofErr w:type="spellStart"/>
+      <w:proofErr w:type="gramStart"/>
+      <w:r>
+        <w:rPr>
+          <w:rFonts w:ascii="Consolas" w:hAnsi="Consolas" w:cs="Consolas"/>
+          <w:color w:val="0000FF"/>
+          <w:sz w:val="19"/>
+          <w:szCs w:val="19"/>
+        </w:rPr>
+        <w:t>int</w:t>
+      </w:r>
+      <w:proofErr w:type="spellEnd"/>
+      <w:proofErr w:type="gramEnd"/>
+      <w:r>
+        <w:rPr>
+          <w:rFonts w:ascii="Consolas" w:hAnsi="Consolas" w:cs="Consolas"/>
+          <w:color w:val="000000"/>
+          <w:sz w:val="19"/>
+          <w:szCs w:val="19"/>
+        </w:rPr>
+        <w:t xml:space="preserve"> another = 200;</w:t>
+      </w:r>
+    </w:p>
+    <w:p>
+      <w:pPr>
+        <w:autoSpaceDE w:val="0"/>
+        <w:autoSpaceDN w:val="0"/>
+        <w:adjustRightInd w:val="0"/>
+        <w:spacing w:after="0" w:line="240" w:lineRule="auto"/>
+        <w:rPr>
+          <w:rFonts w:ascii="Consolas" w:hAnsi="Consolas" w:cs="Consolas"/>
+          <w:color w:val="000000"/>
+          <w:sz w:val="19"/>
+          <w:szCs w:val="19"/>
+        </w:rPr>
+      </w:pPr>
+    </w:p>
+    <w:p>
+      <w:proofErr w:type="gramStart"/>
+      <w:r>
+        <w:rPr>
+          <w:rFonts w:ascii="Consolas" w:hAnsi="Consolas" w:cs="Consolas"/>
+          <w:color w:val="000000"/>
+          <w:sz w:val="19"/>
+          <w:szCs w:val="19"/>
+        </w:rPr>
+        <w:t>another</w:t>
+      </w:r>
+      <w:proofErr w:type="gramEnd"/>
+      <w:r>
+        <w:rPr>
+          <w:rFonts w:ascii="Consolas" w:hAnsi="Consolas" w:cs="Consolas"/>
+          <w:color w:val="000000"/>
+          <w:sz w:val="19"/>
+          <w:szCs w:val="19"/>
+        </w:rPr>
+        <w:t xml:space="preserve"> = number; </w:t>
+      </w:r>
+      <w:r>
+        <w:rPr>
+          <w:rFonts w:ascii="Consolas" w:hAnsi="Consolas" w:cs="Consolas"/>
+          <w:color w:val="008000"/>
+          <w:sz w:val="19"/>
+          <w:szCs w:val="19"/>
+        </w:rPr>
+        <w:t>//this is the problem</w:t>
+      </w:r>
+    </w:p>
+    <w:p>
+      <w:r>
+        <w:t xml:space="preserve">This </w:t>
+      </w:r>
+      <w:r>
+        <w:rPr>
+          <w:noProof/>
+        </w:rPr>
+        <w:t>make</w:t>
+      </w:r>
+      <w:r>
+        <w:rPr>
+          <w:noProof/>
+        </w:rPr>
+        <w:t>s</w:t>
+      </w:r>
+      <w:r>
+        <w:t xml:space="preserve"> sense if we consider that the variable number might contain the null but </w:t>
+      </w:r>
+      <w:r>
+        <w:rPr>
+          <w:noProof/>
+        </w:rPr>
+        <w:t>the</w:t>
+      </w:r>
+      <w:r>
+        <w:t xml:space="preserve"> variable another can’t contain the null at all.</w:t>
+      </w:r>
+    </w:p>
+    <w:p>
+      <w:pPr>
+        <w:pStyle w:val="Heading2"/>
+      </w:pPr>
+      <w:r>
+        <w:t xml:space="preserve">Properties of </w:t>
+      </w:r>
+      <w:proofErr w:type="spellStart"/>
+      <w:r>
+        <w:t>Nullable</w:t>
+      </w:r>
+      <w:proofErr w:type="spellEnd"/>
+      <w:r>
+        <w:t xml:space="preserve"> Types</w:t>
+      </w:r>
+    </w:p>
+    <w:p>
+      <w:r>
+        <w:t xml:space="preserve">The </w:t>
+      </w:r>
+      <w:proofErr w:type="spellStart"/>
+      <w:r>
+        <w:t>nullable</w:t>
+      </w:r>
+      <w:proofErr w:type="spellEnd"/>
+      <w:r>
+        <w:t xml:space="preserve"> types </w:t>
+      </w:r>
+      <w:r>
+        <w:rPr>
+          <w:noProof/>
+        </w:rPr>
+        <w:t>expose</w:t>
+      </w:r>
+      <w:r>
+        <w:t xml:space="preserve"> a few properties which can come in handy while working </w:t>
+      </w:r>
+      <w:r>
+        <w:rPr>
+          <w:noProof/>
+        </w:rPr>
+        <w:t>on</w:t>
+      </w:r>
+      <w:r>
+        <w:t xml:space="preserve"> our projects. The </w:t>
+      </w:r>
+      <w:proofErr w:type="spellStart"/>
+      <w:r>
+        <w:t>HasValue</w:t>
+      </w:r>
+      <w:proofErr w:type="spellEnd"/>
+      <w:r>
+        <w:t xml:space="preserve"> property indicates whether a </w:t>
+      </w:r>
+      <w:proofErr w:type="spellStart"/>
+      <w:r>
+        <w:t>nullable</w:t>
+      </w:r>
+      <w:proofErr w:type="spellEnd"/>
+      <w:r>
+        <w:t xml:space="preserve"> type contains a value or it is a null. The Value property enables us to retrieve the value of the </w:t>
+      </w:r>
+      <w:proofErr w:type="spellStart"/>
+      <w:r>
+        <w:t>nullable</w:t>
+      </w:r>
+      <w:proofErr w:type="spellEnd"/>
+      <w:r>
+        <w:t xml:space="preserve"> type </w:t>
+      </w:r>
+      <w:r>
+        <w:rPr>
+          <w:noProof/>
+        </w:rPr>
+        <w:t xml:space="preserve">it </w:t>
+      </w:r>
+      <w:r>
+        <w:t>is not a null:</w:t>
+      </w:r>
+    </w:p>
+    <w:p>
+      <w:pPr>
+        <w:autoSpaceDE w:val="0"/>
+        <w:autoSpaceDN w:val="0"/>
+        <w:adjustRightInd w:val="0"/>
+        <w:spacing w:after="0" w:line="240" w:lineRule="auto"/>
+        <w:rPr>
+          <w:rFonts w:ascii="Consolas" w:hAnsi="Consolas" w:cs="Consolas"/>
+          <w:color w:val="000000"/>
+          <w:sz w:val="19"/>
+          <w:szCs w:val="19"/>
+        </w:rPr>
+      </w:pPr>
+      <w:proofErr w:type="spellStart"/>
+      <w:proofErr w:type="gramStart"/>
+      <w:r>
+        <w:rPr>
+          <w:rFonts w:ascii="Consolas" w:hAnsi="Consolas" w:cs="Consolas"/>
+          <w:color w:val="0000FF"/>
+          <w:sz w:val="19"/>
+          <w:szCs w:val="19"/>
+        </w:rPr>
+        <w:t>int</w:t>
+      </w:r>
+      <w:proofErr w:type="spellEnd"/>
+      <w:proofErr w:type="gramEnd"/>
+      <w:r>
+        <w:rPr>
+          <w:rFonts w:ascii="Consolas" w:hAnsi="Consolas" w:cs="Consolas"/>
+          <w:color w:val="000000"/>
+          <w:sz w:val="19"/>
+          <w:szCs w:val="19"/>
+        </w:rPr>
+        <w:t xml:space="preserve">? </w:t>
+      </w:r>
+      <w:proofErr w:type="gramStart"/>
+      <w:r>
+        <w:rPr>
+          <w:rFonts w:ascii="Consolas" w:hAnsi="Consolas" w:cs="Consolas"/>
+          <w:color w:val="000000"/>
+          <w:sz w:val="19"/>
+          <w:szCs w:val="19"/>
+        </w:rPr>
+        <w:t>number</w:t>
+      </w:r>
+      <w:proofErr w:type="gramEnd"/>
+      <w:r>
+        <w:rPr>
+          <w:rFonts w:ascii="Consolas" w:hAnsi="Consolas" w:cs="Consolas"/>
+          <w:color w:val="000000"/>
+          <w:sz w:val="19"/>
+          <w:szCs w:val="19"/>
+        </w:rPr>
+        <w:t xml:space="preserve"> = </w:t>
+      </w:r>
+      <w:r>
+        <w:rPr>
+          <w:rFonts w:ascii="Consolas" w:hAnsi="Consolas" w:cs="Consolas"/>
+          <w:color w:val="0000FF"/>
+          <w:sz w:val="19"/>
+          <w:szCs w:val="19"/>
+        </w:rPr>
+        <w:t>null</w:t>
+      </w:r>
+      <w:r>
+        <w:rPr>
+          <w:rFonts w:ascii="Consolas" w:hAnsi="Consolas" w:cs="Consolas"/>
+          <w:color w:val="000000"/>
+          <w:sz w:val="19"/>
+          <w:szCs w:val="19"/>
+        </w:rPr>
+        <w:t>;</w:t>
+      </w:r>
+    </w:p>
+    <w:p>
+      <w:pPr>
+        <w:autoSpaceDE w:val="0"/>
+        <w:autoSpaceDN w:val="0"/>
+        <w:adjustRightInd w:val="0"/>
+        <w:spacing w:after="0" w:line="240" w:lineRule="auto"/>
+        <w:rPr>
+          <w:rFonts w:ascii="Consolas" w:hAnsi="Consolas" w:cs="Consolas"/>
+          <w:color w:val="000000"/>
+          <w:sz w:val="19"/>
+          <w:szCs w:val="19"/>
+        </w:rPr>
+      </w:pPr>
+      <w:proofErr w:type="gramStart"/>
+      <w:r>
+        <w:rPr>
+          <w:rFonts w:ascii="Consolas" w:hAnsi="Consolas" w:cs="Consolas"/>
+          <w:color w:val="000000"/>
+          <w:sz w:val="19"/>
+          <w:szCs w:val="19"/>
+        </w:rPr>
+        <w:t>number</w:t>
+      </w:r>
+      <w:proofErr w:type="gramEnd"/>
+      <w:r>
+        <w:rPr>
+          <w:rFonts w:ascii="Consolas" w:hAnsi="Consolas" w:cs="Consolas"/>
+          <w:color w:val="000000"/>
+          <w:sz w:val="19"/>
+          <w:szCs w:val="19"/>
+        </w:rPr>
+        <w:t xml:space="preserve"> = 234;</w:t>
+      </w:r>
+      <w:r>
+        <w:rPr>
+          <w:rFonts w:ascii="Consolas" w:hAnsi="Consolas" w:cs="Consolas"/>
+          <w:color w:val="008000"/>
+          <w:sz w:val="19"/>
+          <w:szCs w:val="19"/>
+        </w:rPr>
+        <w:t xml:space="preserve"> </w:t>
+      </w:r>
+      <w:r>
+        <w:rPr>
+          <w:rFonts w:ascii="Consolas" w:hAnsi="Consolas" w:cs="Consolas"/>
+          <w:color w:val="008000"/>
+          <w:sz w:val="19"/>
+          <w:szCs w:val="19"/>
+        </w:rPr>
+        <w:t>//comment this line to print out another result</w:t>
+      </w:r>
+    </w:p>
+    <w:p>
+      <w:pPr>
+        <w:autoSpaceDE w:val="0"/>
+        <w:autoSpaceDN w:val="0"/>
+        <w:adjustRightInd w:val="0"/>
+        <w:spacing w:after="0" w:line="240" w:lineRule="auto"/>
+        <w:rPr>
+          <w:rFonts w:ascii="Consolas" w:hAnsi="Consolas" w:cs="Consolas"/>
+          <w:color w:val="000000"/>
+          <w:sz w:val="19"/>
+          <w:szCs w:val="19"/>
+        </w:rPr>
+      </w:pPr>
+    </w:p>
+    <w:p>
+      <w:pPr>
+        <w:autoSpaceDE w:val="0"/>
+        <w:autoSpaceDN w:val="0"/>
+        <w:adjustRightInd w:val="0"/>
+        <w:spacing w:after="0" w:line="240" w:lineRule="auto"/>
+        <w:rPr>
+          <w:rFonts w:ascii="Consolas" w:hAnsi="Consolas" w:cs="Consolas"/>
+          <w:color w:val="000000"/>
+          <w:sz w:val="19"/>
+          <w:szCs w:val="19"/>
+        </w:rPr>
+      </w:pPr>
+      <w:proofErr w:type="gramStart"/>
+      <w:r>
+        <w:rPr>
+          <w:rFonts w:ascii="Consolas" w:hAnsi="Consolas" w:cs="Consolas"/>
+          <w:color w:val="0000FF"/>
+          <w:sz w:val="19"/>
+          <w:szCs w:val="19"/>
+        </w:rPr>
+        <w:t>if</w:t>
+      </w:r>
+      <w:r>
+        <w:rPr>
+          <w:rFonts w:ascii="Consolas" w:hAnsi="Consolas" w:cs="Consolas"/>
+          <w:color w:val="000000"/>
+          <w:sz w:val="19"/>
+          <w:szCs w:val="19"/>
+        </w:rPr>
+        <w:t>(</w:t>
+      </w:r>
+      <w:proofErr w:type="spellStart"/>
+      <w:proofErr w:type="gramEnd"/>
+      <w:r>
+        <w:rPr>
+          <w:rFonts w:ascii="Consolas" w:hAnsi="Consolas" w:cs="Consolas"/>
+          <w:color w:val="000000"/>
+          <w:sz w:val="19"/>
+          <w:szCs w:val="19"/>
+        </w:rPr>
+        <w:t>number.HasValue</w:t>
+      </w:r>
+      <w:proofErr w:type="spellEnd"/>
+      <w:r>
+        <w:rPr>
+          <w:rFonts w:ascii="Consolas" w:hAnsi="Consolas" w:cs="Consolas"/>
+          <w:color w:val="000000"/>
+          <w:sz w:val="19"/>
+          <w:szCs w:val="19"/>
+        </w:rPr>
+        <w:t>)</w:t>
+      </w:r>
+    </w:p>
+    <w:p>
+      <w:pPr>
+        <w:autoSpaceDE w:val="0"/>
+        <w:autoSpaceDN w:val="0"/>
+        <w:adjustRightInd w:val="0"/>
+        <w:spacing w:after="0" w:line="240" w:lineRule="auto"/>
+        <w:rPr>
+          <w:rFonts w:ascii="Consolas" w:hAnsi="Consolas" w:cs="Consolas"/>
+          <w:color w:val="000000"/>
+          <w:sz w:val="19"/>
+          <w:szCs w:val="19"/>
+        </w:rPr>
+      </w:pPr>
+      <w:r>
+        <w:rPr>
+          <w:rFonts w:ascii="Consolas" w:hAnsi="Consolas" w:cs="Consolas"/>
+          <w:color w:val="000000"/>
+          <w:sz w:val="19"/>
+          <w:szCs w:val="19"/>
+        </w:rPr>
+        <w:t>{</w:t>
+      </w:r>
+    </w:p>
+    <w:p>
+      <w:pPr>
+        <w:autoSpaceDE w:val="0"/>
+        <w:autoSpaceDN w:val="0"/>
+        <w:adjustRightInd w:val="0"/>
+        <w:spacing w:after="0" w:line="240" w:lineRule="auto"/>
+        <w:rPr>
+          <w:rFonts w:ascii="Consolas" w:hAnsi="Consolas" w:cs="Consolas"/>
+          <w:color w:val="000000"/>
+          <w:sz w:val="19"/>
+          <w:szCs w:val="19"/>
+        </w:rPr>
+      </w:pPr>
+      <w:r>
+        <w:rPr>
+          <w:rFonts w:ascii="Consolas" w:hAnsi="Consolas" w:cs="Consolas"/>
+          <w:color w:val="000000"/>
+          <w:sz w:val="19"/>
+          <w:szCs w:val="19"/>
+        </w:rPr>
+        <w:t xml:space="preserve">    </w:t>
+      </w:r>
+      <w:proofErr w:type="spellStart"/>
+      <w:proofErr w:type="gramStart"/>
+      <w:r>
+        <w:rPr>
+          <w:rFonts w:ascii="Consolas" w:hAnsi="Consolas" w:cs="Consolas"/>
+          <w:color w:val="000000"/>
+          <w:sz w:val="19"/>
+          <w:szCs w:val="19"/>
+        </w:rPr>
+        <w:t>Console.WriteLine</w:t>
+      </w:r>
+      <w:proofErr w:type="spellEnd"/>
+      <w:r>
+        <w:rPr>
+          <w:rFonts w:ascii="Consolas" w:hAnsi="Consolas" w:cs="Consolas"/>
+          <w:color w:val="000000"/>
+          <w:sz w:val="19"/>
+          <w:szCs w:val="19"/>
+        </w:rPr>
+        <w:t>(</w:t>
+      </w:r>
+      <w:proofErr w:type="spellStart"/>
+      <w:proofErr w:type="gramEnd"/>
+      <w:r>
+        <w:rPr>
+          <w:rFonts w:ascii="Consolas" w:hAnsi="Consolas" w:cs="Consolas"/>
+          <w:color w:val="000000"/>
+          <w:sz w:val="19"/>
+          <w:szCs w:val="19"/>
+        </w:rPr>
+        <w:t>number.Value</w:t>
+      </w:r>
+      <w:proofErr w:type="spellEnd"/>
+      <w:r>
+        <w:rPr>
+          <w:rFonts w:ascii="Consolas" w:hAnsi="Consolas" w:cs="Consolas"/>
+          <w:color w:val="000000"/>
+          <w:sz w:val="19"/>
+          <w:szCs w:val="19"/>
+        </w:rPr>
+        <w:t>);</w:t>
+      </w:r>
+    </w:p>
+    <w:p>
+      <w:pPr>
+        <w:autoSpaceDE w:val="0"/>
+        <w:autoSpaceDN w:val="0"/>
+        <w:adjustRightInd w:val="0"/>
+        <w:spacing w:after="0" w:line="240" w:lineRule="auto"/>
+        <w:rPr>
+          <w:rFonts w:ascii="Consolas" w:hAnsi="Consolas" w:cs="Consolas"/>
+          <w:color w:val="000000"/>
+          <w:sz w:val="19"/>
+          <w:szCs w:val="19"/>
+        </w:rPr>
+      </w:pPr>
+      <w:r>
+        <w:rPr>
+          <w:rFonts w:ascii="Consolas" w:hAnsi="Consolas" w:cs="Consolas"/>
+          <w:color w:val="000000"/>
+          <w:sz w:val="19"/>
+          <w:szCs w:val="19"/>
+        </w:rPr>
+        <w:t>}</w:t>
+      </w:r>
+    </w:p>
+    <w:p>
+      <w:pPr>
+        <w:autoSpaceDE w:val="0"/>
+        <w:autoSpaceDN w:val="0"/>
+        <w:adjustRightInd w:val="0"/>
+        <w:spacing w:after="0" w:line="240" w:lineRule="auto"/>
+        <w:rPr>
+          <w:rFonts w:ascii="Consolas" w:hAnsi="Consolas" w:cs="Consolas"/>
+          <w:color w:val="000000"/>
+          <w:sz w:val="19"/>
+          <w:szCs w:val="19"/>
+        </w:rPr>
+      </w:pPr>
+      <w:proofErr w:type="gramStart"/>
+      <w:r>
+        <w:rPr>
+          <w:rFonts w:ascii="Consolas" w:hAnsi="Consolas" w:cs="Consolas"/>
+          <w:color w:val="0000FF"/>
+          <w:sz w:val="19"/>
+          <w:szCs w:val="19"/>
+        </w:rPr>
+        <w:t>else</w:t>
+      </w:r>
+      <w:proofErr w:type="gramEnd"/>
+    </w:p>
+    <w:p>
+      <w:pPr>
+        <w:autoSpaceDE w:val="0"/>
+        <w:autoSpaceDN w:val="0"/>
+        <w:adjustRightInd w:val="0"/>
+        <w:spacing w:after="0" w:line="240" w:lineRule="auto"/>
+        <w:rPr>
+          <w:rFonts w:ascii="Consolas" w:hAnsi="Consolas" w:cs="Consolas"/>
+          <w:color w:val="000000"/>
+          <w:sz w:val="19"/>
+          <w:szCs w:val="19"/>
+        </w:rPr>
+      </w:pPr>
+      <w:r>
+        <w:rPr>
+          <w:rFonts w:ascii="Consolas" w:hAnsi="Consolas" w:cs="Consolas"/>
+          <w:color w:val="000000"/>
+          <w:sz w:val="19"/>
+          <w:szCs w:val="19"/>
+        </w:rPr>
+        <w:t>{</w:t>
+      </w:r>
+    </w:p>
+    <w:p>
+      <w:pPr>
+        <w:autoSpaceDE w:val="0"/>
+        <w:autoSpaceDN w:val="0"/>
+        <w:adjustRightInd w:val="0"/>
+        <w:spacing w:after="0" w:line="240" w:lineRule="auto"/>
+        <w:rPr>
+          <w:rFonts w:ascii="Consolas" w:hAnsi="Consolas" w:cs="Consolas"/>
+          <w:color w:val="000000"/>
+          <w:sz w:val="19"/>
+          <w:szCs w:val="19"/>
+        </w:rPr>
+      </w:pPr>
+      <w:r>
+        <w:rPr>
+          <w:rFonts w:ascii="Consolas" w:hAnsi="Consolas" w:cs="Consolas"/>
+          <w:color w:val="000000"/>
+          <w:sz w:val="19"/>
+          <w:szCs w:val="19"/>
+        </w:rPr>
+        <w:t xml:space="preserve">     </w:t>
+      </w:r>
+      <w:proofErr w:type="spellStart"/>
+      <w:proofErr w:type="gramStart"/>
+      <w:r>
+        <w:rPr>
+          <w:rFonts w:ascii="Consolas" w:hAnsi="Consolas" w:cs="Consolas"/>
+          <w:color w:val="000000"/>
+          <w:sz w:val="19"/>
+          <w:szCs w:val="19"/>
+        </w:rPr>
+        <w:t>Console.WriteLine</w:t>
+      </w:r>
+      <w:proofErr w:type="spellEnd"/>
+      <w:r>
+        <w:rPr>
+          <w:rFonts w:ascii="Consolas" w:hAnsi="Consolas" w:cs="Consolas"/>
+          <w:color w:val="000000"/>
+          <w:sz w:val="19"/>
+          <w:szCs w:val="19"/>
+        </w:rPr>
+        <w:t>(</w:t>
+      </w:r>
+      <w:proofErr w:type="gramEnd"/>
+      <w:r>
+        <w:rPr>
+          <w:rFonts w:ascii="Consolas" w:hAnsi="Consolas" w:cs="Consolas"/>
+          <w:color w:val="A31515"/>
+          <w:sz w:val="19"/>
+          <w:szCs w:val="19"/>
+        </w:rPr>
+        <w:t>"number is null"</w:t>
+      </w:r>
+      <w:r>
+        <w:rPr>
+          <w:rFonts w:ascii="Consolas" w:hAnsi="Consolas" w:cs="Consolas"/>
+          <w:color w:val="000000"/>
+          <w:sz w:val="19"/>
+          <w:szCs w:val="19"/>
+        </w:rPr>
+        <w:t>);</w:t>
+      </w:r>
+    </w:p>
+    <w:p>
+      <w:r>
+        <w:rPr>
+          <w:rFonts w:ascii="Consolas" w:hAnsi="Consolas" w:cs="Consolas"/>
+          <w:color w:val="000000"/>
+          <w:sz w:val="19"/>
+          <w:szCs w:val="19"/>
+        </w:rPr>
+        <w:t>}</w:t>
+      </w:r>
+    </w:p>
+    <w:p>
       <w:bookmarkStart w:id="0" w:name="_GoBack"/>
       <w:bookmarkEnd w:id="0"/>
-      <w:r>
-        <w:rPr>
-          <w:noProof/>
-        </w:rPr>
-        <w:t>e</w:t>
-      </w:r>
-      <w:r>
-        <w:t xml:space="preserve"> developing our C# applications.</w:t>
-      </w:r>
-    </w:p>
-    <w:p/>
+    </w:p>
     <w:sectPr>
       <w:pgSz w:w="12240" w:h="15840"/>
       <w:pgMar w:top="1440" w:right="1440" w:bottom="1440" w:left="1440" w:header="720" w:footer="720" w:gutter="0"/>
@@ -12812,4 +14567,16 @@
     </a:ext>
   </a:extLst>
 </a:theme>
+</file>
+
+<file path=customXml/item1.xml><?xml version="1.0" encoding="utf-8"?>
+<b:Sources xmlns:b="http://schemas.openxmlformats.org/officeDocument/2006/bibliography" xmlns="http://schemas.openxmlformats.org/officeDocument/2006/bibliography" SelectedStyle="\APASixthEditionOfficeOnline.xsl" StyleName="APA" Version="6"/>
+</file>
+
+<file path=customXml/itemProps1.xml><?xml version="1.0" encoding="utf-8"?>
+<ds:datastoreItem xmlns:ds="http://schemas.openxmlformats.org/officeDocument/2006/customXml" ds:itemID="{D457D4B7-D573-4921-BE7D-BA4E44C0645D}">
+  <ds:schemaRefs>
+    <ds:schemaRef ds:uri="http://schemas.openxmlformats.org/officeDocument/2006/bibliography"/>
+  </ds:schemaRefs>
+</ds:datastoreItem>
 </file>
</xml_diff>

<commit_message>
Hashtable started, Queue and Stack finished
</commit_message>
<xml_diff>
--- a/BlogText.docx
+++ b/BlogText.docx
@@ -41810,17 +41810,3776 @@
         </w:rPr>
         <w:t>Otherwise</w:t>
       </w:r>
+      <w:r>
+        <w:rPr>
+          <w:noProof/>
+        </w:rPr>
+        <w:t>,</w:t>
+      </w:r>
+      <w:r>
+        <w:t xml:space="preserve"> the type T from a method will hide the type T from a class.</w:t>
+      </w:r>
+    </w:p>
+    <w:p>
+      <w:pPr>
+        <w:pStyle w:val="Heading1"/>
+      </w:pPr>
+      <w:r>
+        <w:t>Queue</w:t>
+      </w:r>
+      <w:r>
+        <w:t xml:space="preserve">, Stack, </w:t>
+      </w:r>
+      <w:proofErr w:type="spellStart"/>
+      <w:r>
+        <w:t>Hasht</w:t>
+      </w:r>
+      <w:r>
+        <w:t>able</w:t>
+      </w:r>
+      <w:proofErr w:type="spellEnd"/>
+    </w:p>
+    <w:p>
+      <w:r>
+        <w:t xml:space="preserve">In this </w:t>
+      </w:r>
+      <w:r>
+        <w:rPr>
+          <w:noProof/>
+        </w:rPr>
+        <w:t>article,</w:t>
+      </w:r>
+      <w:r>
+        <w:t xml:space="preserve"> we are going to talk about the queue, stack and hash-table collections, how to use them and how to use the </w:t>
+      </w:r>
+      <w:r>
+        <w:rPr>
+          <w:noProof/>
+        </w:rPr>
+        <w:t>methods</w:t>
+      </w:r>
+      <w:r>
+        <w:t xml:space="preserve"> they provide.</w:t>
+      </w:r>
+    </w:p>
+    <w:p>
+      <w:r>
+        <w:t>So, let’s start.</w:t>
+      </w:r>
+    </w:p>
+    <w:p>
+      <w:pPr>
+        <w:pStyle w:val="Heading2"/>
+      </w:pPr>
+      <w:r>
+        <w:t>Queue Collection</w:t>
+      </w:r>
+    </w:p>
+    <w:p>
+      <w:pPr>
+        <w:rPr>
+          <w:noProof/>
+        </w:rPr>
+      </w:pPr>
+      <w:r>
+        <w:t xml:space="preserve">The queue collection represents a first-in, first-out collection of objects. This means that we can place our objects in a queue collection in a certain order remove those objects by the same order. So, the </w:t>
+      </w:r>
+      <w:r>
+        <w:rPr>
+          <w:noProof/>
+        </w:rPr>
+        <w:t>first</w:t>
+      </w:r>
+      <w:r>
+        <w:t xml:space="preserve"> object </w:t>
+      </w:r>
+      <w:r>
+        <w:rPr>
+          <w:noProof/>
+        </w:rPr>
+        <w:t>which goes</w:t>
+      </w:r>
+      <w:r>
+        <w:rPr>
+          <w:noProof/>
+        </w:rPr>
+        <w:t xml:space="preserve"> in</w:t>
+      </w:r>
+      <w:r>
+        <w:t xml:space="preserve"> is the first </w:t>
+      </w:r>
+      <w:r>
+        <w:rPr>
+          <w:noProof/>
+        </w:rPr>
+        <w:t>object</w:t>
+      </w:r>
+      <w:r>
+        <w:rPr>
+          <w:noProof/>
+        </w:rPr>
+        <w:t xml:space="preserve"> to go out.</w:t>
+      </w:r>
+    </w:p>
+    <w:p>
+      <w:pPr>
+        <w:rPr>
+          <w:noProof/>
+        </w:rPr>
+      </w:pPr>
+      <w:r>
+        <w:rPr>
+          <w:noProof/>
+        </w:rPr>
+        <w:t>To create an object instance of a queue collection we c</w:t>
+      </w:r>
+      <w:r>
+        <w:rPr>
+          <w:noProof/>
+        </w:rPr>
+        <w:t xml:space="preserve">an use two different statements. </w:t>
+      </w:r>
+    </w:p>
+    <w:p>
+      <w:pPr>
+        <w:rPr>
+          <w:noProof/>
+        </w:rPr>
+      </w:pPr>
+      <w:r>
+        <w:rPr>
+          <w:noProof/>
+        </w:rPr>
+        <w:t>By using System.Collection.Generic namespace:</w:t>
+      </w:r>
+    </w:p>
+    <w:p>
+      <w:pPr>
+        <w:rPr>
+          <w:noProof/>
+        </w:rPr>
+      </w:pPr>
+      <w:r>
+        <w:rPr>
+          <w:rFonts w:ascii="Consolas" w:hAnsi="Consolas" w:cs="Consolas"/>
+          <w:color w:val="000000"/>
+          <w:sz w:val="19"/>
+          <w:szCs w:val="19"/>
+        </w:rPr>
+        <w:t>Queue&lt;</w:t>
+      </w:r>
+      <w:proofErr w:type="spellStart"/>
+      <w:r>
+        <w:rPr>
+          <w:rFonts w:ascii="Consolas" w:hAnsi="Consolas" w:cs="Consolas"/>
+          <w:color w:val="0000FF"/>
+          <w:sz w:val="19"/>
+          <w:szCs w:val="19"/>
+        </w:rPr>
+        <w:t>int</w:t>
+      </w:r>
+      <w:proofErr w:type="spellEnd"/>
+      <w:r>
+        <w:rPr>
+          <w:rFonts w:ascii="Consolas" w:hAnsi="Consolas" w:cs="Consolas"/>
+          <w:color w:val="000000"/>
+          <w:sz w:val="19"/>
+          <w:szCs w:val="19"/>
+        </w:rPr>
+        <w:t xml:space="preserve">&gt; </w:t>
+      </w:r>
+      <w:proofErr w:type="spellStart"/>
+      <w:r>
+        <w:rPr>
+          <w:rFonts w:ascii="Consolas" w:hAnsi="Consolas" w:cs="Consolas"/>
+          <w:color w:val="000000"/>
+          <w:sz w:val="19"/>
+          <w:szCs w:val="19"/>
+        </w:rPr>
+        <w:t>intCollection</w:t>
+      </w:r>
+      <w:proofErr w:type="spellEnd"/>
+      <w:r>
+        <w:rPr>
+          <w:rFonts w:ascii="Consolas" w:hAnsi="Consolas" w:cs="Consolas"/>
+          <w:color w:val="000000"/>
+          <w:sz w:val="19"/>
+          <w:szCs w:val="19"/>
+        </w:rPr>
+        <w:t xml:space="preserve"> = </w:t>
+      </w:r>
+      <w:r>
+        <w:rPr>
+          <w:rFonts w:ascii="Consolas" w:hAnsi="Consolas" w:cs="Consolas"/>
+          <w:color w:val="0000FF"/>
+          <w:sz w:val="19"/>
+          <w:szCs w:val="19"/>
+        </w:rPr>
+        <w:t>new</w:t>
+      </w:r>
+      <w:r>
+        <w:rPr>
+          <w:rFonts w:ascii="Consolas" w:hAnsi="Consolas" w:cs="Consolas"/>
+          <w:color w:val="000000"/>
+          <w:sz w:val="19"/>
+          <w:szCs w:val="19"/>
+        </w:rPr>
+        <w:t xml:space="preserve"> Queue&lt;</w:t>
+      </w:r>
+      <w:proofErr w:type="spellStart"/>
+      <w:r>
+        <w:rPr>
+          <w:rFonts w:ascii="Consolas" w:hAnsi="Consolas" w:cs="Consolas"/>
+          <w:color w:val="0000FF"/>
+          <w:sz w:val="19"/>
+          <w:szCs w:val="19"/>
+        </w:rPr>
+        <w:t>int</w:t>
+      </w:r>
+      <w:proofErr w:type="spellEnd"/>
+      <w:proofErr w:type="gramStart"/>
+      <w:r>
+        <w:rPr>
+          <w:rFonts w:ascii="Consolas" w:hAnsi="Consolas" w:cs="Consolas"/>
+          <w:color w:val="000000"/>
+          <w:sz w:val="19"/>
+          <w:szCs w:val="19"/>
+        </w:rPr>
+        <w:t>&gt;(</w:t>
+      </w:r>
+      <w:proofErr w:type="gramEnd"/>
+      <w:r>
+        <w:rPr>
+          <w:rFonts w:ascii="Consolas" w:hAnsi="Consolas" w:cs="Consolas"/>
+          <w:color w:val="000000"/>
+          <w:sz w:val="19"/>
+          <w:szCs w:val="19"/>
+        </w:rPr>
+        <w:t>);</w:t>
+      </w:r>
+    </w:p>
+    <w:p>
+      <w:pPr>
+        <w:rPr>
+          <w:noProof/>
+        </w:rPr>
+      </w:pPr>
+      <w:r>
+        <w:rPr>
+          <w:noProof/>
+        </w:rPr>
+        <w:t xml:space="preserve">And by using </w:t>
+      </w:r>
+      <w:r>
+        <w:rPr>
+          <w:noProof/>
+        </w:rPr>
+        <w:t>Sys</w:t>
+      </w:r>
+      <w:r>
+        <w:rPr>
+          <w:noProof/>
+        </w:rPr>
+        <w:t>tem</w:t>
+      </w:r>
+      <w:r>
+        <w:rPr>
+          <w:noProof/>
+        </w:rPr>
+        <w:t>.Collection</w:t>
+      </w:r>
+      <w:r>
+        <w:rPr>
+          <w:noProof/>
+        </w:rPr>
+        <w:t xml:space="preserve"> namespace:</w:t>
+      </w:r>
+    </w:p>
+    <w:p>
+      <w:pPr>
+        <w:rPr>
+          <w:noProof/>
+        </w:rPr>
+      </w:pPr>
+      <w:r>
+        <w:rPr>
+          <w:rFonts w:ascii="Consolas" w:hAnsi="Consolas" w:cs="Consolas"/>
+          <w:color w:val="000000"/>
+          <w:sz w:val="19"/>
+          <w:szCs w:val="19"/>
+        </w:rPr>
+        <w:t xml:space="preserve">Queue </w:t>
+      </w:r>
+      <w:proofErr w:type="spellStart"/>
+      <w:r>
+        <w:rPr>
+          <w:rFonts w:ascii="Consolas" w:hAnsi="Consolas" w:cs="Consolas"/>
+          <w:color w:val="000000"/>
+          <w:sz w:val="19"/>
+          <w:szCs w:val="19"/>
+        </w:rPr>
+        <w:t>queueCollection</w:t>
+      </w:r>
+      <w:proofErr w:type="spellEnd"/>
+      <w:r>
+        <w:rPr>
+          <w:rFonts w:ascii="Consolas" w:hAnsi="Consolas" w:cs="Consolas"/>
+          <w:color w:val="000000"/>
+          <w:sz w:val="19"/>
+          <w:szCs w:val="19"/>
+        </w:rPr>
+        <w:t xml:space="preserve"> = </w:t>
+      </w:r>
+      <w:r>
+        <w:rPr>
+          <w:rFonts w:ascii="Consolas" w:hAnsi="Consolas" w:cs="Consolas"/>
+          <w:color w:val="0000FF"/>
+          <w:sz w:val="19"/>
+          <w:szCs w:val="19"/>
+        </w:rPr>
+        <w:t>new</w:t>
+      </w:r>
+      <w:r>
+        <w:rPr>
+          <w:rFonts w:ascii="Consolas" w:hAnsi="Consolas" w:cs="Consolas"/>
+          <w:color w:val="000000"/>
+          <w:sz w:val="19"/>
+          <w:szCs w:val="19"/>
+        </w:rPr>
+        <w:t xml:space="preserve"> </w:t>
+      </w:r>
+      <w:proofErr w:type="gramStart"/>
+      <w:r>
+        <w:rPr>
+          <w:rFonts w:ascii="Consolas" w:hAnsi="Consolas" w:cs="Consolas"/>
+          <w:color w:val="000000"/>
+          <w:sz w:val="19"/>
+          <w:szCs w:val="19"/>
+        </w:rPr>
+        <w:t>Queue(</w:t>
+      </w:r>
+      <w:proofErr w:type="gramEnd"/>
+      <w:r>
+        <w:rPr>
+          <w:rFonts w:ascii="Consolas" w:hAnsi="Consolas" w:cs="Consolas"/>
+          <w:color w:val="000000"/>
+          <w:sz w:val="19"/>
+          <w:szCs w:val="19"/>
+        </w:rPr>
+        <w:t>);</w:t>
+      </w:r>
+    </w:p>
+    <w:p>
+      <w:r>
+        <w:t xml:space="preserve">If we declare an object by providing a type (in our example an </w:t>
+      </w:r>
+      <w:proofErr w:type="spellStart"/>
+      <w:r>
+        <w:t>int</w:t>
+      </w:r>
+      <w:proofErr w:type="spellEnd"/>
+      <w:r>
+        <w:t>), we can store only integer numbers</w:t>
+      </w:r>
+      <w:r>
+        <w:t xml:space="preserve"> inside</w:t>
+      </w:r>
+      <w:r>
+        <w:rPr>
+          <w:noProof/>
+        </w:rPr>
+        <w:t>.</w:t>
+      </w:r>
+      <w:r>
+        <w:t xml:space="preserve"> </w:t>
+      </w:r>
+      <w:r>
+        <w:rPr>
+          <w:noProof/>
+        </w:rPr>
+        <w:t>O</w:t>
+      </w:r>
+      <w:r>
+        <w:rPr>
+          <w:noProof/>
+        </w:rPr>
+        <w:t>n</w:t>
+      </w:r>
+      <w:r>
+        <w:t xml:space="preserve"> the other hand, if we use the second example we can store different data types in a collection because it stores objects.</w:t>
+      </w:r>
+    </w:p>
+    <w:p>
+      <w:pPr>
+        <w:pStyle w:val="Heading2"/>
+      </w:pPr>
+      <w:r>
+        <w:t>The Most Common Methods and Properties</w:t>
+      </w:r>
+    </w:p>
+    <w:p>
+      <w:r>
+        <w:t xml:space="preserve">The </w:t>
+      </w:r>
+      <w:proofErr w:type="spellStart"/>
+      <w:r>
+        <w:t>Enqueue</w:t>
+      </w:r>
+      <w:proofErr w:type="spellEnd"/>
+      <w:r>
+        <w:t xml:space="preserve"> method adds an element inside a collection:</w:t>
+      </w:r>
+    </w:p>
+    <w:p>
+      <w:pPr>
+        <w:autoSpaceDE w:val="0"/>
+        <w:autoSpaceDN w:val="0"/>
+        <w:adjustRightInd w:val="0"/>
+        <w:spacing w:after="0" w:line="240" w:lineRule="auto"/>
+        <w:rPr>
+          <w:rFonts w:ascii="Consolas" w:hAnsi="Consolas" w:cs="Consolas"/>
+          <w:color w:val="000000"/>
+          <w:sz w:val="19"/>
+          <w:szCs w:val="19"/>
+        </w:rPr>
+      </w:pPr>
+      <w:r>
+        <w:rPr>
+          <w:rFonts w:ascii="Consolas" w:hAnsi="Consolas" w:cs="Consolas"/>
+          <w:color w:val="000000"/>
+          <w:sz w:val="19"/>
+          <w:szCs w:val="19"/>
+        </w:rPr>
+        <w:t xml:space="preserve">Queue </w:t>
+      </w:r>
+      <w:proofErr w:type="spellStart"/>
+      <w:r>
+        <w:rPr>
+          <w:rFonts w:ascii="Consolas" w:hAnsi="Consolas" w:cs="Consolas"/>
+          <w:color w:val="000000"/>
+          <w:sz w:val="19"/>
+          <w:szCs w:val="19"/>
+        </w:rPr>
+        <w:t>queueCollection</w:t>
+      </w:r>
+      <w:proofErr w:type="spellEnd"/>
+      <w:r>
+        <w:rPr>
+          <w:rFonts w:ascii="Consolas" w:hAnsi="Consolas" w:cs="Consolas"/>
+          <w:color w:val="000000"/>
+          <w:sz w:val="19"/>
+          <w:szCs w:val="19"/>
+        </w:rPr>
+        <w:t xml:space="preserve"> = </w:t>
+      </w:r>
+      <w:r>
+        <w:rPr>
+          <w:rFonts w:ascii="Consolas" w:hAnsi="Consolas" w:cs="Consolas"/>
+          <w:color w:val="0000FF"/>
+          <w:sz w:val="19"/>
+          <w:szCs w:val="19"/>
+        </w:rPr>
+        <w:t>new</w:t>
+      </w:r>
+      <w:r>
+        <w:rPr>
+          <w:rFonts w:ascii="Consolas" w:hAnsi="Consolas" w:cs="Consolas"/>
+          <w:color w:val="000000"/>
+          <w:sz w:val="19"/>
+          <w:szCs w:val="19"/>
+        </w:rPr>
+        <w:t xml:space="preserve"> </w:t>
+      </w:r>
+      <w:proofErr w:type="gramStart"/>
+      <w:r>
+        <w:rPr>
+          <w:rFonts w:ascii="Consolas" w:hAnsi="Consolas" w:cs="Consolas"/>
+          <w:color w:val="000000"/>
+          <w:sz w:val="19"/>
+          <w:szCs w:val="19"/>
+        </w:rPr>
+        <w:t>Queue(</w:t>
+      </w:r>
+      <w:proofErr w:type="gramEnd"/>
+      <w:r>
+        <w:rPr>
+          <w:rFonts w:ascii="Consolas" w:hAnsi="Consolas" w:cs="Consolas"/>
+          <w:color w:val="000000"/>
+          <w:sz w:val="19"/>
+          <w:szCs w:val="19"/>
+        </w:rPr>
+        <w:t>);</w:t>
+      </w:r>
+    </w:p>
+    <w:p>
+      <w:pPr>
+        <w:autoSpaceDE w:val="0"/>
+        <w:autoSpaceDN w:val="0"/>
+        <w:adjustRightInd w:val="0"/>
+        <w:spacing w:after="0" w:line="240" w:lineRule="auto"/>
+        <w:rPr>
+          <w:rFonts w:ascii="Consolas" w:hAnsi="Consolas" w:cs="Consolas"/>
+          <w:color w:val="000000"/>
+          <w:sz w:val="19"/>
+          <w:szCs w:val="19"/>
+        </w:rPr>
+      </w:pPr>
+      <w:proofErr w:type="spellStart"/>
+      <w:proofErr w:type="gramStart"/>
+      <w:r>
+        <w:rPr>
+          <w:rFonts w:ascii="Consolas" w:hAnsi="Consolas" w:cs="Consolas"/>
+          <w:color w:val="000000"/>
+          <w:sz w:val="19"/>
+          <w:szCs w:val="19"/>
+        </w:rPr>
+        <w:t>queueCollection.Enqueue</w:t>
+      </w:r>
+      <w:proofErr w:type="spellEnd"/>
+      <w:r>
+        <w:rPr>
+          <w:rFonts w:ascii="Consolas" w:hAnsi="Consolas" w:cs="Consolas"/>
+          <w:color w:val="000000"/>
+          <w:sz w:val="19"/>
+          <w:szCs w:val="19"/>
+        </w:rPr>
+        <w:t>(</w:t>
+      </w:r>
+      <w:proofErr w:type="gramEnd"/>
+      <w:r>
+        <w:rPr>
+          <w:rFonts w:ascii="Consolas" w:hAnsi="Consolas" w:cs="Consolas"/>
+          <w:color w:val="000000"/>
+          <w:sz w:val="19"/>
+          <w:szCs w:val="19"/>
+        </w:rPr>
+        <w:t>54);</w:t>
+      </w:r>
+    </w:p>
+    <w:p>
+      <w:pPr>
+        <w:autoSpaceDE w:val="0"/>
+        <w:autoSpaceDN w:val="0"/>
+        <w:adjustRightInd w:val="0"/>
+        <w:spacing w:after="0" w:line="240" w:lineRule="auto"/>
+        <w:rPr>
+          <w:rFonts w:ascii="Consolas" w:hAnsi="Consolas" w:cs="Consolas"/>
+          <w:color w:val="000000"/>
+          <w:sz w:val="19"/>
+          <w:szCs w:val="19"/>
+        </w:rPr>
+      </w:pPr>
+      <w:proofErr w:type="spellStart"/>
+      <w:proofErr w:type="gramStart"/>
+      <w:r>
+        <w:rPr>
+          <w:rFonts w:ascii="Consolas" w:hAnsi="Consolas" w:cs="Consolas"/>
+          <w:color w:val="000000"/>
+          <w:sz w:val="19"/>
+          <w:szCs w:val="19"/>
+        </w:rPr>
+        <w:t>queueCollection.Enqueue</w:t>
+      </w:r>
+      <w:proofErr w:type="spellEnd"/>
+      <w:r>
+        <w:rPr>
+          <w:rFonts w:ascii="Consolas" w:hAnsi="Consolas" w:cs="Consolas"/>
+          <w:color w:val="000000"/>
+          <w:sz w:val="19"/>
+          <w:szCs w:val="19"/>
+        </w:rPr>
+        <w:t>(</w:t>
+      </w:r>
+      <w:proofErr w:type="gramEnd"/>
+      <w:r>
+        <w:rPr>
+          <w:rFonts w:ascii="Consolas" w:hAnsi="Consolas" w:cs="Consolas"/>
+          <w:color w:val="A31515"/>
+          <w:sz w:val="19"/>
+          <w:szCs w:val="19"/>
+        </w:rPr>
+        <w:t>"John"</w:t>
+      </w:r>
+      <w:r>
+        <w:rPr>
+          <w:rFonts w:ascii="Consolas" w:hAnsi="Consolas" w:cs="Consolas"/>
+          <w:color w:val="000000"/>
+          <w:sz w:val="19"/>
+          <w:szCs w:val="19"/>
+        </w:rPr>
+        <w:t>);</w:t>
+      </w:r>
+    </w:p>
+    <w:p>
+      <w:pPr>
+        <w:autoSpaceDE w:val="0"/>
+        <w:autoSpaceDN w:val="0"/>
+        <w:adjustRightInd w:val="0"/>
+        <w:spacing w:after="0" w:line="240" w:lineRule="auto"/>
+        <w:rPr>
+          <w:rFonts w:ascii="Consolas" w:hAnsi="Consolas" w:cs="Consolas"/>
+          <w:color w:val="000000"/>
+          <w:sz w:val="19"/>
+          <w:szCs w:val="19"/>
+        </w:rPr>
+      </w:pPr>
+      <w:proofErr w:type="spellStart"/>
+      <w:proofErr w:type="gramStart"/>
+      <w:r>
+        <w:rPr>
+          <w:rFonts w:ascii="Consolas" w:hAnsi="Consolas" w:cs="Consolas"/>
+          <w:color w:val="000000"/>
+          <w:sz w:val="19"/>
+          <w:szCs w:val="19"/>
+        </w:rPr>
+        <w:t>queueCollection.Enqueue</w:t>
+      </w:r>
+      <w:proofErr w:type="spellEnd"/>
+      <w:r>
+        <w:rPr>
+          <w:rFonts w:ascii="Consolas" w:hAnsi="Consolas" w:cs="Consolas"/>
+          <w:color w:val="000000"/>
+          <w:sz w:val="19"/>
+          <w:szCs w:val="19"/>
+        </w:rPr>
+        <w:t>(</w:t>
+      </w:r>
+      <w:proofErr w:type="gramEnd"/>
+      <w:r>
+        <w:rPr>
+          <w:rFonts w:ascii="Consolas" w:hAnsi="Consolas" w:cs="Consolas"/>
+          <w:color w:val="000000"/>
+          <w:sz w:val="19"/>
+          <w:szCs w:val="19"/>
+        </w:rPr>
+        <w:t>54.10);</w:t>
+      </w:r>
+    </w:p>
+    <w:p>
+      <w:pPr>
+        <w:autoSpaceDE w:val="0"/>
+        <w:autoSpaceDN w:val="0"/>
+        <w:adjustRightInd w:val="0"/>
+        <w:spacing w:after="0" w:line="240" w:lineRule="auto"/>
+        <w:rPr>
+          <w:rFonts w:ascii="Consolas" w:hAnsi="Consolas" w:cs="Consolas"/>
+          <w:color w:val="000000"/>
+          <w:sz w:val="19"/>
+          <w:szCs w:val="19"/>
+        </w:rPr>
+      </w:pPr>
+    </w:p>
+    <w:p>
+      <w:pPr>
+        <w:autoSpaceDE w:val="0"/>
+        <w:autoSpaceDN w:val="0"/>
+        <w:adjustRightInd w:val="0"/>
+        <w:spacing w:after="0" w:line="240" w:lineRule="auto"/>
+        <w:rPr>
+          <w:rFonts w:ascii="Consolas" w:hAnsi="Consolas" w:cs="Consolas"/>
+          <w:color w:val="000000"/>
+          <w:sz w:val="19"/>
+          <w:szCs w:val="19"/>
+        </w:rPr>
+      </w:pPr>
+      <w:proofErr w:type="spellStart"/>
+      <w:proofErr w:type="gramStart"/>
+      <w:r>
+        <w:rPr>
+          <w:rFonts w:ascii="Consolas" w:hAnsi="Consolas" w:cs="Consolas"/>
+          <w:color w:val="0000FF"/>
+          <w:sz w:val="19"/>
+          <w:szCs w:val="19"/>
+        </w:rPr>
+        <w:t>foreach</w:t>
+      </w:r>
+      <w:proofErr w:type="spellEnd"/>
+      <w:proofErr w:type="gramEnd"/>
+      <w:r>
+        <w:rPr>
+          <w:rFonts w:ascii="Consolas" w:hAnsi="Consolas" w:cs="Consolas"/>
+          <w:color w:val="000000"/>
+          <w:sz w:val="19"/>
+          <w:szCs w:val="19"/>
+        </w:rPr>
+        <w:t xml:space="preserve"> (var item </w:t>
+      </w:r>
+      <w:r>
+        <w:rPr>
+          <w:rFonts w:ascii="Consolas" w:hAnsi="Consolas" w:cs="Consolas"/>
+          <w:color w:val="0000FF"/>
+          <w:sz w:val="19"/>
+          <w:szCs w:val="19"/>
+        </w:rPr>
+        <w:t>in</w:t>
+      </w:r>
+      <w:r>
+        <w:rPr>
+          <w:rFonts w:ascii="Consolas" w:hAnsi="Consolas" w:cs="Consolas"/>
+          <w:color w:val="000000"/>
+          <w:sz w:val="19"/>
+          <w:szCs w:val="19"/>
+        </w:rPr>
+        <w:t xml:space="preserve"> </w:t>
+      </w:r>
+      <w:proofErr w:type="spellStart"/>
+      <w:r>
+        <w:rPr>
+          <w:rFonts w:ascii="Consolas" w:hAnsi="Consolas" w:cs="Consolas"/>
+          <w:color w:val="000000"/>
+          <w:sz w:val="19"/>
+          <w:szCs w:val="19"/>
+        </w:rPr>
+        <w:t>queueCollection</w:t>
+      </w:r>
+      <w:proofErr w:type="spellEnd"/>
+      <w:r>
+        <w:rPr>
+          <w:rFonts w:ascii="Consolas" w:hAnsi="Consolas" w:cs="Consolas"/>
+          <w:color w:val="000000"/>
+          <w:sz w:val="19"/>
+          <w:szCs w:val="19"/>
+        </w:rPr>
+        <w:t>)</w:t>
+      </w:r>
+    </w:p>
+    <w:p>
+      <w:pPr>
+        <w:autoSpaceDE w:val="0"/>
+        <w:autoSpaceDN w:val="0"/>
+        <w:adjustRightInd w:val="0"/>
+        <w:spacing w:after="0" w:line="240" w:lineRule="auto"/>
+        <w:rPr>
+          <w:rFonts w:ascii="Consolas" w:hAnsi="Consolas" w:cs="Consolas"/>
+          <w:color w:val="000000"/>
+          <w:sz w:val="19"/>
+          <w:szCs w:val="19"/>
+        </w:rPr>
+      </w:pPr>
+      <w:r>
+        <w:rPr>
+          <w:rFonts w:ascii="Consolas" w:hAnsi="Consolas" w:cs="Consolas"/>
+          <w:color w:val="000000"/>
+          <w:sz w:val="19"/>
+          <w:szCs w:val="19"/>
+        </w:rPr>
+        <w:t>{</w:t>
+      </w:r>
+    </w:p>
+    <w:p>
+      <w:pPr>
+        <w:autoSpaceDE w:val="0"/>
+        <w:autoSpaceDN w:val="0"/>
+        <w:adjustRightInd w:val="0"/>
+        <w:spacing w:after="0" w:line="240" w:lineRule="auto"/>
+        <w:rPr>
+          <w:rFonts w:ascii="Consolas" w:hAnsi="Consolas" w:cs="Consolas"/>
+          <w:color w:val="000000"/>
+          <w:sz w:val="19"/>
+          <w:szCs w:val="19"/>
+        </w:rPr>
+      </w:pPr>
+      <w:r>
+        <w:rPr>
+          <w:rFonts w:ascii="Consolas" w:hAnsi="Consolas" w:cs="Consolas"/>
+          <w:color w:val="000000"/>
+          <w:sz w:val="19"/>
+          <w:szCs w:val="19"/>
+        </w:rPr>
+        <w:t xml:space="preserve">      </w:t>
+      </w:r>
+      <w:proofErr w:type="spellStart"/>
+      <w:proofErr w:type="gramStart"/>
+      <w:r>
+        <w:rPr>
+          <w:rFonts w:ascii="Consolas" w:hAnsi="Consolas" w:cs="Consolas"/>
+          <w:color w:val="000000"/>
+          <w:sz w:val="19"/>
+          <w:szCs w:val="19"/>
+        </w:rPr>
+        <w:t>Console.WriteLine</w:t>
+      </w:r>
+      <w:proofErr w:type="spellEnd"/>
+      <w:r>
+        <w:rPr>
+          <w:rFonts w:ascii="Consolas" w:hAnsi="Consolas" w:cs="Consolas"/>
+          <w:color w:val="000000"/>
+          <w:sz w:val="19"/>
+          <w:szCs w:val="19"/>
+        </w:rPr>
+        <w:t>(</w:t>
+      </w:r>
+      <w:proofErr w:type="gramEnd"/>
+      <w:r>
+        <w:rPr>
+          <w:rFonts w:ascii="Consolas" w:hAnsi="Consolas" w:cs="Consolas"/>
+          <w:color w:val="000000"/>
+          <w:sz w:val="19"/>
+          <w:szCs w:val="19"/>
+        </w:rPr>
+        <w:t>item);</w:t>
+      </w:r>
+    </w:p>
+    <w:p>
+      <w:r>
+        <w:rPr>
+          <w:rFonts w:ascii="Consolas" w:hAnsi="Consolas" w:cs="Consolas"/>
+          <w:color w:val="000000"/>
+          <w:sz w:val="19"/>
+          <w:szCs w:val="19"/>
+        </w:rPr>
+        <w:t>}</w:t>
+      </w:r>
+    </w:p>
+    <w:p>
+      <w:r>
+        <w:t xml:space="preserve">The </w:t>
+      </w:r>
+      <w:proofErr w:type="spellStart"/>
+      <w:r>
+        <w:t>Dequeue</w:t>
+      </w:r>
+      <w:proofErr w:type="spellEnd"/>
+      <w:r>
+        <w:t xml:space="preserve"> method removes an element at the beginning of the collection and returns it:</w:t>
+      </w:r>
+    </w:p>
+    <w:p>
+      <w:pPr>
+        <w:autoSpaceDE w:val="0"/>
+        <w:autoSpaceDN w:val="0"/>
+        <w:adjustRightInd w:val="0"/>
+        <w:spacing w:after="0" w:line="240" w:lineRule="auto"/>
+        <w:rPr>
+          <w:rFonts w:ascii="Consolas" w:hAnsi="Consolas" w:cs="Consolas"/>
+          <w:color w:val="000000"/>
+          <w:sz w:val="19"/>
+          <w:szCs w:val="19"/>
+        </w:rPr>
+      </w:pPr>
+      <w:r>
+        <w:rPr>
+          <w:rFonts w:ascii="Consolas" w:hAnsi="Consolas" w:cs="Consolas"/>
+          <w:color w:val="000000"/>
+          <w:sz w:val="19"/>
+          <w:szCs w:val="19"/>
+        </w:rPr>
+        <w:t xml:space="preserve">Queue queueCollection1 = </w:t>
+      </w:r>
+      <w:r>
+        <w:rPr>
+          <w:rFonts w:ascii="Consolas" w:hAnsi="Consolas" w:cs="Consolas"/>
+          <w:color w:val="0000FF"/>
+          <w:sz w:val="19"/>
+          <w:szCs w:val="19"/>
+        </w:rPr>
+        <w:t>new</w:t>
+      </w:r>
+      <w:r>
+        <w:rPr>
+          <w:rFonts w:ascii="Consolas" w:hAnsi="Consolas" w:cs="Consolas"/>
+          <w:color w:val="000000"/>
+          <w:sz w:val="19"/>
+          <w:szCs w:val="19"/>
+        </w:rPr>
+        <w:t xml:space="preserve"> </w:t>
+      </w:r>
+      <w:proofErr w:type="gramStart"/>
+      <w:r>
+        <w:rPr>
+          <w:rFonts w:ascii="Consolas" w:hAnsi="Consolas" w:cs="Consolas"/>
+          <w:color w:val="000000"/>
+          <w:sz w:val="19"/>
+          <w:szCs w:val="19"/>
+        </w:rPr>
+        <w:t>Queue(</w:t>
+      </w:r>
+      <w:proofErr w:type="gramEnd"/>
+      <w:r>
+        <w:rPr>
+          <w:rFonts w:ascii="Consolas" w:hAnsi="Consolas" w:cs="Consolas"/>
+          <w:color w:val="000000"/>
+          <w:sz w:val="19"/>
+          <w:szCs w:val="19"/>
+        </w:rPr>
+        <w:t>);</w:t>
+      </w:r>
+    </w:p>
+    <w:p>
+      <w:pPr>
+        <w:autoSpaceDE w:val="0"/>
+        <w:autoSpaceDN w:val="0"/>
+        <w:adjustRightInd w:val="0"/>
+        <w:spacing w:after="0" w:line="240" w:lineRule="auto"/>
+        <w:rPr>
+          <w:rFonts w:ascii="Consolas" w:hAnsi="Consolas" w:cs="Consolas"/>
+          <w:color w:val="000000"/>
+          <w:sz w:val="19"/>
+          <w:szCs w:val="19"/>
+        </w:rPr>
+      </w:pPr>
+      <w:proofErr w:type="gramStart"/>
+      <w:r>
+        <w:rPr>
+          <w:rFonts w:ascii="Consolas" w:hAnsi="Consolas" w:cs="Consolas"/>
+          <w:color w:val="000000"/>
+          <w:sz w:val="19"/>
+          <w:szCs w:val="19"/>
+        </w:rPr>
+        <w:t>queueCollection1.Enqueue(</w:t>
+      </w:r>
+      <w:proofErr w:type="gramEnd"/>
+      <w:r>
+        <w:rPr>
+          <w:rFonts w:ascii="Consolas" w:hAnsi="Consolas" w:cs="Consolas"/>
+          <w:color w:val="000000"/>
+          <w:sz w:val="19"/>
+          <w:szCs w:val="19"/>
+        </w:rPr>
+        <w:t>54);</w:t>
+      </w:r>
+    </w:p>
+    <w:p>
+      <w:pPr>
+        <w:autoSpaceDE w:val="0"/>
+        <w:autoSpaceDN w:val="0"/>
+        <w:adjustRightInd w:val="0"/>
+        <w:spacing w:after="0" w:line="240" w:lineRule="auto"/>
+        <w:rPr>
+          <w:rFonts w:ascii="Consolas" w:hAnsi="Consolas" w:cs="Consolas"/>
+          <w:color w:val="000000"/>
+          <w:sz w:val="19"/>
+          <w:szCs w:val="19"/>
+        </w:rPr>
+      </w:pPr>
+      <w:proofErr w:type="gramStart"/>
+      <w:r>
+        <w:rPr>
+          <w:rFonts w:ascii="Consolas" w:hAnsi="Consolas" w:cs="Consolas"/>
+          <w:color w:val="000000"/>
+          <w:sz w:val="19"/>
+          <w:szCs w:val="19"/>
+        </w:rPr>
+        <w:t>queueCollection1.Enqueue(</w:t>
+      </w:r>
+      <w:proofErr w:type="gramEnd"/>
+      <w:r>
+        <w:rPr>
+          <w:rFonts w:ascii="Consolas" w:hAnsi="Consolas" w:cs="Consolas"/>
+          <w:color w:val="A31515"/>
+          <w:sz w:val="19"/>
+          <w:szCs w:val="19"/>
+        </w:rPr>
+        <w:t>"John"</w:t>
+      </w:r>
+      <w:r>
+        <w:rPr>
+          <w:rFonts w:ascii="Consolas" w:hAnsi="Consolas" w:cs="Consolas"/>
+          <w:color w:val="000000"/>
+          <w:sz w:val="19"/>
+          <w:szCs w:val="19"/>
+        </w:rPr>
+        <w:t>);</w:t>
+      </w:r>
+    </w:p>
+    <w:p>
+      <w:pPr>
+        <w:autoSpaceDE w:val="0"/>
+        <w:autoSpaceDN w:val="0"/>
+        <w:adjustRightInd w:val="0"/>
+        <w:spacing w:after="0" w:line="240" w:lineRule="auto"/>
+        <w:rPr>
+          <w:rFonts w:ascii="Consolas" w:hAnsi="Consolas" w:cs="Consolas"/>
+          <w:color w:val="000000"/>
+          <w:sz w:val="19"/>
+          <w:szCs w:val="19"/>
+        </w:rPr>
+      </w:pPr>
+      <w:proofErr w:type="gramStart"/>
+      <w:r>
+        <w:rPr>
+          <w:rFonts w:ascii="Consolas" w:hAnsi="Consolas" w:cs="Consolas"/>
+          <w:color w:val="000000"/>
+          <w:sz w:val="19"/>
+          <w:szCs w:val="19"/>
+        </w:rPr>
+        <w:t>queueCollection1.Enqueue(</w:t>
+      </w:r>
+      <w:proofErr w:type="gramEnd"/>
+      <w:r>
+        <w:rPr>
+          <w:rFonts w:ascii="Consolas" w:hAnsi="Consolas" w:cs="Consolas"/>
+          <w:color w:val="000000"/>
+          <w:sz w:val="19"/>
+          <w:szCs w:val="19"/>
+        </w:rPr>
+        <w:t>54.10);</w:t>
+      </w:r>
+    </w:p>
+    <w:p>
+      <w:pPr>
+        <w:autoSpaceDE w:val="0"/>
+        <w:autoSpaceDN w:val="0"/>
+        <w:adjustRightInd w:val="0"/>
+        <w:spacing w:after="0" w:line="240" w:lineRule="auto"/>
+        <w:rPr>
+          <w:rFonts w:ascii="Consolas" w:hAnsi="Consolas" w:cs="Consolas"/>
+          <w:color w:val="000000"/>
+          <w:sz w:val="19"/>
+          <w:szCs w:val="19"/>
+        </w:rPr>
+      </w:pPr>
+    </w:p>
+    <w:p>
+      <w:pPr>
+        <w:autoSpaceDE w:val="0"/>
+        <w:autoSpaceDN w:val="0"/>
+        <w:adjustRightInd w:val="0"/>
+        <w:spacing w:after="0" w:line="240" w:lineRule="auto"/>
+        <w:rPr>
+          <w:rFonts w:ascii="Consolas" w:hAnsi="Consolas" w:cs="Consolas"/>
+          <w:color w:val="000000"/>
+          <w:sz w:val="19"/>
+          <w:szCs w:val="19"/>
+        </w:rPr>
+      </w:pPr>
+      <w:proofErr w:type="spellStart"/>
+      <w:proofErr w:type="gramStart"/>
+      <w:r>
+        <w:rPr>
+          <w:rFonts w:ascii="Consolas" w:hAnsi="Consolas" w:cs="Consolas"/>
+          <w:color w:val="0000FF"/>
+          <w:sz w:val="19"/>
+          <w:szCs w:val="19"/>
+        </w:rPr>
+        <w:lastRenderedPageBreak/>
+        <w:t>int</w:t>
+      </w:r>
+      <w:proofErr w:type="spellEnd"/>
+      <w:proofErr w:type="gramEnd"/>
+      <w:r>
+        <w:rPr>
+          <w:rFonts w:ascii="Consolas" w:hAnsi="Consolas" w:cs="Consolas"/>
+          <w:color w:val="000000"/>
+          <w:sz w:val="19"/>
+          <w:szCs w:val="19"/>
+        </w:rPr>
+        <w:t xml:space="preserve"> number = Convert.ToInt32(queueCollection1.Dequeue());</w:t>
+      </w:r>
+    </w:p>
+    <w:p>
+      <w:pPr>
+        <w:autoSpaceDE w:val="0"/>
+        <w:autoSpaceDN w:val="0"/>
+        <w:adjustRightInd w:val="0"/>
+        <w:spacing w:after="0" w:line="240" w:lineRule="auto"/>
+        <w:rPr>
+          <w:rFonts w:ascii="Consolas" w:hAnsi="Consolas" w:cs="Consolas"/>
+          <w:color w:val="000000"/>
+          <w:sz w:val="19"/>
+          <w:szCs w:val="19"/>
+        </w:rPr>
+      </w:pPr>
+      <w:proofErr w:type="spellStart"/>
+      <w:proofErr w:type="gramStart"/>
+      <w:r>
+        <w:rPr>
+          <w:rFonts w:ascii="Consolas" w:hAnsi="Consolas" w:cs="Consolas"/>
+          <w:color w:val="000000"/>
+          <w:sz w:val="19"/>
+          <w:szCs w:val="19"/>
+        </w:rPr>
+        <w:t>Console.WriteLine</w:t>
+      </w:r>
+      <w:proofErr w:type="spellEnd"/>
+      <w:r>
+        <w:rPr>
+          <w:rFonts w:ascii="Consolas" w:hAnsi="Consolas" w:cs="Consolas"/>
+          <w:color w:val="000000"/>
+          <w:sz w:val="19"/>
+          <w:szCs w:val="19"/>
+        </w:rPr>
+        <w:t>(</w:t>
+      </w:r>
+      <w:proofErr w:type="gramEnd"/>
+      <w:r>
+        <w:rPr>
+          <w:rFonts w:ascii="Consolas" w:hAnsi="Consolas" w:cs="Consolas"/>
+          <w:color w:val="A31515"/>
+          <w:sz w:val="19"/>
+          <w:szCs w:val="19"/>
+        </w:rPr>
+        <w:t xml:space="preserve">$"Removed element is: </w:t>
+      </w:r>
+      <w:r>
+        <w:rPr>
+          <w:rFonts w:ascii="Consolas" w:hAnsi="Consolas" w:cs="Consolas"/>
+          <w:color w:val="000000"/>
+          <w:sz w:val="19"/>
+          <w:szCs w:val="19"/>
+        </w:rPr>
+        <w:t>{number}</w:t>
+      </w:r>
+      <w:r>
+        <w:rPr>
+          <w:rFonts w:ascii="Consolas" w:hAnsi="Consolas" w:cs="Consolas"/>
+          <w:color w:val="A31515"/>
+          <w:sz w:val="19"/>
+          <w:szCs w:val="19"/>
+        </w:rPr>
+        <w:t>"</w:t>
+      </w:r>
+      <w:r>
+        <w:rPr>
+          <w:rFonts w:ascii="Consolas" w:hAnsi="Consolas" w:cs="Consolas"/>
+          <w:color w:val="000000"/>
+          <w:sz w:val="19"/>
+          <w:szCs w:val="19"/>
+        </w:rPr>
+        <w:t>);</w:t>
+      </w:r>
+    </w:p>
+    <w:p>
+      <w:pPr>
+        <w:autoSpaceDE w:val="0"/>
+        <w:autoSpaceDN w:val="0"/>
+        <w:adjustRightInd w:val="0"/>
+        <w:spacing w:after="0" w:line="240" w:lineRule="auto"/>
+        <w:rPr>
+          <w:rFonts w:ascii="Consolas" w:hAnsi="Consolas" w:cs="Consolas"/>
+          <w:color w:val="000000"/>
+          <w:sz w:val="19"/>
+          <w:szCs w:val="19"/>
+        </w:rPr>
+      </w:pPr>
+      <w:proofErr w:type="spellStart"/>
+      <w:proofErr w:type="gramStart"/>
+      <w:r>
+        <w:rPr>
+          <w:rFonts w:ascii="Consolas" w:hAnsi="Consolas" w:cs="Consolas"/>
+          <w:color w:val="000000"/>
+          <w:sz w:val="19"/>
+          <w:szCs w:val="19"/>
+        </w:rPr>
+        <w:t>Console.WriteLine</w:t>
+      </w:r>
+      <w:proofErr w:type="spellEnd"/>
+      <w:r>
+        <w:rPr>
+          <w:rFonts w:ascii="Consolas" w:hAnsi="Consolas" w:cs="Consolas"/>
+          <w:color w:val="000000"/>
+          <w:sz w:val="19"/>
+          <w:szCs w:val="19"/>
+        </w:rPr>
+        <w:t>(</w:t>
+      </w:r>
+      <w:proofErr w:type="gramEnd"/>
+      <w:r>
+        <w:rPr>
+          <w:rFonts w:ascii="Consolas" w:hAnsi="Consolas" w:cs="Consolas"/>
+          <w:color w:val="000000"/>
+          <w:sz w:val="19"/>
+          <w:szCs w:val="19"/>
+        </w:rPr>
+        <w:t>);</w:t>
+      </w:r>
+    </w:p>
+    <w:p>
+      <w:pPr>
+        <w:autoSpaceDE w:val="0"/>
+        <w:autoSpaceDN w:val="0"/>
+        <w:adjustRightInd w:val="0"/>
+        <w:spacing w:after="0" w:line="240" w:lineRule="auto"/>
+        <w:rPr>
+          <w:rFonts w:ascii="Consolas" w:hAnsi="Consolas" w:cs="Consolas"/>
+          <w:color w:val="000000"/>
+          <w:sz w:val="19"/>
+          <w:szCs w:val="19"/>
+        </w:rPr>
+      </w:pPr>
+    </w:p>
+    <w:p>
+      <w:pPr>
+        <w:autoSpaceDE w:val="0"/>
+        <w:autoSpaceDN w:val="0"/>
+        <w:adjustRightInd w:val="0"/>
+        <w:spacing w:after="0" w:line="240" w:lineRule="auto"/>
+        <w:rPr>
+          <w:rFonts w:ascii="Consolas" w:hAnsi="Consolas" w:cs="Consolas"/>
+          <w:color w:val="000000"/>
+          <w:sz w:val="19"/>
+          <w:szCs w:val="19"/>
+        </w:rPr>
+      </w:pPr>
+      <w:proofErr w:type="spellStart"/>
+      <w:proofErr w:type="gramStart"/>
+      <w:r>
+        <w:rPr>
+          <w:rFonts w:ascii="Consolas" w:hAnsi="Consolas" w:cs="Consolas"/>
+          <w:color w:val="0000FF"/>
+          <w:sz w:val="19"/>
+          <w:szCs w:val="19"/>
+        </w:rPr>
+        <w:t>foreach</w:t>
+      </w:r>
+      <w:proofErr w:type="spellEnd"/>
+      <w:proofErr w:type="gramEnd"/>
+      <w:r>
+        <w:rPr>
+          <w:rFonts w:ascii="Consolas" w:hAnsi="Consolas" w:cs="Consolas"/>
+          <w:color w:val="000000"/>
+          <w:sz w:val="19"/>
+          <w:szCs w:val="19"/>
+        </w:rPr>
+        <w:t xml:space="preserve"> (var item </w:t>
+      </w:r>
+      <w:r>
+        <w:rPr>
+          <w:rFonts w:ascii="Consolas" w:hAnsi="Consolas" w:cs="Consolas"/>
+          <w:color w:val="0000FF"/>
+          <w:sz w:val="19"/>
+          <w:szCs w:val="19"/>
+        </w:rPr>
+        <w:t>in</w:t>
+      </w:r>
+      <w:r>
+        <w:rPr>
+          <w:rFonts w:ascii="Consolas" w:hAnsi="Consolas" w:cs="Consolas"/>
+          <w:color w:val="000000"/>
+          <w:sz w:val="19"/>
+          <w:szCs w:val="19"/>
+        </w:rPr>
+        <w:t xml:space="preserve"> queueCollection1)</w:t>
+      </w:r>
+    </w:p>
+    <w:p>
+      <w:pPr>
+        <w:autoSpaceDE w:val="0"/>
+        <w:autoSpaceDN w:val="0"/>
+        <w:adjustRightInd w:val="0"/>
+        <w:spacing w:after="0" w:line="240" w:lineRule="auto"/>
+        <w:rPr>
+          <w:rFonts w:ascii="Consolas" w:hAnsi="Consolas" w:cs="Consolas"/>
+          <w:color w:val="000000"/>
+          <w:sz w:val="19"/>
+          <w:szCs w:val="19"/>
+        </w:rPr>
+      </w:pPr>
+      <w:r>
+        <w:rPr>
+          <w:rFonts w:ascii="Consolas" w:hAnsi="Consolas" w:cs="Consolas"/>
+          <w:color w:val="000000"/>
+          <w:sz w:val="19"/>
+          <w:szCs w:val="19"/>
+        </w:rPr>
+        <w:t>{</w:t>
+      </w:r>
+    </w:p>
+    <w:p>
+      <w:pPr>
+        <w:autoSpaceDE w:val="0"/>
+        <w:autoSpaceDN w:val="0"/>
+        <w:adjustRightInd w:val="0"/>
+        <w:spacing w:after="0" w:line="240" w:lineRule="auto"/>
+        <w:rPr>
+          <w:rFonts w:ascii="Consolas" w:hAnsi="Consolas" w:cs="Consolas"/>
+          <w:color w:val="000000"/>
+          <w:sz w:val="19"/>
+          <w:szCs w:val="19"/>
+        </w:rPr>
+      </w:pPr>
+      <w:r>
+        <w:rPr>
+          <w:rFonts w:ascii="Consolas" w:hAnsi="Consolas" w:cs="Consolas"/>
+          <w:color w:val="000000"/>
+          <w:sz w:val="19"/>
+          <w:szCs w:val="19"/>
+        </w:rPr>
+        <w:t xml:space="preserve">    </w:t>
+      </w:r>
+      <w:proofErr w:type="spellStart"/>
+      <w:proofErr w:type="gramStart"/>
+      <w:r>
+        <w:rPr>
+          <w:rFonts w:ascii="Consolas" w:hAnsi="Consolas" w:cs="Consolas"/>
+          <w:color w:val="000000"/>
+          <w:sz w:val="19"/>
+          <w:szCs w:val="19"/>
+        </w:rPr>
+        <w:t>Console.WriteLine</w:t>
+      </w:r>
+      <w:proofErr w:type="spellEnd"/>
+      <w:r>
+        <w:rPr>
+          <w:rFonts w:ascii="Consolas" w:hAnsi="Consolas" w:cs="Consolas"/>
+          <w:color w:val="000000"/>
+          <w:sz w:val="19"/>
+          <w:szCs w:val="19"/>
+        </w:rPr>
+        <w:t>(</w:t>
+      </w:r>
+      <w:proofErr w:type="gramEnd"/>
+      <w:r>
+        <w:rPr>
+          <w:rFonts w:ascii="Consolas" w:hAnsi="Consolas" w:cs="Consolas"/>
+          <w:color w:val="000000"/>
+          <w:sz w:val="19"/>
+          <w:szCs w:val="19"/>
+        </w:rPr>
+        <w:t>item);</w:t>
+      </w:r>
+    </w:p>
+    <w:p>
+      <w:r>
+        <w:rPr>
+          <w:rFonts w:ascii="Consolas" w:hAnsi="Consolas" w:cs="Consolas"/>
+          <w:color w:val="000000"/>
+          <w:sz w:val="19"/>
+          <w:szCs w:val="19"/>
+        </w:rPr>
+        <w:t>}</w:t>
+      </w:r>
+    </w:p>
+    <w:p>
+      <w:r>
+        <w:t>The Peek method returns the element at the beginning of the collection but does not remove it:</w:t>
+      </w:r>
+    </w:p>
+    <w:p>
+      <w:pPr>
+        <w:autoSpaceDE w:val="0"/>
+        <w:autoSpaceDN w:val="0"/>
+        <w:adjustRightInd w:val="0"/>
+        <w:spacing w:after="0" w:line="240" w:lineRule="auto"/>
+        <w:rPr>
+          <w:rFonts w:ascii="Consolas" w:hAnsi="Consolas" w:cs="Consolas"/>
+          <w:color w:val="000000"/>
+          <w:sz w:val="19"/>
+          <w:szCs w:val="19"/>
+        </w:rPr>
+      </w:pPr>
+      <w:r>
+        <w:rPr>
+          <w:rFonts w:ascii="Consolas" w:hAnsi="Consolas" w:cs="Consolas"/>
+          <w:color w:val="000000"/>
+          <w:sz w:val="19"/>
+          <w:szCs w:val="19"/>
+        </w:rPr>
+        <w:t xml:space="preserve">Queue queueCollection2 = </w:t>
+      </w:r>
+      <w:r>
+        <w:rPr>
+          <w:rFonts w:ascii="Consolas" w:hAnsi="Consolas" w:cs="Consolas"/>
+          <w:color w:val="0000FF"/>
+          <w:sz w:val="19"/>
+          <w:szCs w:val="19"/>
+        </w:rPr>
+        <w:t>new</w:t>
+      </w:r>
+      <w:r>
+        <w:rPr>
+          <w:rFonts w:ascii="Consolas" w:hAnsi="Consolas" w:cs="Consolas"/>
+          <w:color w:val="000000"/>
+          <w:sz w:val="19"/>
+          <w:szCs w:val="19"/>
+        </w:rPr>
+        <w:t xml:space="preserve"> </w:t>
+      </w:r>
+      <w:proofErr w:type="gramStart"/>
+      <w:r>
+        <w:rPr>
+          <w:rFonts w:ascii="Consolas" w:hAnsi="Consolas" w:cs="Consolas"/>
+          <w:color w:val="000000"/>
+          <w:sz w:val="19"/>
+          <w:szCs w:val="19"/>
+        </w:rPr>
+        <w:t>Queue(</w:t>
+      </w:r>
+      <w:proofErr w:type="gramEnd"/>
+      <w:r>
+        <w:rPr>
+          <w:rFonts w:ascii="Consolas" w:hAnsi="Consolas" w:cs="Consolas"/>
+          <w:color w:val="000000"/>
+          <w:sz w:val="19"/>
+          <w:szCs w:val="19"/>
+        </w:rPr>
+        <w:t>);</w:t>
+      </w:r>
+    </w:p>
+    <w:p>
+      <w:pPr>
+        <w:autoSpaceDE w:val="0"/>
+        <w:autoSpaceDN w:val="0"/>
+        <w:adjustRightInd w:val="0"/>
+        <w:spacing w:after="0" w:line="240" w:lineRule="auto"/>
+        <w:rPr>
+          <w:rFonts w:ascii="Consolas" w:hAnsi="Consolas" w:cs="Consolas"/>
+          <w:color w:val="000000"/>
+          <w:sz w:val="19"/>
+          <w:szCs w:val="19"/>
+        </w:rPr>
+      </w:pPr>
+      <w:proofErr w:type="gramStart"/>
+      <w:r>
+        <w:rPr>
+          <w:rFonts w:ascii="Consolas" w:hAnsi="Consolas" w:cs="Consolas"/>
+          <w:color w:val="000000"/>
+          <w:sz w:val="19"/>
+          <w:szCs w:val="19"/>
+        </w:rPr>
+        <w:t>queueCollection2.Enqueue(</w:t>
+      </w:r>
+      <w:proofErr w:type="gramEnd"/>
+      <w:r>
+        <w:rPr>
+          <w:rFonts w:ascii="Consolas" w:hAnsi="Consolas" w:cs="Consolas"/>
+          <w:color w:val="000000"/>
+          <w:sz w:val="19"/>
+          <w:szCs w:val="19"/>
+        </w:rPr>
+        <w:t>54);</w:t>
+      </w:r>
+    </w:p>
+    <w:p>
+      <w:pPr>
+        <w:autoSpaceDE w:val="0"/>
+        <w:autoSpaceDN w:val="0"/>
+        <w:adjustRightInd w:val="0"/>
+        <w:spacing w:after="0" w:line="240" w:lineRule="auto"/>
+        <w:rPr>
+          <w:rFonts w:ascii="Consolas" w:hAnsi="Consolas" w:cs="Consolas"/>
+          <w:color w:val="000000"/>
+          <w:sz w:val="19"/>
+          <w:szCs w:val="19"/>
+        </w:rPr>
+      </w:pPr>
+      <w:proofErr w:type="gramStart"/>
+      <w:r>
+        <w:rPr>
+          <w:rFonts w:ascii="Consolas" w:hAnsi="Consolas" w:cs="Consolas"/>
+          <w:color w:val="000000"/>
+          <w:sz w:val="19"/>
+          <w:szCs w:val="19"/>
+        </w:rPr>
+        <w:t>queueCollection2.Enqueue(</w:t>
+      </w:r>
+      <w:proofErr w:type="gramEnd"/>
+      <w:r>
+        <w:rPr>
+          <w:rFonts w:ascii="Consolas" w:hAnsi="Consolas" w:cs="Consolas"/>
+          <w:color w:val="A31515"/>
+          <w:sz w:val="19"/>
+          <w:szCs w:val="19"/>
+        </w:rPr>
+        <w:t>"John"</w:t>
+      </w:r>
+      <w:r>
+        <w:rPr>
+          <w:rFonts w:ascii="Consolas" w:hAnsi="Consolas" w:cs="Consolas"/>
+          <w:color w:val="000000"/>
+          <w:sz w:val="19"/>
+          <w:szCs w:val="19"/>
+        </w:rPr>
+        <w:t>);</w:t>
+      </w:r>
+    </w:p>
+    <w:p>
+      <w:pPr>
+        <w:autoSpaceDE w:val="0"/>
+        <w:autoSpaceDN w:val="0"/>
+        <w:adjustRightInd w:val="0"/>
+        <w:spacing w:after="0" w:line="240" w:lineRule="auto"/>
+        <w:rPr>
+          <w:rFonts w:ascii="Consolas" w:hAnsi="Consolas" w:cs="Consolas"/>
+          <w:color w:val="000000"/>
+          <w:sz w:val="19"/>
+          <w:szCs w:val="19"/>
+        </w:rPr>
+      </w:pPr>
+      <w:proofErr w:type="gramStart"/>
+      <w:r>
+        <w:rPr>
+          <w:rFonts w:ascii="Consolas" w:hAnsi="Consolas" w:cs="Consolas"/>
+          <w:color w:val="000000"/>
+          <w:sz w:val="19"/>
+          <w:szCs w:val="19"/>
+        </w:rPr>
+        <w:t>queueCollection2.Enqueue(</w:t>
+      </w:r>
+      <w:proofErr w:type="gramEnd"/>
+      <w:r>
+        <w:rPr>
+          <w:rFonts w:ascii="Consolas" w:hAnsi="Consolas" w:cs="Consolas"/>
+          <w:color w:val="000000"/>
+          <w:sz w:val="19"/>
+          <w:szCs w:val="19"/>
+        </w:rPr>
+        <w:t>54.10);</w:t>
+      </w:r>
+    </w:p>
+    <w:p>
+      <w:pPr>
+        <w:autoSpaceDE w:val="0"/>
+        <w:autoSpaceDN w:val="0"/>
+        <w:adjustRightInd w:val="0"/>
+        <w:spacing w:after="0" w:line="240" w:lineRule="auto"/>
+        <w:rPr>
+          <w:rFonts w:ascii="Consolas" w:hAnsi="Consolas" w:cs="Consolas"/>
+          <w:color w:val="000000"/>
+          <w:sz w:val="19"/>
+          <w:szCs w:val="19"/>
+        </w:rPr>
+      </w:pPr>
+      <w:r>
+        <w:rPr>
+          <w:rFonts w:ascii="Consolas" w:hAnsi="Consolas" w:cs="Consolas"/>
+          <w:color w:val="000000"/>
+          <w:sz w:val="19"/>
+          <w:szCs w:val="19"/>
+        </w:rPr>
+        <w:t xml:space="preserve">            </w:t>
+      </w:r>
+    </w:p>
+    <w:p>
+      <w:pPr>
+        <w:autoSpaceDE w:val="0"/>
+        <w:autoSpaceDN w:val="0"/>
+        <w:adjustRightInd w:val="0"/>
+        <w:spacing w:after="0" w:line="240" w:lineRule="auto"/>
+        <w:rPr>
+          <w:rFonts w:ascii="Consolas" w:hAnsi="Consolas" w:cs="Consolas"/>
+          <w:color w:val="000000"/>
+          <w:sz w:val="19"/>
+          <w:szCs w:val="19"/>
+        </w:rPr>
+      </w:pPr>
+      <w:proofErr w:type="spellStart"/>
+      <w:proofErr w:type="gramStart"/>
+      <w:r>
+        <w:rPr>
+          <w:rFonts w:ascii="Consolas" w:hAnsi="Consolas" w:cs="Consolas"/>
+          <w:color w:val="0000FF"/>
+          <w:sz w:val="19"/>
+          <w:szCs w:val="19"/>
+        </w:rPr>
+        <w:t>int</w:t>
+      </w:r>
+      <w:proofErr w:type="spellEnd"/>
+      <w:proofErr w:type="gramEnd"/>
+      <w:r>
+        <w:rPr>
+          <w:rFonts w:ascii="Consolas" w:hAnsi="Consolas" w:cs="Consolas"/>
+          <w:color w:val="000000"/>
+          <w:sz w:val="19"/>
+          <w:szCs w:val="19"/>
+        </w:rPr>
+        <w:t xml:space="preserve"> </w:t>
+      </w:r>
+      <w:proofErr w:type="spellStart"/>
+      <w:r>
+        <w:rPr>
+          <w:rFonts w:ascii="Consolas" w:hAnsi="Consolas" w:cs="Consolas"/>
+          <w:color w:val="000000"/>
+          <w:sz w:val="19"/>
+          <w:szCs w:val="19"/>
+        </w:rPr>
+        <w:t>peekNumber</w:t>
+      </w:r>
+      <w:proofErr w:type="spellEnd"/>
+      <w:r>
+        <w:rPr>
+          <w:rFonts w:ascii="Consolas" w:hAnsi="Consolas" w:cs="Consolas"/>
+          <w:color w:val="000000"/>
+          <w:sz w:val="19"/>
+          <w:szCs w:val="19"/>
+        </w:rPr>
+        <w:t xml:space="preserve"> = Convert.ToInt32(queueCollection2.Peek());</w:t>
+      </w:r>
+    </w:p>
+    <w:p>
+      <w:pPr>
+        <w:autoSpaceDE w:val="0"/>
+        <w:autoSpaceDN w:val="0"/>
+        <w:adjustRightInd w:val="0"/>
+        <w:spacing w:after="0" w:line="240" w:lineRule="auto"/>
+        <w:rPr>
+          <w:rFonts w:ascii="Consolas" w:hAnsi="Consolas" w:cs="Consolas"/>
+          <w:color w:val="000000"/>
+          <w:sz w:val="19"/>
+          <w:szCs w:val="19"/>
+        </w:rPr>
+      </w:pPr>
+      <w:proofErr w:type="spellStart"/>
+      <w:proofErr w:type="gramStart"/>
+      <w:r>
+        <w:rPr>
+          <w:rFonts w:ascii="Consolas" w:hAnsi="Consolas" w:cs="Consolas"/>
+          <w:color w:val="000000"/>
+          <w:sz w:val="19"/>
+          <w:szCs w:val="19"/>
+        </w:rPr>
+        <w:t>Console.WriteLine</w:t>
+      </w:r>
+      <w:proofErr w:type="spellEnd"/>
+      <w:r>
+        <w:rPr>
+          <w:rFonts w:ascii="Consolas" w:hAnsi="Consolas" w:cs="Consolas"/>
+          <w:color w:val="000000"/>
+          <w:sz w:val="19"/>
+          <w:szCs w:val="19"/>
+        </w:rPr>
+        <w:t>(</w:t>
+      </w:r>
+      <w:proofErr w:type="gramEnd"/>
+      <w:r>
+        <w:rPr>
+          <w:rFonts w:ascii="Consolas" w:hAnsi="Consolas" w:cs="Consolas"/>
+          <w:color w:val="A31515"/>
+          <w:sz w:val="19"/>
+          <w:szCs w:val="19"/>
+        </w:rPr>
+        <w:t xml:space="preserve">$"Returned element is: </w:t>
+      </w:r>
+      <w:r>
+        <w:rPr>
+          <w:rFonts w:ascii="Consolas" w:hAnsi="Consolas" w:cs="Consolas"/>
+          <w:color w:val="000000"/>
+          <w:sz w:val="19"/>
+          <w:szCs w:val="19"/>
+        </w:rPr>
+        <w:t>{number}</w:t>
+      </w:r>
+      <w:r>
+        <w:rPr>
+          <w:rFonts w:ascii="Consolas" w:hAnsi="Consolas" w:cs="Consolas"/>
+          <w:color w:val="A31515"/>
+          <w:sz w:val="19"/>
+          <w:szCs w:val="19"/>
+        </w:rPr>
+        <w:t>"</w:t>
+      </w:r>
+      <w:r>
+        <w:rPr>
+          <w:rFonts w:ascii="Consolas" w:hAnsi="Consolas" w:cs="Consolas"/>
+          <w:color w:val="000000"/>
+          <w:sz w:val="19"/>
+          <w:szCs w:val="19"/>
+        </w:rPr>
+        <w:t>);</w:t>
+      </w:r>
+    </w:p>
+    <w:p>
+      <w:pPr>
+        <w:autoSpaceDE w:val="0"/>
+        <w:autoSpaceDN w:val="0"/>
+        <w:adjustRightInd w:val="0"/>
+        <w:spacing w:after="0" w:line="240" w:lineRule="auto"/>
+        <w:rPr>
+          <w:rFonts w:ascii="Consolas" w:hAnsi="Consolas" w:cs="Consolas"/>
+          <w:color w:val="000000"/>
+          <w:sz w:val="19"/>
+          <w:szCs w:val="19"/>
+        </w:rPr>
+      </w:pPr>
+      <w:proofErr w:type="spellStart"/>
+      <w:proofErr w:type="gramStart"/>
+      <w:r>
+        <w:rPr>
+          <w:rFonts w:ascii="Consolas" w:hAnsi="Consolas" w:cs="Consolas"/>
+          <w:color w:val="000000"/>
+          <w:sz w:val="19"/>
+          <w:szCs w:val="19"/>
+        </w:rPr>
+        <w:t>Console.WriteLine</w:t>
+      </w:r>
+      <w:proofErr w:type="spellEnd"/>
+      <w:r>
+        <w:rPr>
+          <w:rFonts w:ascii="Consolas" w:hAnsi="Consolas" w:cs="Consolas"/>
+          <w:color w:val="000000"/>
+          <w:sz w:val="19"/>
+          <w:szCs w:val="19"/>
+        </w:rPr>
+        <w:t>(</w:t>
+      </w:r>
+      <w:proofErr w:type="gramEnd"/>
+      <w:r>
+        <w:rPr>
+          <w:rFonts w:ascii="Consolas" w:hAnsi="Consolas" w:cs="Consolas"/>
+          <w:color w:val="000000"/>
+          <w:sz w:val="19"/>
+          <w:szCs w:val="19"/>
+        </w:rPr>
+        <w:t>);</w:t>
+      </w:r>
+    </w:p>
+    <w:p>
+      <w:pPr>
+        <w:autoSpaceDE w:val="0"/>
+        <w:autoSpaceDN w:val="0"/>
+        <w:adjustRightInd w:val="0"/>
+        <w:spacing w:after="0" w:line="240" w:lineRule="auto"/>
+        <w:rPr>
+          <w:rFonts w:ascii="Consolas" w:hAnsi="Consolas" w:cs="Consolas"/>
+          <w:color w:val="000000"/>
+          <w:sz w:val="19"/>
+          <w:szCs w:val="19"/>
+        </w:rPr>
+      </w:pPr>
+    </w:p>
+    <w:p>
+      <w:pPr>
+        <w:autoSpaceDE w:val="0"/>
+        <w:autoSpaceDN w:val="0"/>
+        <w:adjustRightInd w:val="0"/>
+        <w:spacing w:after="0" w:line="240" w:lineRule="auto"/>
+        <w:rPr>
+          <w:rFonts w:ascii="Consolas" w:hAnsi="Consolas" w:cs="Consolas"/>
+          <w:color w:val="000000"/>
+          <w:sz w:val="19"/>
+          <w:szCs w:val="19"/>
+        </w:rPr>
+      </w:pPr>
+      <w:proofErr w:type="spellStart"/>
+      <w:proofErr w:type="gramStart"/>
+      <w:r>
+        <w:rPr>
+          <w:rFonts w:ascii="Consolas" w:hAnsi="Consolas" w:cs="Consolas"/>
+          <w:color w:val="0000FF"/>
+          <w:sz w:val="19"/>
+          <w:szCs w:val="19"/>
+        </w:rPr>
+        <w:t>foreach</w:t>
+      </w:r>
+      <w:proofErr w:type="spellEnd"/>
+      <w:proofErr w:type="gramEnd"/>
+      <w:r>
+        <w:rPr>
+          <w:rFonts w:ascii="Consolas" w:hAnsi="Consolas" w:cs="Consolas"/>
+          <w:color w:val="000000"/>
+          <w:sz w:val="19"/>
+          <w:szCs w:val="19"/>
+        </w:rPr>
+        <w:t xml:space="preserve"> (var item </w:t>
+      </w:r>
+      <w:r>
+        <w:rPr>
+          <w:rFonts w:ascii="Consolas" w:hAnsi="Consolas" w:cs="Consolas"/>
+          <w:color w:val="0000FF"/>
+          <w:sz w:val="19"/>
+          <w:szCs w:val="19"/>
+        </w:rPr>
+        <w:t>in</w:t>
+      </w:r>
+      <w:r>
+        <w:rPr>
+          <w:rFonts w:ascii="Consolas" w:hAnsi="Consolas" w:cs="Consolas"/>
+          <w:color w:val="000000"/>
+          <w:sz w:val="19"/>
+          <w:szCs w:val="19"/>
+        </w:rPr>
+        <w:t xml:space="preserve"> queueCollection2)</w:t>
+      </w:r>
+    </w:p>
+    <w:p>
+      <w:pPr>
+        <w:autoSpaceDE w:val="0"/>
+        <w:autoSpaceDN w:val="0"/>
+        <w:adjustRightInd w:val="0"/>
+        <w:spacing w:after="0" w:line="240" w:lineRule="auto"/>
+        <w:rPr>
+          <w:rFonts w:ascii="Consolas" w:hAnsi="Consolas" w:cs="Consolas"/>
+          <w:color w:val="000000"/>
+          <w:sz w:val="19"/>
+          <w:szCs w:val="19"/>
+        </w:rPr>
+      </w:pPr>
+      <w:r>
+        <w:rPr>
+          <w:rFonts w:ascii="Consolas" w:hAnsi="Consolas" w:cs="Consolas"/>
+          <w:color w:val="000000"/>
+          <w:sz w:val="19"/>
+          <w:szCs w:val="19"/>
+        </w:rPr>
+        <w:t>{</w:t>
+      </w:r>
+    </w:p>
+    <w:p>
+      <w:pPr>
+        <w:autoSpaceDE w:val="0"/>
+        <w:autoSpaceDN w:val="0"/>
+        <w:adjustRightInd w:val="0"/>
+        <w:spacing w:after="0" w:line="240" w:lineRule="auto"/>
+        <w:rPr>
+          <w:rFonts w:ascii="Consolas" w:hAnsi="Consolas" w:cs="Consolas"/>
+          <w:color w:val="000000"/>
+          <w:sz w:val="19"/>
+          <w:szCs w:val="19"/>
+        </w:rPr>
+      </w:pPr>
+      <w:r>
+        <w:rPr>
+          <w:rFonts w:ascii="Consolas" w:hAnsi="Consolas" w:cs="Consolas"/>
+          <w:color w:val="000000"/>
+          <w:sz w:val="19"/>
+          <w:szCs w:val="19"/>
+        </w:rPr>
+        <w:t xml:space="preserve">    </w:t>
+      </w:r>
+      <w:proofErr w:type="spellStart"/>
+      <w:proofErr w:type="gramStart"/>
+      <w:r>
+        <w:rPr>
+          <w:rFonts w:ascii="Consolas" w:hAnsi="Consolas" w:cs="Consolas"/>
+          <w:color w:val="000000"/>
+          <w:sz w:val="19"/>
+          <w:szCs w:val="19"/>
+        </w:rPr>
+        <w:t>Console.WriteLine</w:t>
+      </w:r>
+      <w:proofErr w:type="spellEnd"/>
+      <w:r>
+        <w:rPr>
+          <w:rFonts w:ascii="Consolas" w:hAnsi="Consolas" w:cs="Consolas"/>
+          <w:color w:val="000000"/>
+          <w:sz w:val="19"/>
+          <w:szCs w:val="19"/>
+        </w:rPr>
+        <w:t>(</w:t>
+      </w:r>
+      <w:proofErr w:type="gramEnd"/>
+      <w:r>
+        <w:rPr>
+          <w:rFonts w:ascii="Consolas" w:hAnsi="Consolas" w:cs="Consolas"/>
+          <w:color w:val="000000"/>
+          <w:sz w:val="19"/>
+          <w:szCs w:val="19"/>
+        </w:rPr>
+        <w:t>item);</w:t>
+      </w:r>
+    </w:p>
+    <w:p>
+      <w:r>
+        <w:rPr>
+          <w:rFonts w:ascii="Consolas" w:hAnsi="Consolas" w:cs="Consolas"/>
+          <w:color w:val="000000"/>
+          <w:sz w:val="19"/>
+          <w:szCs w:val="19"/>
+        </w:rPr>
+        <w:t>}</w:t>
+      </w:r>
+    </w:p>
+    <w:p>
+      <w:r>
+        <w:t>The Clear method removes all the elements from a collection.</w:t>
+      </w:r>
+    </w:p>
+    <w:p>
+      <w:r>
+        <w:t>If we want to check how many elements we have inside a collection, we can use the Count property:</w:t>
+      </w:r>
+    </w:p>
+    <w:p>
+      <w:pPr>
+        <w:autoSpaceDE w:val="0"/>
+        <w:autoSpaceDN w:val="0"/>
+        <w:adjustRightInd w:val="0"/>
+        <w:spacing w:after="0" w:line="240" w:lineRule="auto"/>
+        <w:rPr>
+          <w:rFonts w:ascii="Consolas" w:hAnsi="Consolas" w:cs="Consolas"/>
+          <w:color w:val="000000"/>
+          <w:sz w:val="19"/>
+          <w:szCs w:val="19"/>
+        </w:rPr>
+      </w:pPr>
+      <w:proofErr w:type="gramStart"/>
+      <w:r>
+        <w:rPr>
+          <w:rFonts w:ascii="Consolas" w:hAnsi="Consolas" w:cs="Consolas"/>
+          <w:color w:val="000000"/>
+          <w:sz w:val="19"/>
+          <w:szCs w:val="19"/>
+        </w:rPr>
+        <w:t>queueCollection2.Clear(</w:t>
+      </w:r>
+      <w:proofErr w:type="gramEnd"/>
+      <w:r>
+        <w:rPr>
+          <w:rFonts w:ascii="Consolas" w:hAnsi="Consolas" w:cs="Consolas"/>
+          <w:color w:val="000000"/>
+          <w:sz w:val="19"/>
+          <w:szCs w:val="19"/>
+        </w:rPr>
+        <w:t>);</w:t>
+      </w:r>
+    </w:p>
+    <w:p>
+      <w:proofErr w:type="spellStart"/>
+      <w:proofErr w:type="gramStart"/>
+      <w:r>
+        <w:rPr>
+          <w:rFonts w:ascii="Consolas" w:hAnsi="Consolas" w:cs="Consolas"/>
+          <w:color w:val="000000"/>
+          <w:sz w:val="19"/>
+          <w:szCs w:val="19"/>
+        </w:rPr>
+        <w:t>Console.WriteLine</w:t>
+      </w:r>
+      <w:proofErr w:type="spellEnd"/>
+      <w:r>
+        <w:rPr>
+          <w:rFonts w:ascii="Consolas" w:hAnsi="Consolas" w:cs="Consolas"/>
+          <w:color w:val="000000"/>
+          <w:sz w:val="19"/>
+          <w:szCs w:val="19"/>
+        </w:rPr>
+        <w:t>(</w:t>
+      </w:r>
+      <w:proofErr w:type="gramEnd"/>
+      <w:r>
+        <w:rPr>
+          <w:rFonts w:ascii="Consolas" w:hAnsi="Consolas" w:cs="Consolas"/>
+          <w:color w:val="000000"/>
+          <w:sz w:val="19"/>
+          <w:szCs w:val="19"/>
+        </w:rPr>
+        <w:t>queueCollection2.Count);</w:t>
+      </w:r>
+    </w:p>
+    <w:p>
+      <w:pPr>
+        <w:pStyle w:val="Heading2"/>
+      </w:pPr>
+      <w:r>
+        <w:t>Stack Collection</w:t>
+      </w:r>
+    </w:p>
+    <w:p>
+      <w:r>
+        <w:t>The stack collection represents a simple last-in, first-out collection. It means that an element which enters first in a collection will exit last.</w:t>
+      </w:r>
+    </w:p>
+    <w:p>
+      <w:r>
+        <w:t xml:space="preserve">As with the Queue collection, we can use the </w:t>
+      </w:r>
+      <w:proofErr w:type="spellStart"/>
+      <w:r>
+        <w:t>System</w:t>
+      </w:r>
+      <w:r>
+        <w:rPr>
+          <w:noProof/>
+        </w:rPr>
+        <w:t>.Collection</w:t>
+      </w:r>
+      <w:proofErr w:type="spellEnd"/>
+      <w:r>
+        <w:t xml:space="preserve"> and </w:t>
+      </w:r>
+      <w:proofErr w:type="spellStart"/>
+      <w:r>
+        <w:t>System.Collection.Generic</w:t>
+      </w:r>
+      <w:proofErr w:type="spellEnd"/>
+      <w:r>
+        <w:t xml:space="preserve"> namespaces.</w:t>
+      </w:r>
+    </w:p>
+    <w:p>
+      <w:pPr>
+        <w:autoSpaceDE w:val="0"/>
+        <w:autoSpaceDN w:val="0"/>
+        <w:adjustRightInd w:val="0"/>
+        <w:spacing w:after="0" w:line="240" w:lineRule="auto"/>
+        <w:rPr>
+          <w:rFonts w:ascii="Consolas" w:hAnsi="Consolas" w:cs="Consolas"/>
+          <w:color w:val="000000"/>
+          <w:sz w:val="19"/>
+          <w:szCs w:val="19"/>
+        </w:rPr>
+      </w:pPr>
+      <w:r>
+        <w:rPr>
+          <w:rFonts w:ascii="Consolas" w:hAnsi="Consolas" w:cs="Consolas"/>
+          <w:color w:val="000000"/>
+          <w:sz w:val="19"/>
+          <w:szCs w:val="19"/>
+        </w:rPr>
+        <w:t xml:space="preserve">Stack </w:t>
+      </w:r>
+      <w:proofErr w:type="spellStart"/>
+      <w:r>
+        <w:rPr>
+          <w:rFonts w:ascii="Consolas" w:hAnsi="Consolas" w:cs="Consolas"/>
+          <w:color w:val="000000"/>
+          <w:sz w:val="19"/>
+          <w:szCs w:val="19"/>
+        </w:rPr>
+        <w:t>stack</w:t>
+      </w:r>
+      <w:proofErr w:type="spellEnd"/>
+      <w:r>
+        <w:rPr>
+          <w:rFonts w:ascii="Consolas" w:hAnsi="Consolas" w:cs="Consolas"/>
+          <w:color w:val="000000"/>
+          <w:sz w:val="19"/>
+          <w:szCs w:val="19"/>
+        </w:rPr>
+        <w:t xml:space="preserve"> = </w:t>
+      </w:r>
+      <w:r>
+        <w:rPr>
+          <w:rFonts w:ascii="Consolas" w:hAnsi="Consolas" w:cs="Consolas"/>
+          <w:color w:val="0000FF"/>
+          <w:sz w:val="19"/>
+          <w:szCs w:val="19"/>
+        </w:rPr>
+        <w:t>new</w:t>
+      </w:r>
+      <w:r>
+        <w:rPr>
+          <w:rFonts w:ascii="Consolas" w:hAnsi="Consolas" w:cs="Consolas"/>
+          <w:color w:val="000000"/>
+          <w:sz w:val="19"/>
+          <w:szCs w:val="19"/>
+        </w:rPr>
+        <w:t xml:space="preserve"> </w:t>
+      </w:r>
+      <w:proofErr w:type="gramStart"/>
+      <w:r>
+        <w:rPr>
+          <w:rFonts w:ascii="Consolas" w:hAnsi="Consolas" w:cs="Consolas"/>
+          <w:color w:val="000000"/>
+          <w:sz w:val="19"/>
+          <w:szCs w:val="19"/>
+        </w:rPr>
+        <w:t>Stack(</w:t>
+      </w:r>
+      <w:proofErr w:type="gramEnd"/>
+      <w:r>
+        <w:rPr>
+          <w:rFonts w:ascii="Consolas" w:hAnsi="Consolas" w:cs="Consolas"/>
+          <w:color w:val="000000"/>
+          <w:sz w:val="19"/>
+          <w:szCs w:val="19"/>
+        </w:rPr>
+        <w:t>);</w:t>
+      </w:r>
+    </w:p>
+    <w:p>
+      <w:r>
+        <w:rPr>
+          <w:rFonts w:ascii="Consolas" w:hAnsi="Consolas" w:cs="Consolas"/>
+          <w:color w:val="000000"/>
+          <w:sz w:val="19"/>
+          <w:szCs w:val="19"/>
+        </w:rPr>
+        <w:t>Stack&lt;</w:t>
+      </w:r>
+      <w:proofErr w:type="spellStart"/>
+      <w:r>
+        <w:rPr>
+          <w:rFonts w:ascii="Consolas" w:hAnsi="Consolas" w:cs="Consolas"/>
+          <w:color w:val="0000FF"/>
+          <w:sz w:val="19"/>
+          <w:szCs w:val="19"/>
+        </w:rPr>
+        <w:t>int</w:t>
+      </w:r>
+      <w:proofErr w:type="spellEnd"/>
+      <w:r>
+        <w:rPr>
+          <w:rFonts w:ascii="Consolas" w:hAnsi="Consolas" w:cs="Consolas"/>
+          <w:color w:val="000000"/>
+          <w:sz w:val="19"/>
+          <w:szCs w:val="19"/>
+        </w:rPr>
+        <w:t xml:space="preserve">&gt; </w:t>
+      </w:r>
+      <w:proofErr w:type="spellStart"/>
+      <w:r>
+        <w:rPr>
+          <w:rFonts w:ascii="Consolas" w:hAnsi="Consolas" w:cs="Consolas"/>
+          <w:color w:val="000000"/>
+          <w:sz w:val="19"/>
+          <w:szCs w:val="19"/>
+        </w:rPr>
+        <w:t>stackInt</w:t>
+      </w:r>
+      <w:proofErr w:type="spellEnd"/>
+      <w:r>
+        <w:rPr>
+          <w:rFonts w:ascii="Consolas" w:hAnsi="Consolas" w:cs="Consolas"/>
+          <w:color w:val="000000"/>
+          <w:sz w:val="19"/>
+          <w:szCs w:val="19"/>
+        </w:rPr>
+        <w:t xml:space="preserve"> = </w:t>
+      </w:r>
+      <w:r>
+        <w:rPr>
+          <w:rFonts w:ascii="Consolas" w:hAnsi="Consolas" w:cs="Consolas"/>
+          <w:color w:val="0000FF"/>
+          <w:sz w:val="19"/>
+          <w:szCs w:val="19"/>
+        </w:rPr>
+        <w:t>new</w:t>
+      </w:r>
+      <w:r>
+        <w:rPr>
+          <w:rFonts w:ascii="Consolas" w:hAnsi="Consolas" w:cs="Consolas"/>
+          <w:color w:val="000000"/>
+          <w:sz w:val="19"/>
+          <w:szCs w:val="19"/>
+        </w:rPr>
+        <w:t xml:space="preserve"> Stack&lt;</w:t>
+      </w:r>
+      <w:proofErr w:type="spellStart"/>
+      <w:r>
+        <w:rPr>
+          <w:rFonts w:ascii="Consolas" w:hAnsi="Consolas" w:cs="Consolas"/>
+          <w:color w:val="0000FF"/>
+          <w:sz w:val="19"/>
+          <w:szCs w:val="19"/>
+        </w:rPr>
+        <w:t>int</w:t>
+      </w:r>
+      <w:proofErr w:type="spellEnd"/>
+      <w:proofErr w:type="gramStart"/>
+      <w:r>
+        <w:rPr>
+          <w:rFonts w:ascii="Consolas" w:hAnsi="Consolas" w:cs="Consolas"/>
+          <w:color w:val="000000"/>
+          <w:sz w:val="19"/>
+          <w:szCs w:val="19"/>
+        </w:rPr>
+        <w:t>&gt;(</w:t>
+      </w:r>
+      <w:proofErr w:type="gramEnd"/>
+      <w:r>
+        <w:rPr>
+          <w:rFonts w:ascii="Consolas" w:hAnsi="Consolas" w:cs="Consolas"/>
+          <w:color w:val="000000"/>
+          <w:sz w:val="19"/>
+          <w:szCs w:val="19"/>
+        </w:rPr>
+        <w:t>);</w:t>
+      </w:r>
+    </w:p>
+    <w:p>
+      <w:pPr>
+        <w:pStyle w:val="Heading2"/>
+      </w:pPr>
+      <w:r>
+        <w:t>The Most Common Methods and Properties</w:t>
+      </w:r>
+    </w:p>
+    <w:p>
+      <w:r>
+        <w:t>The Push method inserts an</w:t>
+      </w:r>
+      <w:r>
+        <w:t xml:space="preserve"> </w:t>
+      </w:r>
+      <w:r>
+        <w:t>object at the top of the collection:</w:t>
+      </w:r>
+    </w:p>
+    <w:p>
+      <w:pPr>
+        <w:autoSpaceDE w:val="0"/>
+        <w:autoSpaceDN w:val="0"/>
+        <w:adjustRightInd w:val="0"/>
+        <w:spacing w:after="0" w:line="240" w:lineRule="auto"/>
+        <w:rPr>
+          <w:rFonts w:ascii="Consolas" w:hAnsi="Consolas" w:cs="Consolas"/>
+          <w:color w:val="000000"/>
+          <w:sz w:val="19"/>
+          <w:szCs w:val="19"/>
+        </w:rPr>
+      </w:pPr>
+      <w:r>
+        <w:rPr>
+          <w:rFonts w:ascii="Consolas" w:hAnsi="Consolas" w:cs="Consolas"/>
+          <w:color w:val="000000"/>
+          <w:sz w:val="19"/>
+          <w:szCs w:val="19"/>
+        </w:rPr>
+        <w:t xml:space="preserve">Stack stack1 = </w:t>
+      </w:r>
+      <w:r>
+        <w:rPr>
+          <w:rFonts w:ascii="Consolas" w:hAnsi="Consolas" w:cs="Consolas"/>
+          <w:color w:val="0000FF"/>
+          <w:sz w:val="19"/>
+          <w:szCs w:val="19"/>
+        </w:rPr>
+        <w:t>new</w:t>
+      </w:r>
+      <w:r>
+        <w:rPr>
+          <w:rFonts w:ascii="Consolas" w:hAnsi="Consolas" w:cs="Consolas"/>
+          <w:color w:val="000000"/>
+          <w:sz w:val="19"/>
+          <w:szCs w:val="19"/>
+        </w:rPr>
+        <w:t xml:space="preserve"> </w:t>
+      </w:r>
+      <w:proofErr w:type="gramStart"/>
+      <w:r>
+        <w:rPr>
+          <w:rFonts w:ascii="Consolas" w:hAnsi="Consolas" w:cs="Consolas"/>
+          <w:color w:val="000000"/>
+          <w:sz w:val="19"/>
+          <w:szCs w:val="19"/>
+        </w:rPr>
+        <w:t>Stack(</w:t>
+      </w:r>
+      <w:proofErr w:type="gramEnd"/>
+      <w:r>
+        <w:rPr>
+          <w:rFonts w:ascii="Consolas" w:hAnsi="Consolas" w:cs="Consolas"/>
+          <w:color w:val="000000"/>
+          <w:sz w:val="19"/>
+          <w:szCs w:val="19"/>
+        </w:rPr>
+        <w:t>);</w:t>
+      </w:r>
+    </w:p>
+    <w:p>
+      <w:pPr>
+        <w:autoSpaceDE w:val="0"/>
+        <w:autoSpaceDN w:val="0"/>
+        <w:adjustRightInd w:val="0"/>
+        <w:spacing w:after="0" w:line="240" w:lineRule="auto"/>
+        <w:rPr>
+          <w:rFonts w:ascii="Consolas" w:hAnsi="Consolas" w:cs="Consolas"/>
+          <w:color w:val="000000"/>
+          <w:sz w:val="19"/>
+          <w:szCs w:val="19"/>
+        </w:rPr>
+      </w:pPr>
+      <w:proofErr w:type="gramStart"/>
+      <w:r>
+        <w:rPr>
+          <w:rFonts w:ascii="Consolas" w:hAnsi="Consolas" w:cs="Consolas"/>
+          <w:color w:val="000000"/>
+          <w:sz w:val="19"/>
+          <w:szCs w:val="19"/>
+        </w:rPr>
+        <w:t>stack1.Push(</w:t>
+      </w:r>
+      <w:proofErr w:type="gramEnd"/>
+      <w:r>
+        <w:rPr>
+          <w:rFonts w:ascii="Consolas" w:hAnsi="Consolas" w:cs="Consolas"/>
+          <w:color w:val="000000"/>
+          <w:sz w:val="19"/>
+          <w:szCs w:val="19"/>
+        </w:rPr>
+        <w:t>328);</w:t>
+      </w:r>
+    </w:p>
+    <w:p>
+      <w:pPr>
+        <w:autoSpaceDE w:val="0"/>
+        <w:autoSpaceDN w:val="0"/>
+        <w:adjustRightInd w:val="0"/>
+        <w:spacing w:after="0" w:line="240" w:lineRule="auto"/>
+        <w:rPr>
+          <w:rFonts w:ascii="Consolas" w:hAnsi="Consolas" w:cs="Consolas"/>
+          <w:color w:val="000000"/>
+          <w:sz w:val="19"/>
+          <w:szCs w:val="19"/>
+        </w:rPr>
+      </w:pPr>
+      <w:proofErr w:type="gramStart"/>
+      <w:r>
+        <w:rPr>
+          <w:rFonts w:ascii="Consolas" w:hAnsi="Consolas" w:cs="Consolas"/>
+          <w:color w:val="000000"/>
+          <w:sz w:val="19"/>
+          <w:szCs w:val="19"/>
+        </w:rPr>
+        <w:t>stack1.Push(</w:t>
+      </w:r>
+      <w:proofErr w:type="gramEnd"/>
+      <w:r>
+        <w:rPr>
+          <w:rFonts w:ascii="Consolas" w:hAnsi="Consolas" w:cs="Consolas"/>
+          <w:color w:val="A31515"/>
+          <w:sz w:val="19"/>
+          <w:szCs w:val="19"/>
+        </w:rPr>
+        <w:t>"Fifty Five"</w:t>
+      </w:r>
+      <w:r>
+        <w:rPr>
+          <w:rFonts w:ascii="Consolas" w:hAnsi="Consolas" w:cs="Consolas"/>
+          <w:color w:val="000000"/>
+          <w:sz w:val="19"/>
+          <w:szCs w:val="19"/>
+        </w:rPr>
+        <w:t>);</w:t>
+      </w:r>
+    </w:p>
+    <w:p>
+      <w:pPr>
+        <w:rPr>
+          <w:rFonts w:ascii="Consolas" w:hAnsi="Consolas" w:cs="Consolas"/>
+          <w:color w:val="000000"/>
+          <w:sz w:val="19"/>
+          <w:szCs w:val="19"/>
+        </w:rPr>
+      </w:pPr>
+      <w:proofErr w:type="gramStart"/>
+      <w:r>
+        <w:rPr>
+          <w:rFonts w:ascii="Consolas" w:hAnsi="Consolas" w:cs="Consolas"/>
+          <w:color w:val="000000"/>
+          <w:sz w:val="19"/>
+          <w:szCs w:val="19"/>
+        </w:rPr>
+        <w:t>stack1.Push(</w:t>
+      </w:r>
+      <w:proofErr w:type="gramEnd"/>
+      <w:r>
+        <w:rPr>
+          <w:rFonts w:ascii="Consolas" w:hAnsi="Consolas" w:cs="Consolas"/>
+          <w:color w:val="000000"/>
+          <w:sz w:val="19"/>
+          <w:szCs w:val="19"/>
+        </w:rPr>
+        <w:t>124.87);</w:t>
+      </w:r>
+    </w:p>
+    <w:p>
+      <w:pPr>
+        <w:autoSpaceDE w:val="0"/>
+        <w:autoSpaceDN w:val="0"/>
+        <w:adjustRightInd w:val="0"/>
+        <w:spacing w:after="0" w:line="240" w:lineRule="auto"/>
+        <w:rPr>
+          <w:rFonts w:ascii="Consolas" w:hAnsi="Consolas" w:cs="Consolas"/>
+          <w:color w:val="000000"/>
+          <w:sz w:val="19"/>
+          <w:szCs w:val="19"/>
+        </w:rPr>
+      </w:pPr>
+      <w:proofErr w:type="spellStart"/>
+      <w:proofErr w:type="gramStart"/>
+      <w:r>
+        <w:rPr>
+          <w:rFonts w:ascii="Consolas" w:hAnsi="Consolas" w:cs="Consolas"/>
+          <w:color w:val="0000FF"/>
+          <w:sz w:val="19"/>
+          <w:szCs w:val="19"/>
+        </w:rPr>
+        <w:t>foreach</w:t>
+      </w:r>
+      <w:proofErr w:type="spellEnd"/>
+      <w:proofErr w:type="gramEnd"/>
+      <w:r>
+        <w:rPr>
+          <w:rFonts w:ascii="Consolas" w:hAnsi="Consolas" w:cs="Consolas"/>
+          <w:color w:val="000000"/>
+          <w:sz w:val="19"/>
+          <w:szCs w:val="19"/>
+        </w:rPr>
+        <w:t xml:space="preserve"> (var item </w:t>
+      </w:r>
+      <w:r>
+        <w:rPr>
+          <w:rFonts w:ascii="Consolas" w:hAnsi="Consolas" w:cs="Consolas"/>
+          <w:color w:val="0000FF"/>
+          <w:sz w:val="19"/>
+          <w:szCs w:val="19"/>
+        </w:rPr>
+        <w:t>in</w:t>
+      </w:r>
+      <w:r>
+        <w:rPr>
+          <w:rFonts w:ascii="Consolas" w:hAnsi="Consolas" w:cs="Consolas"/>
+          <w:color w:val="000000"/>
+          <w:sz w:val="19"/>
+          <w:szCs w:val="19"/>
+        </w:rPr>
+        <w:t xml:space="preserve"> stackCollection1)</w:t>
+      </w:r>
+    </w:p>
+    <w:p>
+      <w:pPr>
+        <w:autoSpaceDE w:val="0"/>
+        <w:autoSpaceDN w:val="0"/>
+        <w:adjustRightInd w:val="0"/>
+        <w:spacing w:after="0" w:line="240" w:lineRule="auto"/>
+        <w:rPr>
+          <w:rFonts w:ascii="Consolas" w:hAnsi="Consolas" w:cs="Consolas"/>
+          <w:color w:val="000000"/>
+          <w:sz w:val="19"/>
+          <w:szCs w:val="19"/>
+        </w:rPr>
+      </w:pPr>
+      <w:r>
+        <w:rPr>
+          <w:rFonts w:ascii="Consolas" w:hAnsi="Consolas" w:cs="Consolas"/>
+          <w:color w:val="000000"/>
+          <w:sz w:val="19"/>
+          <w:szCs w:val="19"/>
+        </w:rPr>
+        <w:t>{</w:t>
+      </w:r>
+    </w:p>
+    <w:p>
+      <w:pPr>
+        <w:autoSpaceDE w:val="0"/>
+        <w:autoSpaceDN w:val="0"/>
+        <w:adjustRightInd w:val="0"/>
+        <w:spacing w:after="0" w:line="240" w:lineRule="auto"/>
+        <w:ind w:firstLine="720"/>
+        <w:rPr>
+          <w:rFonts w:ascii="Consolas" w:hAnsi="Consolas" w:cs="Consolas"/>
+          <w:color w:val="000000"/>
+          <w:sz w:val="19"/>
+          <w:szCs w:val="19"/>
+        </w:rPr>
+      </w:pPr>
+      <w:proofErr w:type="spellStart"/>
+      <w:proofErr w:type="gramStart"/>
+      <w:r>
+        <w:rPr>
+          <w:rFonts w:ascii="Consolas" w:hAnsi="Consolas" w:cs="Consolas"/>
+          <w:color w:val="000000"/>
+          <w:sz w:val="19"/>
+          <w:szCs w:val="19"/>
+        </w:rPr>
+        <w:t>Console.WriteLine</w:t>
+      </w:r>
+      <w:proofErr w:type="spellEnd"/>
+      <w:r>
+        <w:rPr>
+          <w:rFonts w:ascii="Consolas" w:hAnsi="Consolas" w:cs="Consolas"/>
+          <w:color w:val="000000"/>
+          <w:sz w:val="19"/>
+          <w:szCs w:val="19"/>
+        </w:rPr>
+        <w:t>(</w:t>
+      </w:r>
+      <w:proofErr w:type="gramEnd"/>
+      <w:r>
+        <w:rPr>
+          <w:rFonts w:ascii="Consolas" w:hAnsi="Consolas" w:cs="Consolas"/>
+          <w:color w:val="000000"/>
+          <w:sz w:val="19"/>
+          <w:szCs w:val="19"/>
+        </w:rPr>
+        <w:t>item);</w:t>
+      </w:r>
+    </w:p>
+    <w:p>
+      <w:pPr>
+        <w:rPr>
+          <w:rFonts w:ascii="Consolas" w:hAnsi="Consolas" w:cs="Consolas"/>
+          <w:color w:val="000000"/>
+          <w:sz w:val="19"/>
+          <w:szCs w:val="19"/>
+        </w:rPr>
+      </w:pPr>
+      <w:r>
+        <w:rPr>
+          <w:rFonts w:ascii="Consolas" w:hAnsi="Consolas" w:cs="Consolas"/>
+          <w:color w:val="000000"/>
+          <w:sz w:val="19"/>
+          <w:szCs w:val="19"/>
+        </w:rPr>
+        <w:t>}</w:t>
+      </w:r>
+    </w:p>
+    <w:p>
+      <w:r>
+        <w:t>The Pop method removes the element which was included last in a collection and returns it:</w:t>
+      </w:r>
+    </w:p>
+    <w:p>
+      <w:pPr>
+        <w:autoSpaceDE w:val="0"/>
+        <w:autoSpaceDN w:val="0"/>
+        <w:adjustRightInd w:val="0"/>
+        <w:spacing w:after="0" w:line="240" w:lineRule="auto"/>
+        <w:rPr>
+          <w:rFonts w:ascii="Consolas" w:hAnsi="Consolas" w:cs="Consolas"/>
+          <w:color w:val="000000"/>
+          <w:sz w:val="19"/>
+          <w:szCs w:val="19"/>
+        </w:rPr>
+      </w:pPr>
+      <w:r>
+        <w:rPr>
+          <w:rFonts w:ascii="Consolas" w:hAnsi="Consolas" w:cs="Consolas"/>
+          <w:color w:val="000000"/>
+          <w:sz w:val="19"/>
+          <w:szCs w:val="19"/>
+        </w:rPr>
+        <w:lastRenderedPageBreak/>
+        <w:t xml:space="preserve">Stack stackCollection2 = </w:t>
+      </w:r>
+      <w:r>
+        <w:rPr>
+          <w:rFonts w:ascii="Consolas" w:hAnsi="Consolas" w:cs="Consolas"/>
+          <w:color w:val="0000FF"/>
+          <w:sz w:val="19"/>
+          <w:szCs w:val="19"/>
+        </w:rPr>
+        <w:t>new</w:t>
+      </w:r>
+      <w:r>
+        <w:rPr>
+          <w:rFonts w:ascii="Consolas" w:hAnsi="Consolas" w:cs="Consolas"/>
+          <w:color w:val="000000"/>
+          <w:sz w:val="19"/>
+          <w:szCs w:val="19"/>
+        </w:rPr>
+        <w:t xml:space="preserve"> </w:t>
+      </w:r>
+      <w:proofErr w:type="gramStart"/>
+      <w:r>
+        <w:rPr>
+          <w:rFonts w:ascii="Consolas" w:hAnsi="Consolas" w:cs="Consolas"/>
+          <w:color w:val="000000"/>
+          <w:sz w:val="19"/>
+          <w:szCs w:val="19"/>
+        </w:rPr>
+        <w:t>Stack(</w:t>
+      </w:r>
+      <w:proofErr w:type="gramEnd"/>
+      <w:r>
+        <w:rPr>
+          <w:rFonts w:ascii="Consolas" w:hAnsi="Consolas" w:cs="Consolas"/>
+          <w:color w:val="000000"/>
+          <w:sz w:val="19"/>
+          <w:szCs w:val="19"/>
+        </w:rPr>
+        <w:t>);</w:t>
+      </w:r>
+    </w:p>
+    <w:p>
+      <w:pPr>
+        <w:autoSpaceDE w:val="0"/>
+        <w:autoSpaceDN w:val="0"/>
+        <w:adjustRightInd w:val="0"/>
+        <w:spacing w:after="0" w:line="240" w:lineRule="auto"/>
+        <w:rPr>
+          <w:rFonts w:ascii="Consolas" w:hAnsi="Consolas" w:cs="Consolas"/>
+          <w:color w:val="000000"/>
+          <w:sz w:val="19"/>
+          <w:szCs w:val="19"/>
+        </w:rPr>
+      </w:pPr>
+      <w:proofErr w:type="gramStart"/>
+      <w:r>
+        <w:rPr>
+          <w:rFonts w:ascii="Consolas" w:hAnsi="Consolas" w:cs="Consolas"/>
+          <w:color w:val="000000"/>
+          <w:sz w:val="19"/>
+          <w:szCs w:val="19"/>
+        </w:rPr>
+        <w:t>stackCollection2.Push(</w:t>
+      </w:r>
+      <w:proofErr w:type="gramEnd"/>
+      <w:r>
+        <w:rPr>
+          <w:rFonts w:ascii="Consolas" w:hAnsi="Consolas" w:cs="Consolas"/>
+          <w:color w:val="000000"/>
+          <w:sz w:val="19"/>
+          <w:szCs w:val="19"/>
+        </w:rPr>
+        <w:t>328);</w:t>
+      </w:r>
+    </w:p>
+    <w:p>
+      <w:pPr>
+        <w:autoSpaceDE w:val="0"/>
+        <w:autoSpaceDN w:val="0"/>
+        <w:adjustRightInd w:val="0"/>
+        <w:spacing w:after="0" w:line="240" w:lineRule="auto"/>
+        <w:rPr>
+          <w:rFonts w:ascii="Consolas" w:hAnsi="Consolas" w:cs="Consolas"/>
+          <w:color w:val="000000"/>
+          <w:sz w:val="19"/>
+          <w:szCs w:val="19"/>
+        </w:rPr>
+      </w:pPr>
+      <w:proofErr w:type="gramStart"/>
+      <w:r>
+        <w:rPr>
+          <w:rFonts w:ascii="Consolas" w:hAnsi="Consolas" w:cs="Consolas"/>
+          <w:color w:val="000000"/>
+          <w:sz w:val="19"/>
+          <w:szCs w:val="19"/>
+        </w:rPr>
+        <w:t>stackCollection2.Push(</w:t>
+      </w:r>
+      <w:proofErr w:type="gramEnd"/>
+      <w:r>
+        <w:rPr>
+          <w:rFonts w:ascii="Consolas" w:hAnsi="Consolas" w:cs="Consolas"/>
+          <w:color w:val="A31515"/>
+          <w:sz w:val="19"/>
+          <w:szCs w:val="19"/>
+        </w:rPr>
+        <w:t>"Fifty Five"</w:t>
+      </w:r>
+      <w:r>
+        <w:rPr>
+          <w:rFonts w:ascii="Consolas" w:hAnsi="Consolas" w:cs="Consolas"/>
+          <w:color w:val="000000"/>
+          <w:sz w:val="19"/>
+          <w:szCs w:val="19"/>
+        </w:rPr>
+        <w:t>);</w:t>
+      </w:r>
+    </w:p>
+    <w:p>
+      <w:pPr>
+        <w:autoSpaceDE w:val="0"/>
+        <w:autoSpaceDN w:val="0"/>
+        <w:adjustRightInd w:val="0"/>
+        <w:spacing w:after="0" w:line="240" w:lineRule="auto"/>
+        <w:rPr>
+          <w:rFonts w:ascii="Consolas" w:hAnsi="Consolas" w:cs="Consolas"/>
+          <w:color w:val="000000"/>
+          <w:sz w:val="19"/>
+          <w:szCs w:val="19"/>
+        </w:rPr>
+      </w:pPr>
+      <w:proofErr w:type="gramStart"/>
+      <w:r>
+        <w:rPr>
+          <w:rFonts w:ascii="Consolas" w:hAnsi="Consolas" w:cs="Consolas"/>
+          <w:color w:val="000000"/>
+          <w:sz w:val="19"/>
+          <w:szCs w:val="19"/>
+        </w:rPr>
+        <w:t>stackCollection2.Push(</w:t>
+      </w:r>
+      <w:proofErr w:type="gramEnd"/>
+      <w:r>
+        <w:rPr>
+          <w:rFonts w:ascii="Consolas" w:hAnsi="Consolas" w:cs="Consolas"/>
+          <w:color w:val="000000"/>
+          <w:sz w:val="19"/>
+          <w:szCs w:val="19"/>
+        </w:rPr>
+        <w:t>124.87);</w:t>
+      </w:r>
+    </w:p>
+    <w:p>
+      <w:pPr>
+        <w:autoSpaceDE w:val="0"/>
+        <w:autoSpaceDN w:val="0"/>
+        <w:adjustRightInd w:val="0"/>
+        <w:spacing w:after="0" w:line="240" w:lineRule="auto"/>
+        <w:rPr>
+          <w:rFonts w:ascii="Consolas" w:hAnsi="Consolas" w:cs="Consolas"/>
+          <w:color w:val="000000"/>
+          <w:sz w:val="19"/>
+          <w:szCs w:val="19"/>
+        </w:rPr>
+      </w:pPr>
+    </w:p>
+    <w:p>
+      <w:pPr>
+        <w:autoSpaceDE w:val="0"/>
+        <w:autoSpaceDN w:val="0"/>
+        <w:adjustRightInd w:val="0"/>
+        <w:spacing w:after="0" w:line="240" w:lineRule="auto"/>
+        <w:rPr>
+          <w:rFonts w:ascii="Consolas" w:hAnsi="Consolas" w:cs="Consolas"/>
+          <w:color w:val="000000"/>
+          <w:sz w:val="19"/>
+          <w:szCs w:val="19"/>
+        </w:rPr>
+      </w:pPr>
+      <w:proofErr w:type="gramStart"/>
+      <w:r>
+        <w:rPr>
+          <w:rFonts w:ascii="Consolas" w:hAnsi="Consolas" w:cs="Consolas"/>
+          <w:color w:val="0000FF"/>
+          <w:sz w:val="19"/>
+          <w:szCs w:val="19"/>
+        </w:rPr>
+        <w:t>double</w:t>
+      </w:r>
+      <w:proofErr w:type="gramEnd"/>
+      <w:r>
+        <w:rPr>
+          <w:rFonts w:ascii="Consolas" w:hAnsi="Consolas" w:cs="Consolas"/>
+          <w:color w:val="000000"/>
+          <w:sz w:val="19"/>
+          <w:szCs w:val="19"/>
+        </w:rPr>
+        <w:t xml:space="preserve"> number = </w:t>
+      </w:r>
+      <w:proofErr w:type="spellStart"/>
+      <w:r>
+        <w:rPr>
+          <w:rFonts w:ascii="Consolas" w:hAnsi="Consolas" w:cs="Consolas"/>
+          <w:color w:val="000000"/>
+          <w:sz w:val="19"/>
+          <w:szCs w:val="19"/>
+        </w:rPr>
+        <w:t>Convert.ToDouble</w:t>
+      </w:r>
+      <w:proofErr w:type="spellEnd"/>
+      <w:r>
+        <w:rPr>
+          <w:rFonts w:ascii="Consolas" w:hAnsi="Consolas" w:cs="Consolas"/>
+          <w:color w:val="000000"/>
+          <w:sz w:val="19"/>
+          <w:szCs w:val="19"/>
+        </w:rPr>
+        <w:t>(stackCollection2.Pop());</w:t>
+      </w:r>
+    </w:p>
+    <w:p>
+      <w:pPr>
+        <w:autoSpaceDE w:val="0"/>
+        <w:autoSpaceDN w:val="0"/>
+        <w:adjustRightInd w:val="0"/>
+        <w:spacing w:after="0" w:line="240" w:lineRule="auto"/>
+        <w:rPr>
+          <w:rFonts w:ascii="Consolas" w:hAnsi="Consolas" w:cs="Consolas"/>
+          <w:color w:val="000000"/>
+          <w:sz w:val="19"/>
+          <w:szCs w:val="19"/>
+        </w:rPr>
+      </w:pPr>
+      <w:proofErr w:type="spellStart"/>
+      <w:proofErr w:type="gramStart"/>
+      <w:r>
+        <w:rPr>
+          <w:rFonts w:ascii="Consolas" w:hAnsi="Consolas" w:cs="Consolas"/>
+          <w:color w:val="000000"/>
+          <w:sz w:val="19"/>
+          <w:szCs w:val="19"/>
+        </w:rPr>
+        <w:t>Console.WriteLine</w:t>
+      </w:r>
+      <w:proofErr w:type="spellEnd"/>
+      <w:r>
+        <w:rPr>
+          <w:rFonts w:ascii="Consolas" w:hAnsi="Consolas" w:cs="Consolas"/>
+          <w:color w:val="000000"/>
+          <w:sz w:val="19"/>
+          <w:szCs w:val="19"/>
+        </w:rPr>
+        <w:t>(</w:t>
+      </w:r>
+      <w:proofErr w:type="gramEnd"/>
+      <w:r>
+        <w:rPr>
+          <w:rFonts w:ascii="Consolas" w:hAnsi="Consolas" w:cs="Consolas"/>
+          <w:color w:val="A31515"/>
+          <w:sz w:val="19"/>
+          <w:szCs w:val="19"/>
+        </w:rPr>
+        <w:t xml:space="preserve">$"Element removed from a collection is: </w:t>
+      </w:r>
+      <w:r>
+        <w:rPr>
+          <w:rFonts w:ascii="Consolas" w:hAnsi="Consolas" w:cs="Consolas"/>
+          <w:color w:val="000000"/>
+          <w:sz w:val="19"/>
+          <w:szCs w:val="19"/>
+        </w:rPr>
+        <w:t>{number}</w:t>
+      </w:r>
+      <w:r>
+        <w:rPr>
+          <w:rFonts w:ascii="Consolas" w:hAnsi="Consolas" w:cs="Consolas"/>
+          <w:color w:val="A31515"/>
+          <w:sz w:val="19"/>
+          <w:szCs w:val="19"/>
+        </w:rPr>
+        <w:t>"</w:t>
+      </w:r>
+      <w:r>
+        <w:rPr>
+          <w:rFonts w:ascii="Consolas" w:hAnsi="Consolas" w:cs="Consolas"/>
+          <w:color w:val="000000"/>
+          <w:sz w:val="19"/>
+          <w:szCs w:val="19"/>
+        </w:rPr>
+        <w:t>);</w:t>
+      </w:r>
+    </w:p>
+    <w:p>
+      <w:pPr>
+        <w:autoSpaceDE w:val="0"/>
+        <w:autoSpaceDN w:val="0"/>
+        <w:adjustRightInd w:val="0"/>
+        <w:spacing w:after="0" w:line="240" w:lineRule="auto"/>
+        <w:rPr>
+          <w:rFonts w:ascii="Consolas" w:hAnsi="Consolas" w:cs="Consolas"/>
+          <w:color w:val="000000"/>
+          <w:sz w:val="19"/>
+          <w:szCs w:val="19"/>
+        </w:rPr>
+      </w:pPr>
+    </w:p>
+    <w:p>
+      <w:pPr>
+        <w:autoSpaceDE w:val="0"/>
+        <w:autoSpaceDN w:val="0"/>
+        <w:adjustRightInd w:val="0"/>
+        <w:spacing w:after="0" w:line="240" w:lineRule="auto"/>
+        <w:rPr>
+          <w:rFonts w:ascii="Consolas" w:hAnsi="Consolas" w:cs="Consolas"/>
+          <w:color w:val="000000"/>
+          <w:sz w:val="19"/>
+          <w:szCs w:val="19"/>
+        </w:rPr>
+      </w:pPr>
+      <w:proofErr w:type="spellStart"/>
+      <w:proofErr w:type="gramStart"/>
+      <w:r>
+        <w:rPr>
+          <w:rFonts w:ascii="Consolas" w:hAnsi="Consolas" w:cs="Consolas"/>
+          <w:color w:val="0000FF"/>
+          <w:sz w:val="19"/>
+          <w:szCs w:val="19"/>
+        </w:rPr>
+        <w:t>foreach</w:t>
+      </w:r>
+      <w:proofErr w:type="spellEnd"/>
+      <w:proofErr w:type="gramEnd"/>
+      <w:r>
+        <w:rPr>
+          <w:rFonts w:ascii="Consolas" w:hAnsi="Consolas" w:cs="Consolas"/>
+          <w:color w:val="000000"/>
+          <w:sz w:val="19"/>
+          <w:szCs w:val="19"/>
+        </w:rPr>
+        <w:t xml:space="preserve"> (var item </w:t>
+      </w:r>
+      <w:r>
+        <w:rPr>
+          <w:rFonts w:ascii="Consolas" w:hAnsi="Consolas" w:cs="Consolas"/>
+          <w:color w:val="0000FF"/>
+          <w:sz w:val="19"/>
+          <w:szCs w:val="19"/>
+        </w:rPr>
+        <w:t>in</w:t>
+      </w:r>
+      <w:r>
+        <w:rPr>
+          <w:rFonts w:ascii="Consolas" w:hAnsi="Consolas" w:cs="Consolas"/>
+          <w:color w:val="000000"/>
+          <w:sz w:val="19"/>
+          <w:szCs w:val="19"/>
+        </w:rPr>
+        <w:t xml:space="preserve"> stackCollection2)</w:t>
+      </w:r>
+    </w:p>
+    <w:p>
+      <w:pPr>
+        <w:autoSpaceDE w:val="0"/>
+        <w:autoSpaceDN w:val="0"/>
+        <w:adjustRightInd w:val="0"/>
+        <w:spacing w:after="0" w:line="240" w:lineRule="auto"/>
+        <w:rPr>
+          <w:rFonts w:ascii="Consolas" w:hAnsi="Consolas" w:cs="Consolas"/>
+          <w:color w:val="000000"/>
+          <w:sz w:val="19"/>
+          <w:szCs w:val="19"/>
+        </w:rPr>
+      </w:pPr>
+      <w:r>
+        <w:rPr>
+          <w:rFonts w:ascii="Consolas" w:hAnsi="Consolas" w:cs="Consolas"/>
+          <w:color w:val="000000"/>
+          <w:sz w:val="19"/>
+          <w:szCs w:val="19"/>
+        </w:rPr>
+        <w:t>{</w:t>
+      </w:r>
+    </w:p>
+    <w:p>
+      <w:pPr>
+        <w:autoSpaceDE w:val="0"/>
+        <w:autoSpaceDN w:val="0"/>
+        <w:adjustRightInd w:val="0"/>
+        <w:spacing w:after="0" w:line="240" w:lineRule="auto"/>
+        <w:ind w:firstLine="720"/>
+        <w:rPr>
+          <w:rFonts w:ascii="Consolas" w:hAnsi="Consolas" w:cs="Consolas"/>
+          <w:color w:val="000000"/>
+          <w:sz w:val="19"/>
+          <w:szCs w:val="19"/>
+        </w:rPr>
+      </w:pPr>
+      <w:proofErr w:type="spellStart"/>
+      <w:proofErr w:type="gramStart"/>
+      <w:r>
+        <w:rPr>
+          <w:rFonts w:ascii="Consolas" w:hAnsi="Consolas" w:cs="Consolas"/>
+          <w:color w:val="000000"/>
+          <w:sz w:val="19"/>
+          <w:szCs w:val="19"/>
+        </w:rPr>
+        <w:t>Console.WriteLine</w:t>
+      </w:r>
+      <w:proofErr w:type="spellEnd"/>
+      <w:r>
+        <w:rPr>
+          <w:rFonts w:ascii="Consolas" w:hAnsi="Consolas" w:cs="Consolas"/>
+          <w:color w:val="000000"/>
+          <w:sz w:val="19"/>
+          <w:szCs w:val="19"/>
+        </w:rPr>
+        <w:t>(</w:t>
+      </w:r>
+      <w:proofErr w:type="gramEnd"/>
+      <w:r>
+        <w:rPr>
+          <w:rFonts w:ascii="Consolas" w:hAnsi="Consolas" w:cs="Consolas"/>
+          <w:color w:val="000000"/>
+          <w:sz w:val="19"/>
+          <w:szCs w:val="19"/>
+        </w:rPr>
+        <w:t>item);</w:t>
+      </w:r>
+    </w:p>
+    <w:p>
+      <w:pPr>
+        <w:autoSpaceDE w:val="0"/>
+        <w:autoSpaceDN w:val="0"/>
+        <w:adjustRightInd w:val="0"/>
+        <w:spacing w:after="0" w:line="240" w:lineRule="auto"/>
+        <w:rPr>
+          <w:rFonts w:ascii="Consolas" w:hAnsi="Consolas" w:cs="Consolas"/>
+          <w:color w:val="000000"/>
+          <w:sz w:val="19"/>
+          <w:szCs w:val="19"/>
+        </w:rPr>
+      </w:pPr>
+      <w:r>
+        <w:rPr>
+          <w:rFonts w:ascii="Consolas" w:hAnsi="Consolas" w:cs="Consolas"/>
+          <w:color w:val="000000"/>
+          <w:sz w:val="19"/>
+          <w:szCs w:val="19"/>
+        </w:rPr>
+        <w:t>}</w:t>
+      </w:r>
+    </w:p>
+    <w:p>
+      <w:pPr>
+        <w:autoSpaceDE w:val="0"/>
+        <w:autoSpaceDN w:val="0"/>
+        <w:adjustRightInd w:val="0"/>
+        <w:spacing w:after="0" w:line="240" w:lineRule="auto"/>
+        <w:rPr>
+          <w:rFonts w:cs="Consolas"/>
+          <w:color w:val="000000"/>
+        </w:rPr>
+      </w:pPr>
+    </w:p>
+    <w:p>
+      <w:pPr>
+        <w:autoSpaceDE w:val="0"/>
+        <w:autoSpaceDN w:val="0"/>
+        <w:adjustRightInd w:val="0"/>
+        <w:spacing w:after="0" w:line="240" w:lineRule="auto"/>
+        <w:rPr>
+          <w:rFonts w:cs="Consolas"/>
+          <w:color w:val="000000"/>
+        </w:rPr>
+      </w:pPr>
+      <w:r>
+        <w:rPr>
+          <w:rFonts w:cs="Consolas"/>
+          <w:color w:val="000000"/>
+        </w:rPr>
+        <w:t>The Peek method returns an object ready to exit the collection, but it doesn’t remove it:</w:t>
+      </w:r>
+    </w:p>
+    <w:p>
+      <w:pPr>
+        <w:autoSpaceDE w:val="0"/>
+        <w:autoSpaceDN w:val="0"/>
+        <w:adjustRightInd w:val="0"/>
+        <w:spacing w:after="0" w:line="240" w:lineRule="auto"/>
+        <w:rPr>
+          <w:rFonts w:ascii="Consolas" w:hAnsi="Consolas" w:cs="Consolas"/>
+          <w:color w:val="000000"/>
+          <w:sz w:val="19"/>
+          <w:szCs w:val="19"/>
+        </w:rPr>
+      </w:pPr>
+      <w:r>
+        <w:rPr>
+          <w:rFonts w:ascii="Consolas" w:hAnsi="Consolas" w:cs="Consolas"/>
+          <w:color w:val="000000"/>
+          <w:sz w:val="19"/>
+          <w:szCs w:val="19"/>
+        </w:rPr>
+        <w:t xml:space="preserve">Stack stackCollection3 = </w:t>
+      </w:r>
+      <w:r>
+        <w:rPr>
+          <w:rFonts w:ascii="Consolas" w:hAnsi="Consolas" w:cs="Consolas"/>
+          <w:color w:val="0000FF"/>
+          <w:sz w:val="19"/>
+          <w:szCs w:val="19"/>
+        </w:rPr>
+        <w:t>new</w:t>
+      </w:r>
+      <w:r>
+        <w:rPr>
+          <w:rFonts w:ascii="Consolas" w:hAnsi="Consolas" w:cs="Consolas"/>
+          <w:color w:val="000000"/>
+          <w:sz w:val="19"/>
+          <w:szCs w:val="19"/>
+        </w:rPr>
+        <w:t xml:space="preserve"> </w:t>
+      </w:r>
+      <w:proofErr w:type="gramStart"/>
+      <w:r>
+        <w:rPr>
+          <w:rFonts w:ascii="Consolas" w:hAnsi="Consolas" w:cs="Consolas"/>
+          <w:color w:val="000000"/>
+          <w:sz w:val="19"/>
+          <w:szCs w:val="19"/>
+        </w:rPr>
+        <w:t>Stack(</w:t>
+      </w:r>
+      <w:proofErr w:type="gramEnd"/>
+      <w:r>
+        <w:rPr>
+          <w:rFonts w:ascii="Consolas" w:hAnsi="Consolas" w:cs="Consolas"/>
+          <w:color w:val="000000"/>
+          <w:sz w:val="19"/>
+          <w:szCs w:val="19"/>
+        </w:rPr>
+        <w:t>);</w:t>
+      </w:r>
+    </w:p>
+    <w:p>
+      <w:pPr>
+        <w:autoSpaceDE w:val="0"/>
+        <w:autoSpaceDN w:val="0"/>
+        <w:adjustRightInd w:val="0"/>
+        <w:spacing w:after="0" w:line="240" w:lineRule="auto"/>
+        <w:rPr>
+          <w:rFonts w:ascii="Consolas" w:hAnsi="Consolas" w:cs="Consolas"/>
+          <w:color w:val="000000"/>
+          <w:sz w:val="19"/>
+          <w:szCs w:val="19"/>
+        </w:rPr>
+      </w:pPr>
+      <w:proofErr w:type="gramStart"/>
+      <w:r>
+        <w:rPr>
+          <w:rFonts w:ascii="Consolas" w:hAnsi="Consolas" w:cs="Consolas"/>
+          <w:color w:val="000000"/>
+          <w:sz w:val="19"/>
+          <w:szCs w:val="19"/>
+        </w:rPr>
+        <w:t>stackCollection3.Push(</w:t>
+      </w:r>
+      <w:proofErr w:type="gramEnd"/>
+      <w:r>
+        <w:rPr>
+          <w:rFonts w:ascii="Consolas" w:hAnsi="Consolas" w:cs="Consolas"/>
+          <w:color w:val="000000"/>
+          <w:sz w:val="19"/>
+          <w:szCs w:val="19"/>
+        </w:rPr>
+        <w:t>328);</w:t>
+      </w:r>
+    </w:p>
+    <w:p>
+      <w:pPr>
+        <w:autoSpaceDE w:val="0"/>
+        <w:autoSpaceDN w:val="0"/>
+        <w:adjustRightInd w:val="0"/>
+        <w:spacing w:after="0" w:line="240" w:lineRule="auto"/>
+        <w:rPr>
+          <w:rFonts w:ascii="Consolas" w:hAnsi="Consolas" w:cs="Consolas"/>
+          <w:color w:val="000000"/>
+          <w:sz w:val="19"/>
+          <w:szCs w:val="19"/>
+        </w:rPr>
+      </w:pPr>
+      <w:proofErr w:type="gramStart"/>
+      <w:r>
+        <w:rPr>
+          <w:rFonts w:ascii="Consolas" w:hAnsi="Consolas" w:cs="Consolas"/>
+          <w:color w:val="000000"/>
+          <w:sz w:val="19"/>
+          <w:szCs w:val="19"/>
+        </w:rPr>
+        <w:t>stackCollection3.Push(</w:t>
+      </w:r>
+      <w:proofErr w:type="gramEnd"/>
+      <w:r>
+        <w:rPr>
+          <w:rFonts w:ascii="Consolas" w:hAnsi="Consolas" w:cs="Consolas"/>
+          <w:color w:val="A31515"/>
+          <w:sz w:val="19"/>
+          <w:szCs w:val="19"/>
+        </w:rPr>
+        <w:t>"Fifty Five"</w:t>
+      </w:r>
+      <w:r>
+        <w:rPr>
+          <w:rFonts w:ascii="Consolas" w:hAnsi="Consolas" w:cs="Consolas"/>
+          <w:color w:val="000000"/>
+          <w:sz w:val="19"/>
+          <w:szCs w:val="19"/>
+        </w:rPr>
+        <w:t>);</w:t>
+      </w:r>
+    </w:p>
+    <w:p>
+      <w:pPr>
+        <w:autoSpaceDE w:val="0"/>
+        <w:autoSpaceDN w:val="0"/>
+        <w:adjustRightInd w:val="0"/>
+        <w:spacing w:after="0" w:line="240" w:lineRule="auto"/>
+        <w:rPr>
+          <w:rFonts w:ascii="Consolas" w:hAnsi="Consolas" w:cs="Consolas"/>
+          <w:color w:val="000000"/>
+          <w:sz w:val="19"/>
+          <w:szCs w:val="19"/>
+        </w:rPr>
+      </w:pPr>
+      <w:proofErr w:type="gramStart"/>
+      <w:r>
+        <w:rPr>
+          <w:rFonts w:ascii="Consolas" w:hAnsi="Consolas" w:cs="Consolas"/>
+          <w:color w:val="000000"/>
+          <w:sz w:val="19"/>
+          <w:szCs w:val="19"/>
+        </w:rPr>
+        <w:t>stackCollection3.Push(</w:t>
+      </w:r>
+      <w:proofErr w:type="gramEnd"/>
+      <w:r>
+        <w:rPr>
+          <w:rFonts w:ascii="Consolas" w:hAnsi="Consolas" w:cs="Consolas"/>
+          <w:color w:val="000000"/>
+          <w:sz w:val="19"/>
+          <w:szCs w:val="19"/>
+        </w:rPr>
+        <w:t>124.87);</w:t>
+      </w:r>
+    </w:p>
+    <w:p>
+      <w:pPr>
+        <w:autoSpaceDE w:val="0"/>
+        <w:autoSpaceDN w:val="0"/>
+        <w:adjustRightInd w:val="0"/>
+        <w:spacing w:after="0" w:line="240" w:lineRule="auto"/>
+        <w:rPr>
+          <w:rFonts w:ascii="Consolas" w:hAnsi="Consolas" w:cs="Consolas"/>
+          <w:color w:val="000000"/>
+          <w:sz w:val="19"/>
+          <w:szCs w:val="19"/>
+        </w:rPr>
+      </w:pPr>
+    </w:p>
+    <w:p>
+      <w:pPr>
+        <w:autoSpaceDE w:val="0"/>
+        <w:autoSpaceDN w:val="0"/>
+        <w:adjustRightInd w:val="0"/>
+        <w:spacing w:after="0" w:line="240" w:lineRule="auto"/>
+        <w:rPr>
+          <w:rFonts w:ascii="Consolas" w:hAnsi="Consolas" w:cs="Consolas"/>
+          <w:color w:val="000000"/>
+          <w:sz w:val="19"/>
+          <w:szCs w:val="19"/>
+        </w:rPr>
+      </w:pPr>
+      <w:proofErr w:type="gramStart"/>
+      <w:r>
+        <w:rPr>
+          <w:rFonts w:ascii="Consolas" w:hAnsi="Consolas" w:cs="Consolas"/>
+          <w:color w:val="0000FF"/>
+          <w:sz w:val="19"/>
+          <w:szCs w:val="19"/>
+        </w:rPr>
+        <w:t>double</w:t>
+      </w:r>
+      <w:proofErr w:type="gramEnd"/>
+      <w:r>
+        <w:rPr>
+          <w:rFonts w:ascii="Consolas" w:hAnsi="Consolas" w:cs="Consolas"/>
+          <w:color w:val="000000"/>
+          <w:sz w:val="19"/>
+          <w:szCs w:val="19"/>
+        </w:rPr>
+        <w:t xml:space="preserve"> number1 = </w:t>
+      </w:r>
+      <w:proofErr w:type="spellStart"/>
+      <w:r>
+        <w:rPr>
+          <w:rFonts w:ascii="Consolas" w:hAnsi="Consolas" w:cs="Consolas"/>
+          <w:color w:val="000000"/>
+          <w:sz w:val="19"/>
+          <w:szCs w:val="19"/>
+        </w:rPr>
+        <w:t>Convert.ToDouble</w:t>
+      </w:r>
+      <w:proofErr w:type="spellEnd"/>
+      <w:r>
+        <w:rPr>
+          <w:rFonts w:ascii="Consolas" w:hAnsi="Consolas" w:cs="Consolas"/>
+          <w:color w:val="000000"/>
+          <w:sz w:val="19"/>
+          <w:szCs w:val="19"/>
+        </w:rPr>
+        <w:t>(stackCollection3.Peek());</w:t>
+      </w:r>
+    </w:p>
+    <w:p>
+      <w:pPr>
+        <w:autoSpaceDE w:val="0"/>
+        <w:autoSpaceDN w:val="0"/>
+        <w:adjustRightInd w:val="0"/>
+        <w:spacing w:after="0" w:line="240" w:lineRule="auto"/>
+        <w:rPr>
+          <w:rFonts w:ascii="Consolas" w:hAnsi="Consolas" w:cs="Consolas"/>
+          <w:color w:val="000000"/>
+          <w:sz w:val="19"/>
+          <w:szCs w:val="19"/>
+        </w:rPr>
+      </w:pPr>
+      <w:proofErr w:type="spellStart"/>
+      <w:proofErr w:type="gramStart"/>
+      <w:r>
+        <w:rPr>
+          <w:rFonts w:ascii="Consolas" w:hAnsi="Consolas" w:cs="Consolas"/>
+          <w:color w:val="000000"/>
+          <w:sz w:val="19"/>
+          <w:szCs w:val="19"/>
+        </w:rPr>
+        <w:t>Console.WriteLine</w:t>
+      </w:r>
+      <w:proofErr w:type="spellEnd"/>
+      <w:r>
+        <w:rPr>
+          <w:rFonts w:ascii="Consolas" w:hAnsi="Consolas" w:cs="Consolas"/>
+          <w:color w:val="000000"/>
+          <w:sz w:val="19"/>
+          <w:szCs w:val="19"/>
+        </w:rPr>
+        <w:t>(</w:t>
+      </w:r>
+      <w:proofErr w:type="gramEnd"/>
+      <w:r>
+        <w:rPr>
+          <w:rFonts w:ascii="Consolas" w:hAnsi="Consolas" w:cs="Consolas"/>
+          <w:color w:val="A31515"/>
+          <w:sz w:val="19"/>
+          <w:szCs w:val="19"/>
+        </w:rPr>
+        <w:t xml:space="preserve">$"Element returned from a collection is: </w:t>
+      </w:r>
+      <w:r>
+        <w:rPr>
+          <w:rFonts w:ascii="Consolas" w:hAnsi="Consolas" w:cs="Consolas"/>
+          <w:color w:val="000000"/>
+          <w:sz w:val="19"/>
+          <w:szCs w:val="19"/>
+        </w:rPr>
+        <w:t>{number}</w:t>
+      </w:r>
+      <w:r>
+        <w:rPr>
+          <w:rFonts w:ascii="Consolas" w:hAnsi="Consolas" w:cs="Consolas"/>
+          <w:color w:val="A31515"/>
+          <w:sz w:val="19"/>
+          <w:szCs w:val="19"/>
+        </w:rPr>
+        <w:t>"</w:t>
+      </w:r>
+      <w:r>
+        <w:rPr>
+          <w:rFonts w:ascii="Consolas" w:hAnsi="Consolas" w:cs="Consolas"/>
+          <w:color w:val="000000"/>
+          <w:sz w:val="19"/>
+          <w:szCs w:val="19"/>
+        </w:rPr>
+        <w:t>);</w:t>
+      </w:r>
+    </w:p>
+    <w:p>
+      <w:pPr>
+        <w:autoSpaceDE w:val="0"/>
+        <w:autoSpaceDN w:val="0"/>
+        <w:adjustRightInd w:val="0"/>
+        <w:spacing w:after="0" w:line="240" w:lineRule="auto"/>
+        <w:rPr>
+          <w:rFonts w:ascii="Consolas" w:hAnsi="Consolas" w:cs="Consolas"/>
+          <w:color w:val="000000"/>
+          <w:sz w:val="19"/>
+          <w:szCs w:val="19"/>
+        </w:rPr>
+      </w:pPr>
+    </w:p>
+    <w:p>
+      <w:pPr>
+        <w:autoSpaceDE w:val="0"/>
+        <w:autoSpaceDN w:val="0"/>
+        <w:adjustRightInd w:val="0"/>
+        <w:spacing w:after="0" w:line="240" w:lineRule="auto"/>
+        <w:rPr>
+          <w:rFonts w:ascii="Consolas" w:hAnsi="Consolas" w:cs="Consolas"/>
+          <w:color w:val="000000"/>
+          <w:sz w:val="19"/>
+          <w:szCs w:val="19"/>
+        </w:rPr>
+      </w:pPr>
+      <w:proofErr w:type="spellStart"/>
+      <w:proofErr w:type="gramStart"/>
+      <w:r>
+        <w:rPr>
+          <w:rFonts w:ascii="Consolas" w:hAnsi="Consolas" w:cs="Consolas"/>
+          <w:color w:val="0000FF"/>
+          <w:sz w:val="19"/>
+          <w:szCs w:val="19"/>
+        </w:rPr>
+        <w:t>foreach</w:t>
+      </w:r>
+      <w:proofErr w:type="spellEnd"/>
+      <w:proofErr w:type="gramEnd"/>
+      <w:r>
+        <w:rPr>
+          <w:rFonts w:ascii="Consolas" w:hAnsi="Consolas" w:cs="Consolas"/>
+          <w:color w:val="000000"/>
+          <w:sz w:val="19"/>
+          <w:szCs w:val="19"/>
+        </w:rPr>
+        <w:t xml:space="preserve"> (var item </w:t>
+      </w:r>
+      <w:r>
+        <w:rPr>
+          <w:rFonts w:ascii="Consolas" w:hAnsi="Consolas" w:cs="Consolas"/>
+          <w:color w:val="0000FF"/>
+          <w:sz w:val="19"/>
+          <w:szCs w:val="19"/>
+        </w:rPr>
+        <w:t>in</w:t>
+      </w:r>
+      <w:r>
+        <w:rPr>
+          <w:rFonts w:ascii="Consolas" w:hAnsi="Consolas" w:cs="Consolas"/>
+          <w:color w:val="000000"/>
+          <w:sz w:val="19"/>
+          <w:szCs w:val="19"/>
+        </w:rPr>
+        <w:t xml:space="preserve"> stackCollection3)</w:t>
+      </w:r>
+    </w:p>
+    <w:p>
+      <w:pPr>
+        <w:autoSpaceDE w:val="0"/>
+        <w:autoSpaceDN w:val="0"/>
+        <w:adjustRightInd w:val="0"/>
+        <w:spacing w:after="0" w:line="240" w:lineRule="auto"/>
+        <w:rPr>
+          <w:rFonts w:ascii="Consolas" w:hAnsi="Consolas" w:cs="Consolas"/>
+          <w:color w:val="000000"/>
+          <w:sz w:val="19"/>
+          <w:szCs w:val="19"/>
+        </w:rPr>
+      </w:pPr>
+      <w:r>
+        <w:rPr>
+          <w:rFonts w:ascii="Consolas" w:hAnsi="Consolas" w:cs="Consolas"/>
+          <w:color w:val="000000"/>
+          <w:sz w:val="19"/>
+          <w:szCs w:val="19"/>
+        </w:rPr>
+        <w:t>{</w:t>
+      </w:r>
+    </w:p>
+    <w:p>
+      <w:pPr>
+        <w:autoSpaceDE w:val="0"/>
+        <w:autoSpaceDN w:val="0"/>
+        <w:adjustRightInd w:val="0"/>
+        <w:spacing w:after="0" w:line="240" w:lineRule="auto"/>
+        <w:ind w:firstLine="720"/>
+        <w:rPr>
+          <w:rFonts w:ascii="Consolas" w:hAnsi="Consolas" w:cs="Consolas"/>
+          <w:color w:val="000000"/>
+          <w:sz w:val="19"/>
+          <w:szCs w:val="19"/>
+        </w:rPr>
+      </w:pPr>
+      <w:proofErr w:type="spellStart"/>
+      <w:proofErr w:type="gramStart"/>
+      <w:r>
+        <w:rPr>
+          <w:rFonts w:ascii="Consolas" w:hAnsi="Consolas" w:cs="Consolas"/>
+          <w:color w:val="000000"/>
+          <w:sz w:val="19"/>
+          <w:szCs w:val="19"/>
+        </w:rPr>
+        <w:t>Console.WriteLine</w:t>
+      </w:r>
+      <w:proofErr w:type="spellEnd"/>
+      <w:r>
+        <w:rPr>
+          <w:rFonts w:ascii="Consolas" w:hAnsi="Consolas" w:cs="Consolas"/>
+          <w:color w:val="000000"/>
+          <w:sz w:val="19"/>
+          <w:szCs w:val="19"/>
+        </w:rPr>
+        <w:t>(</w:t>
+      </w:r>
+      <w:proofErr w:type="gramEnd"/>
+      <w:r>
+        <w:rPr>
+          <w:rFonts w:ascii="Consolas" w:hAnsi="Consolas" w:cs="Consolas"/>
+          <w:color w:val="000000"/>
+          <w:sz w:val="19"/>
+          <w:szCs w:val="19"/>
+        </w:rPr>
+        <w:t>item);</w:t>
+      </w:r>
+    </w:p>
+    <w:p>
+      <w:pPr>
+        <w:autoSpaceDE w:val="0"/>
+        <w:autoSpaceDN w:val="0"/>
+        <w:adjustRightInd w:val="0"/>
+        <w:spacing w:after="0" w:line="240" w:lineRule="auto"/>
+        <w:rPr>
+          <w:rFonts w:cs="Consolas"/>
+          <w:color w:val="000000"/>
+        </w:rPr>
+      </w:pPr>
+      <w:r>
+        <w:rPr>
+          <w:rFonts w:ascii="Consolas" w:hAnsi="Consolas" w:cs="Consolas"/>
+          <w:color w:val="000000"/>
+          <w:sz w:val="19"/>
+          <w:szCs w:val="19"/>
+        </w:rPr>
+        <w:t>}</w:t>
+      </w:r>
+    </w:p>
+    <w:p>
+      <w:pPr>
+        <w:rPr>
+          <w:rFonts w:cs="Consolas"/>
+        </w:rPr>
+      </w:pPr>
+      <w:r>
+        <w:rPr>
+          <w:rFonts w:cs="Consolas"/>
+        </w:rPr>
+        <w:t>The C</w:t>
+      </w:r>
+      <w:r>
+        <w:rPr>
+          <w:rFonts w:cs="Consolas"/>
+        </w:rPr>
+        <w:t xml:space="preserve">lear method </w:t>
+      </w:r>
+      <w:r>
+        <w:rPr>
+          <w:rFonts w:cs="Consolas"/>
+        </w:rPr>
+        <w:t>removes all objects from a collection.</w:t>
+      </w:r>
+    </w:p>
+    <w:p>
+      <w:pPr>
+        <w:rPr>
+          <w:rFonts w:cs="Consolas"/>
+        </w:rPr>
+      </w:pPr>
+      <w:r>
+        <w:rPr>
+          <w:rFonts w:cs="Consolas"/>
+        </w:rPr>
+        <w:t>If we want to count the number of elements, we use the Count property:</w:t>
+      </w:r>
+    </w:p>
+    <w:p>
+      <w:pPr>
+        <w:autoSpaceDE w:val="0"/>
+        <w:autoSpaceDN w:val="0"/>
+        <w:adjustRightInd w:val="0"/>
+        <w:spacing w:after="0" w:line="240" w:lineRule="auto"/>
+        <w:rPr>
+          <w:rFonts w:ascii="Consolas" w:hAnsi="Consolas" w:cs="Consolas"/>
+          <w:color w:val="000000"/>
+          <w:sz w:val="19"/>
+          <w:szCs w:val="19"/>
+        </w:rPr>
+      </w:pPr>
+      <w:proofErr w:type="gramStart"/>
+      <w:r>
+        <w:rPr>
+          <w:rFonts w:ascii="Consolas" w:hAnsi="Consolas" w:cs="Consolas"/>
+          <w:color w:val="000000"/>
+          <w:sz w:val="19"/>
+          <w:szCs w:val="19"/>
+        </w:rPr>
+        <w:t>stackCollection3.Clear(</w:t>
+      </w:r>
+      <w:proofErr w:type="gramEnd"/>
+      <w:r>
+        <w:rPr>
+          <w:rFonts w:ascii="Consolas" w:hAnsi="Consolas" w:cs="Consolas"/>
+          <w:color w:val="000000"/>
+          <w:sz w:val="19"/>
+          <w:szCs w:val="19"/>
+        </w:rPr>
+        <w:t>);</w:t>
+      </w:r>
+    </w:p>
+    <w:p>
+      <w:pPr>
+        <w:rPr>
+          <w:rFonts w:cs="Consolas"/>
+        </w:rPr>
+      </w:pPr>
+      <w:proofErr w:type="spellStart"/>
+      <w:proofErr w:type="gramStart"/>
+      <w:r>
+        <w:rPr>
+          <w:rFonts w:ascii="Consolas" w:hAnsi="Consolas" w:cs="Consolas"/>
+          <w:color w:val="000000"/>
+          <w:sz w:val="19"/>
+          <w:szCs w:val="19"/>
+        </w:rPr>
+        <w:t>Console.WriteLine</w:t>
+      </w:r>
+      <w:proofErr w:type="spellEnd"/>
+      <w:r>
+        <w:rPr>
+          <w:rFonts w:ascii="Consolas" w:hAnsi="Consolas" w:cs="Consolas"/>
+          <w:color w:val="000000"/>
+          <w:sz w:val="19"/>
+          <w:szCs w:val="19"/>
+        </w:rPr>
+        <w:t>(</w:t>
+      </w:r>
+      <w:proofErr w:type="gramEnd"/>
+      <w:r>
+        <w:rPr>
+          <w:rFonts w:ascii="Consolas" w:hAnsi="Consolas" w:cs="Consolas"/>
+          <w:color w:val="000000"/>
+          <w:sz w:val="19"/>
+          <w:szCs w:val="19"/>
+        </w:rPr>
+        <w:t>stackCollection3.Count);</w:t>
+      </w:r>
+    </w:p>
+    <w:p>
+      <w:pPr>
+        <w:pStyle w:val="Heading2"/>
+      </w:pPr>
+      <w:proofErr w:type="spellStart"/>
+      <w:r>
+        <w:t>Hashtable</w:t>
+      </w:r>
+      <w:proofErr w:type="spellEnd"/>
+    </w:p>
+    <w:p>
+      <w:r>
+        <w:t xml:space="preserve">The </w:t>
+      </w:r>
+      <w:r>
+        <w:rPr>
+          <w:noProof/>
+        </w:rPr>
+        <w:t>hashtable</w:t>
+      </w:r>
+      <w:r>
+        <w:t xml:space="preserve"> represents a collection of a </w:t>
+      </w:r>
+      <w:r>
+        <w:rPr>
+          <w:noProof/>
+        </w:rPr>
+        <w:t>key-value</w:t>
+      </w:r>
+      <w:r>
+        <w:t xml:space="preserve"> pair that is organized b</w:t>
+      </w:r>
+      <w:r>
+        <w:rPr>
+          <w:noProof/>
+        </w:rPr>
+        <w:t>ased</w:t>
+      </w:r>
+      <w:r>
+        <w:t xml:space="preserve"> on the hash code of the key. </w:t>
+      </w:r>
+      <w:r>
+        <w:rPr>
+          <w:noProof/>
+        </w:rPr>
+        <w:t>Differently</w:t>
+      </w:r>
+      <w:r>
+        <w:rPr>
+          <w:noProof/>
+        </w:rPr>
+        <w:t>,</w:t>
+      </w:r>
+      <w:r>
+        <w:t xml:space="preserve"> from the queue and stack collections, we can instantiate a </w:t>
+      </w:r>
+      <w:proofErr w:type="spellStart"/>
+      <w:r>
+        <w:t>hashtable</w:t>
+      </w:r>
+      <w:proofErr w:type="spellEnd"/>
+      <w:r>
+        <w:t xml:space="preserve"> object by using the </w:t>
+      </w:r>
+      <w:r>
+        <w:rPr>
+          <w:noProof/>
+        </w:rPr>
+        <w:t>only</w:t>
+      </w:r>
+      <w:r>
+        <w:t xml:space="preserve"> </w:t>
+      </w:r>
+      <w:proofErr w:type="spellStart"/>
+      <w:r>
+        <w:t>System</w:t>
+      </w:r>
+      <w:r>
+        <w:rPr>
+          <w:noProof/>
+        </w:rPr>
+        <w:t>.Collections</w:t>
+      </w:r>
+      <w:proofErr w:type="spellEnd"/>
+      <w:r>
+        <w:t xml:space="preserve"> namespace:</w:t>
+      </w:r>
+    </w:p>
+    <w:p>
+      <w:proofErr w:type="spellStart"/>
+      <w:r>
+        <w:rPr>
+          <w:rFonts w:ascii="Consolas" w:hAnsi="Consolas" w:cs="Consolas"/>
+          <w:color w:val="000000"/>
+          <w:sz w:val="19"/>
+          <w:szCs w:val="19"/>
+        </w:rPr>
+        <w:t>Hashtable</w:t>
+      </w:r>
+      <w:proofErr w:type="spellEnd"/>
+      <w:r>
+        <w:rPr>
+          <w:rFonts w:ascii="Consolas" w:hAnsi="Consolas" w:cs="Consolas"/>
+          <w:color w:val="000000"/>
+          <w:sz w:val="19"/>
+          <w:szCs w:val="19"/>
+        </w:rPr>
+        <w:t xml:space="preserve"> </w:t>
+      </w:r>
+      <w:proofErr w:type="spellStart"/>
+      <w:r>
+        <w:rPr>
+          <w:rFonts w:ascii="Consolas" w:hAnsi="Consolas" w:cs="Consolas"/>
+          <w:color w:val="000000"/>
+          <w:sz w:val="19"/>
+          <w:szCs w:val="19"/>
+        </w:rPr>
+        <w:t>hashTable</w:t>
+      </w:r>
+      <w:proofErr w:type="spellEnd"/>
+      <w:r>
+        <w:rPr>
+          <w:rFonts w:ascii="Consolas" w:hAnsi="Consolas" w:cs="Consolas"/>
+          <w:color w:val="000000"/>
+          <w:sz w:val="19"/>
+          <w:szCs w:val="19"/>
+        </w:rPr>
+        <w:t xml:space="preserve"> = </w:t>
+      </w:r>
+      <w:r>
+        <w:rPr>
+          <w:rFonts w:ascii="Consolas" w:hAnsi="Consolas" w:cs="Consolas"/>
+          <w:color w:val="0000FF"/>
+          <w:sz w:val="19"/>
+          <w:szCs w:val="19"/>
+        </w:rPr>
+        <w:t>new</w:t>
+      </w:r>
+      <w:r>
+        <w:rPr>
+          <w:rFonts w:ascii="Consolas" w:hAnsi="Consolas" w:cs="Consolas"/>
+          <w:color w:val="000000"/>
+          <w:sz w:val="19"/>
+          <w:szCs w:val="19"/>
+        </w:rPr>
+        <w:t xml:space="preserve"> </w:t>
+      </w:r>
+      <w:proofErr w:type="spellStart"/>
+      <w:proofErr w:type="gramStart"/>
+      <w:r>
+        <w:rPr>
+          <w:rFonts w:ascii="Consolas" w:hAnsi="Consolas" w:cs="Consolas"/>
+          <w:color w:val="000000"/>
+          <w:sz w:val="19"/>
+          <w:szCs w:val="19"/>
+        </w:rPr>
+        <w:t>Hashtable</w:t>
+      </w:r>
+      <w:proofErr w:type="spellEnd"/>
+      <w:r>
+        <w:rPr>
+          <w:rFonts w:ascii="Consolas" w:hAnsi="Consolas" w:cs="Consolas"/>
+          <w:color w:val="000000"/>
+          <w:sz w:val="19"/>
+          <w:szCs w:val="19"/>
+        </w:rPr>
+        <w:t>(</w:t>
+      </w:r>
+      <w:proofErr w:type="gramEnd"/>
+      <w:r>
+        <w:rPr>
+          <w:rFonts w:ascii="Consolas" w:hAnsi="Consolas" w:cs="Consolas"/>
+          <w:color w:val="000000"/>
+          <w:sz w:val="19"/>
+          <w:szCs w:val="19"/>
+        </w:rPr>
+        <w:t>);</w:t>
+      </w:r>
+    </w:p>
+    <w:p>
+      <w:r>
+        <w:t xml:space="preserve">The </w:t>
+      </w:r>
+      <w:proofErr w:type="spellStart"/>
+      <w:r>
+        <w:t>hashtable</w:t>
+      </w:r>
+      <w:proofErr w:type="spellEnd"/>
+      <w:r>
+        <w:t xml:space="preserve"> constructor has a fifteen overloaded constructors.</w:t>
+      </w:r>
+    </w:p>
+    <w:p>
       <w:bookmarkStart w:id="0" w:name="_GoBack"/>
       <w:bookmarkEnd w:id="0"/>
-      <w:r>
-        <w:rPr>
-          <w:noProof/>
-        </w:rPr>
-        <w:t>,</w:t>
-      </w:r>
-      <w:r>
-        <w:t xml:space="preserve"> the type T from a method will hide the type T from a class.</w:t>
-      </w:r>
     </w:p>
     <w:sectPr>
       <w:pgSz w:w="12240" w:h="15840"/>
@@ -43274,7 +47033,7 @@
 </file>
 
 <file path=customXml/itemProps1.xml><?xml version="1.0" encoding="utf-8"?>
-<ds:datastoreItem xmlns:ds="http://schemas.openxmlformats.org/officeDocument/2006/customXml" ds:itemID="{49BDF2C1-F9A2-4C8F-B06D-A7A37B7FF63D}">
+<ds:datastoreItem xmlns:ds="http://schemas.openxmlformats.org/officeDocument/2006/customXml" ds:itemID="{D0332A67-BCA8-48D7-B131-290EB99B66A0}">
   <ds:schemaRefs>
     <ds:schemaRef ds:uri="http://schemas.openxmlformats.org/officeDocument/2006/bibliography"/>
   </ds:schemaRefs>

</xml_diff>

<commit_message>
Reading and changing (reached Inheritance)
</commit_message>
<xml_diff>
--- a/BlogText.docx
+++ b/BlogText.docx
@@ -269,7 +269,6 @@
       <w:r>
         <w:rPr>
           <w:noProof/>
-          <w:lang w:val="sr-Latn-RS" w:eastAsia="sr-Latn-RS"/>
         </w:rPr>
         <w:drawing>
           <wp:inline distT="0" distB="0" distL="0" distR="0">
@@ -323,7 +322,6 @@
       <w:r>
         <w:rPr>
           <w:noProof/>
-          <w:lang w:val="sr-Latn-RS" w:eastAsia="sr-Latn-RS"/>
         </w:rPr>
         <w:lastRenderedPageBreak/>
         <w:drawing>
@@ -935,35 +933,25 @@
       </w:r>
       <w:proofErr w:type="spellEnd"/>
       <w:r>
-        <w:t xml:space="preserve"> (</w:t>
-      </w:r>
-      <w:r>
-        <w:t xml:space="preserve">if you are not familiar with the </w:t>
-      </w:r>
-      <w:r>
-        <w:t>access modifiers</w:t>
-      </w:r>
-      <w:r>
-        <w:t xml:space="preserve"> keywords: private, public etc. you can read more </w:t>
-      </w:r>
-      <w:hyperlink w:anchor="r" w:history="1">
+        <w:t xml:space="preserve"> and one public method </w:t>
+      </w:r>
+      <w:proofErr w:type="spellStart"/>
+      <w:r>
+        <w:t>GetFullName</w:t>
+      </w:r>
+      <w:proofErr w:type="spellEnd"/>
+      <w:r>
+        <w:t xml:space="preserve"> (if you are not familiar with the access modifiers: private, public etc. you can read more </w:t>
+      </w:r>
+      <w:r>
+        <w:t xml:space="preserve">about it in our </w:t>
+      </w:r>
+      <w:hyperlink w:anchor="dd" w:history="1">
         <w:r>
           <w:rPr>
             <w:rStyle w:val="Hyperlink"/>
           </w:rPr>
-          <w:t>about it</w:t>
-        </w:r>
-        <w:r>
-          <w:rPr>
-            <w:rStyle w:val="Hyperlink"/>
-          </w:rPr>
-          <w:t xml:space="preserve"> in our module </w:t>
-        </w:r>
-        <w:r>
-          <w:rPr>
-            <w:rStyle w:val="Hyperlink"/>
-          </w:rPr>
-          <w:t xml:space="preserve">1 </w:t>
+          <w:t xml:space="preserve">module 1 </w:t>
         </w:r>
         <w:r>
           <w:rPr>
@@ -980,13 +968,8 @@
         </w:r>
       </w:hyperlink>
       <w:r>
-        <w:t xml:space="preserve">), and one public method </w:t>
-      </w:r>
-      <w:proofErr w:type="spellStart"/>
-      <w:r>
-        <w:t>GetFullName</w:t>
-      </w:r>
-      <w:proofErr w:type="spellEnd"/>
+        <w:t>)</w:t>
+      </w:r>
       <w:r>
         <w:t>.</w:t>
       </w:r>
@@ -1362,15 +1345,7 @@
         <w:rPr>
           <w:noProof/>
         </w:rPr>
-        <w:t>s of th</w:t>
-      </w:r>
-      <w:bookmarkStart w:id="0" w:name="_GoBack"/>
-      <w:bookmarkEnd w:id="0"/>
-      <w:r>
-        <w:rPr>
-          <w:noProof/>
-        </w:rPr>
-        <w:t>e same class.</w:t>
+        <w:t>s of the same class.</w:t>
       </w:r>
     </w:p>
     <w:p>
@@ -4906,7 +4881,13 @@
     </w:p>
     <w:p>
       <w:r>
-        <w:t xml:space="preserve">The syntax of a property declaration can be represented in the </w:t>
+        <w:t xml:space="preserve">The syntax of a property declaration can be </w:t>
+      </w:r>
+      <w:r>
+        <w:t>used</w:t>
+      </w:r>
+      <w:r>
+        <w:t xml:space="preserve"> in the </w:t>
       </w:r>
       <w:r>
         <w:rPr>
@@ -7995,7 +7976,6 @@
       <w:r>
         <w:rPr>
           <w:noProof/>
-          <w:lang w:val="sr-Latn-RS" w:eastAsia="sr-Latn-RS"/>
         </w:rPr>
         <w:lastRenderedPageBreak/>
         <w:drawing>
@@ -8058,7 +8038,13 @@
         <w:t>,</w:t>
       </w:r>
       <w:r>
-        <w:t xml:space="preserve"> as we can create a read-only property, we can create a write-only property. That type of property has only the set block and not the get. Of course, we can only set the values with this type of property and not to read it:</w:t>
+        <w:t xml:space="preserve"> as we can create a read-only property, we can create a write-only property. That type of property has only the set block and not the get. Of course, we can only set the values wi</w:t>
+      </w:r>
+      <w:r>
+        <w:t xml:space="preserve">th this type of property and not </w:t>
+      </w:r>
+      <w:r>
+        <w:t>read it:</w:t>
       </w:r>
     </w:p>
     <w:p>
@@ -8194,7 +8180,6 @@
       <w:r>
         <w:rPr>
           <w:noProof/>
-          <w:lang w:val="sr-Latn-RS" w:eastAsia="sr-Latn-RS"/>
         </w:rPr>
         <w:drawing>
           <wp:inline distT="0" distB="0" distL="0" distR="0">
@@ -8497,7 +8482,6 @@
       <w:r>
         <w:rPr>
           <w:noProof/>
-          <w:lang w:val="sr-Latn-RS" w:eastAsia="sr-Latn-RS"/>
         </w:rPr>
         <w:drawing>
           <wp:inline distT="0" distB="0" distL="0" distR="0">
@@ -8691,7 +8675,19 @@
         <w:rPr>
           <w:noProof/>
         </w:rPr>
-        <w:t xml:space="preserve"> So, if our property is private, there is no point in having the get or set blocks public.</w:t>
+        <w:t xml:space="preserve"> So, if our property is private, there is no point in having the</w:t>
+      </w:r>
+      <w:r>
+        <w:rPr>
+          <w:noProof/>
+        </w:rPr>
+        <w:t xml:space="preserve"> public get or set block</w:t>
+      </w:r>
+      <w:r>
+        <w:rPr>
+          <w:noProof/>
+        </w:rPr>
+        <w:t>.</w:t>
       </w:r>
     </w:p>
     <w:p>
@@ -9358,7 +9354,6 @@
       <w:r>
         <w:rPr>
           <w:noProof/>
-          <w:lang w:val="sr-Latn-RS" w:eastAsia="sr-Latn-RS"/>
         </w:rPr>
         <w:drawing>
           <wp:inline distT="0" distB="0" distL="0" distR="0">
@@ -9520,7 +9515,10 @@
     </w:p>
     <w:p>
       <w:r>
-        <w:t xml:space="preserve">For example method </w:t>
+        <w:t xml:space="preserve">Let’s take </w:t>
+      </w:r>
+      <w:r>
+        <w:t xml:space="preserve">the </w:t>
       </w:r>
       <w:proofErr w:type="spellStart"/>
       <w:proofErr w:type="gramStart"/>
@@ -9533,7 +9531,13 @@
       </w:r>
       <w:proofErr w:type="gramEnd"/>
       <w:r>
-        <w:t xml:space="preserve">). This method calculates the square root of a number, and we don’t have to instantiate the Math class (which the </w:t>
+        <w:t>) method</w:t>
+      </w:r>
+      <w:r>
+        <w:t xml:space="preserve"> f</w:t>
+      </w:r>
+      <w:r>
+        <w:t xml:space="preserve">or example. This method calculates the square root of a number, and we don’t have to instantiate the Math class (which the </w:t>
       </w:r>
       <w:proofErr w:type="spellStart"/>
       <w:r>
@@ -9752,15 +9756,7 @@
       </w:r>
       <w:proofErr w:type="spellEnd"/>
       <w:r>
-        <w:t xml:space="preserve"> </w:t>
-      </w:r>
-      <w:proofErr w:type="spellStart"/>
-      <w:r>
-        <w:t>const</w:t>
-      </w:r>
-      <w:proofErr w:type="spellEnd"/>
-      <w:r>
-        <w:t xml:space="preserve"> Type Name = </w:t>
+        <w:t xml:space="preserve"> const Type Name = </w:t>
       </w:r>
       <w:r>
         <w:rPr>
@@ -9773,7 +9769,6 @@
       <w:r>
         <w:rPr>
           <w:noProof/>
-          <w:lang w:val="sr-Latn-RS" w:eastAsia="sr-Latn-RS"/>
         </w:rPr>
         <w:drawing>
           <wp:inline distT="0" distB="0" distL="0" distR="0">
@@ -9824,7 +9819,6 @@
         <w:pStyle w:val="Heading2"/>
       </w:pPr>
       <w:r>
-        <w:lastRenderedPageBreak/>
         <w:t>Static Class</w:t>
       </w:r>
     </w:p>
@@ -11305,6 +11299,7 @@
           <w:sz w:val="19"/>
           <w:szCs w:val="19"/>
         </w:rPr>
+        <w:lastRenderedPageBreak/>
         <w:t xml:space="preserve">        {</w:t>
       </w:r>
     </w:p>
@@ -11391,7 +11386,6 @@
           <w:sz w:val="19"/>
           <w:szCs w:val="19"/>
         </w:rPr>
-        <w:lastRenderedPageBreak/>
         <w:t xml:space="preserve">            </w:t>
       </w:r>
       <w:proofErr w:type="gramStart"/>
@@ -12049,11 +12043,9 @@
       <w:r>
         <w:t xml:space="preserve"> we are going to talk about anonymous classes, how to create them, and why </w:t>
       </w:r>
-      <w:proofErr w:type="gramStart"/>
-      <w:r>
-        <w:t>are they</w:t>
-      </w:r>
-      <w:proofErr w:type="gramEnd"/>
+      <w:r>
+        <w:t>they are</w:t>
+      </w:r>
       <w:r>
         <w:t xml:space="preserve"> useful. Moreover, we are going to talk about </w:t>
       </w:r>
@@ -12239,7 +12231,6 @@
       </w:r>
     </w:p>
     <w:p>
-      <w:proofErr w:type="spellStart"/>
       <w:proofErr w:type="gramStart"/>
       <w:r>
         <w:rPr>
@@ -12250,7 +12241,6 @@
         </w:rPr>
         <w:t>var</w:t>
       </w:r>
-      <w:proofErr w:type="spellEnd"/>
       <w:proofErr w:type="gramEnd"/>
       <w:r>
         <w:rPr>
@@ -12520,6 +12510,7 @@
     </w:p>
     <w:p>
       <w:r>
+        <w:lastRenderedPageBreak/>
         <w:t>We can access to the properties of our anonymous object the same way we did with regular objects:</w:t>
       </w:r>
     </w:p>
@@ -12533,7 +12524,6 @@
           <w:sz w:val="19"/>
           <w:szCs w:val="19"/>
         </w:rPr>
-        <w:lastRenderedPageBreak/>
         <w:t>Console.WriteLine</w:t>
       </w:r>
       <w:proofErr w:type="spellEnd"/>
@@ -12699,7 +12689,6 @@
       <w:r>
         <w:rPr>
           <w:noProof/>
-          <w:lang w:val="sr-Latn-RS" w:eastAsia="sr-Latn-RS"/>
         </w:rPr>
         <w:drawing>
           <wp:inline distT="0" distB="0" distL="0" distR="0">
@@ -13310,7 +13299,13 @@
       </w:r>
       <w:proofErr w:type="spellEnd"/>
       <w:r>
-        <w:t xml:space="preserve"> type </w:t>
+        <w:t xml:space="preserve"> type</w:t>
+      </w:r>
+      <w:r>
+        <w:t xml:space="preserve"> if</w:t>
+      </w:r>
+      <w:r>
+        <w:t xml:space="preserve"> </w:t>
       </w:r>
       <w:r>
         <w:rPr>
@@ -13755,7 +13750,6 @@
         <w:pStyle w:val="Heading1"/>
       </w:pPr>
       <w:r>
-        <w:lastRenderedPageBreak/>
         <w:t>Structures</w:t>
       </w:r>
     </w:p>
@@ -15235,6 +15229,7 @@
           <w:sz w:val="19"/>
           <w:szCs w:val="19"/>
         </w:rPr>
+        <w:lastRenderedPageBreak/>
         <w:t xml:space="preserve">    {</w:t>
       </w:r>
     </w:p>
@@ -15304,7 +15299,6 @@
           <w:sz w:val="19"/>
           <w:szCs w:val="19"/>
         </w:rPr>
-        <w:lastRenderedPageBreak/>
         <w:t xml:space="preserve">        _seconds = seconds;</w:t>
       </w:r>
     </w:p>
@@ -16072,7 +16066,6 @@
       <w:r>
         <w:rPr>
           <w:noProof/>
-          <w:lang w:val="sr-Latn-RS" w:eastAsia="sr-Latn-RS"/>
         </w:rPr>
         <w:drawing>
           <wp:inline distT="0" distB="0" distL="0" distR="0">
@@ -16154,11 +16147,9 @@
       <w:r>
         <w:t xml:space="preserve"> we </w:t>
       </w:r>
-      <w:proofErr w:type="spellStart"/>
-      <w:r>
-        <w:t>can not</w:t>
-      </w:r>
-      <w:proofErr w:type="spellEnd"/>
+      <w:r>
+        <w:t>cannot</w:t>
+      </w:r>
       <w:r>
         <w:t xml:space="preserve"> do that:</w:t>
       </w:r>
@@ -16175,8 +16166,8 @@
       <w:r>
         <w:rPr>
           <w:noProof/>
-          <w:lang w:val="sr-Latn-RS" w:eastAsia="sr-Latn-RS"/>
-        </w:rPr>
+        </w:rPr>
+        <w:lastRenderedPageBreak/>
         <w:drawing>
           <wp:inline distT="0" distB="0" distL="0" distR="0">
             <wp:extent cx="5149142" cy="1041621"/>
@@ -16232,7 +16223,6 @@
         <w:rPr>
           <w:noProof/>
         </w:rPr>
-        <w:lastRenderedPageBreak/>
         <w:t>An i</w:t>
       </w:r>
       <w:r>
@@ -16355,7 +16345,19 @@
         <w:t xml:space="preserve"> days</w:t>
       </w:r>
       <w:r>
-        <w:t xml:space="preserve"> in a week in our C# project. We can use an integer number to represent every single day in a week (from 0 to 6), and even if that will work just fine it is not readable at all. This is where </w:t>
+        <w:t xml:space="preserve"> in a week in our C# project. We can use an integer number to represent every single day in a</w:t>
+      </w:r>
+      <w:r>
+        <w:t xml:space="preserve"> week (from 0 to 6), and even though</w:t>
+      </w:r>
+      <w:r>
+        <w:t xml:space="preserve"> tha</w:t>
+      </w:r>
+      <w:r>
+        <w:t>t would</w:t>
+      </w:r>
+      <w:r>
+        <w:t xml:space="preserve"> work just fine it is not readable at all. This is where </w:t>
       </w:r>
       <w:r>
         <w:rPr>
@@ -17090,7 +17092,13 @@
         <w:t>at</w:t>
       </w:r>
       <w:r>
-        <w:t xml:space="preserve"> 0 and increase by 1 for every other element. In our previous example, we print out the value that matches with the exact element of an enumeration. But we can print the integer value as well by using cast operator:</w:t>
+        <w:t xml:space="preserve"> 0 and increase by 1 for every other element. In our previous example, we print out the value that matches with the exact element of an enumeration. But we can print the integer value as well by</w:t>
+      </w:r>
+      <w:r>
+        <w:t xml:space="preserve"> casting it into its underlying type</w:t>
+      </w:r>
+      <w:r>
+        <w:t>:</w:t>
       </w:r>
     </w:p>
     <w:p>
@@ -17114,6 +17122,7 @@
           <w:sz w:val="19"/>
           <w:szCs w:val="19"/>
         </w:rPr>
+        <w:lastRenderedPageBreak/>
         <w:t>static</w:t>
       </w:r>
       <w:proofErr w:type="gramEnd"/>
@@ -17497,7 +17506,6 @@
     </w:p>
     <w:p>
       <w:r>
-        <w:lastRenderedPageBreak/>
         <w:t>If we prefer, we can assign a specific integer constant to the enumeration elements:</w:t>
       </w:r>
     </w:p>
@@ -18372,12 +18380,9 @@
       <w:r>
         <w:t>.</w:t>
       </w:r>
-    </w:p>
-    <w:p/>
-    <w:p/>
-    <w:p/>
-    <w:p/>
-    <w:p/>
+      <w:bookmarkStart w:id="0" w:name="_GoBack"/>
+      <w:bookmarkEnd w:id="0"/>
+    </w:p>
     <w:p>
       <w:pPr>
         <w:pStyle w:val="Heading1"/>
@@ -23918,7 +23923,6 @@
       <w:r>
         <w:rPr>
           <w:noProof/>
-          <w:lang w:val="sr-Latn-RS" w:eastAsia="sr-Latn-RS"/>
         </w:rPr>
         <w:drawing>
           <wp:inline distT="0" distB="0" distL="0" distR="0">
@@ -28898,7 +28902,6 @@
         </w:rPr>
         <w:t xml:space="preserve"> </w:t>
       </w:r>
-      <w:proofErr w:type="spellStart"/>
       <w:r>
         <w:rPr>
           <w:rFonts w:ascii="Consolas" w:hAnsi="Consolas" w:cs="Consolas"/>
@@ -28908,7 +28911,6 @@
         </w:rPr>
         <w:t>ClassName</w:t>
       </w:r>
-      <w:proofErr w:type="spellEnd"/>
       <w:r>
         <w:rPr>
           <w:rFonts w:ascii="Consolas" w:hAnsi="Consolas" w:cs="Consolas"/>
@@ -35243,7 +35245,6 @@
       <w:r>
         <w:rPr>
           <w:noProof/>
-          <w:lang w:val="sr-Latn-RS" w:eastAsia="sr-Latn-RS"/>
         </w:rPr>
         <w:drawing>
           <wp:inline distT="0" distB="0" distL="0" distR="0">
@@ -37367,7 +37368,6 @@
       <w:r>
         <w:rPr>
           <w:noProof/>
-          <w:lang w:val="sr-Latn-RS" w:eastAsia="sr-Latn-RS"/>
         </w:rPr>
         <w:drawing>
           <wp:inline distT="0" distB="0" distL="0" distR="0">
@@ -37533,7 +37533,6 @@
       <w:r>
         <w:rPr>
           <w:noProof/>
-          <w:lang w:val="sr-Latn-RS" w:eastAsia="sr-Latn-RS"/>
         </w:rPr>
         <w:drawing>
           <wp:inline distT="0" distB="0" distL="0" distR="0">
@@ -38316,7 +38315,6 @@
         </w:rPr>
         <w:t>(</w:t>
       </w:r>
-      <w:proofErr w:type="spellStart"/>
       <w:r>
         <w:rPr>
           <w:rFonts w:ascii="Consolas" w:hAnsi="Consolas" w:cs="Consolas"/>
@@ -38326,7 +38324,6 @@
         </w:rPr>
         <w:t>params</w:t>
       </w:r>
-      <w:proofErr w:type="spellEnd"/>
       <w:r>
         <w:rPr>
           <w:rFonts w:ascii="Consolas" w:hAnsi="Consolas" w:cs="Consolas"/>
@@ -40061,7 +40058,6 @@
       <w:r>
         <w:rPr>
           <w:noProof/>
-          <w:lang w:val="sr-Latn-RS" w:eastAsia="sr-Latn-RS"/>
         </w:rPr>
         <w:drawing>
           <wp:inline distT="0" distB="0" distL="0" distR="0">
@@ -41226,7 +41222,6 @@
       <w:r>
         <w:rPr>
           <w:noProof/>
-          <w:lang w:val="sr-Latn-RS" w:eastAsia="sr-Latn-RS"/>
         </w:rPr>
         <w:drawing>
           <wp:inline distT="0" distB="0" distL="0" distR="0">
@@ -42618,27 +42613,7 @@
           <w:sz w:val="19"/>
           <w:szCs w:val="19"/>
         </w:rPr>
-        <w:t xml:space="preserve"> (</w:t>
-      </w:r>
-      <w:proofErr w:type="spellStart"/>
-      <w:r>
-        <w:rPr>
-          <w:rFonts w:ascii="Consolas" w:hAnsi="Consolas" w:cs="Consolas"/>
-          <w:color w:val="000000"/>
-          <w:sz w:val="19"/>
-          <w:szCs w:val="19"/>
-        </w:rPr>
-        <w:t>var</w:t>
-      </w:r>
-      <w:proofErr w:type="spellEnd"/>
-      <w:r>
-        <w:rPr>
-          <w:rFonts w:ascii="Consolas" w:hAnsi="Consolas" w:cs="Consolas"/>
-          <w:color w:val="000000"/>
-          <w:sz w:val="19"/>
-          <w:szCs w:val="19"/>
-        </w:rPr>
-        <w:t xml:space="preserve"> item </w:t>
+        <w:t xml:space="preserve"> (var item </w:t>
       </w:r>
       <w:r>
         <w:rPr>
@@ -43167,27 +43142,7 @@
           <w:sz w:val="19"/>
           <w:szCs w:val="19"/>
         </w:rPr>
-        <w:t xml:space="preserve"> (</w:t>
-      </w:r>
-      <w:proofErr w:type="spellStart"/>
-      <w:r>
-        <w:rPr>
-          <w:rFonts w:ascii="Consolas" w:hAnsi="Consolas" w:cs="Consolas"/>
-          <w:color w:val="000000"/>
-          <w:sz w:val="19"/>
-          <w:szCs w:val="19"/>
-        </w:rPr>
-        <w:t>var</w:t>
-      </w:r>
-      <w:proofErr w:type="spellEnd"/>
-      <w:r>
-        <w:rPr>
-          <w:rFonts w:ascii="Consolas" w:hAnsi="Consolas" w:cs="Consolas"/>
-          <w:color w:val="000000"/>
-          <w:sz w:val="19"/>
-          <w:szCs w:val="19"/>
-        </w:rPr>
-        <w:t xml:space="preserve"> item </w:t>
+        <w:t xml:space="preserve"> (var item </w:t>
       </w:r>
       <w:r>
         <w:rPr>
@@ -43716,27 +43671,7 @@
           <w:sz w:val="19"/>
           <w:szCs w:val="19"/>
         </w:rPr>
-        <w:t xml:space="preserve"> (</w:t>
-      </w:r>
-      <w:proofErr w:type="spellStart"/>
-      <w:r>
-        <w:rPr>
-          <w:rFonts w:ascii="Consolas" w:hAnsi="Consolas" w:cs="Consolas"/>
-          <w:color w:val="000000"/>
-          <w:sz w:val="19"/>
-          <w:szCs w:val="19"/>
-        </w:rPr>
-        <w:t>var</w:t>
-      </w:r>
-      <w:proofErr w:type="spellEnd"/>
-      <w:r>
-        <w:rPr>
-          <w:rFonts w:ascii="Consolas" w:hAnsi="Consolas" w:cs="Consolas"/>
-          <w:color w:val="000000"/>
-          <w:sz w:val="19"/>
-          <w:szCs w:val="19"/>
-        </w:rPr>
-        <w:t xml:space="preserve"> item </w:t>
+        <w:t xml:space="preserve"> (var item </w:t>
       </w:r>
       <w:r>
         <w:rPr>
@@ -44363,27 +44298,7 @@
           <w:sz w:val="19"/>
           <w:szCs w:val="19"/>
         </w:rPr>
-        <w:t xml:space="preserve"> (</w:t>
-      </w:r>
-      <w:proofErr w:type="spellStart"/>
-      <w:r>
-        <w:rPr>
-          <w:rFonts w:ascii="Consolas" w:hAnsi="Consolas" w:cs="Consolas"/>
-          <w:color w:val="000000"/>
-          <w:sz w:val="19"/>
-          <w:szCs w:val="19"/>
-        </w:rPr>
-        <w:t>var</w:t>
-      </w:r>
-      <w:proofErr w:type="spellEnd"/>
-      <w:r>
-        <w:rPr>
-          <w:rFonts w:ascii="Consolas" w:hAnsi="Consolas" w:cs="Consolas"/>
-          <w:color w:val="000000"/>
-          <w:sz w:val="19"/>
-          <w:szCs w:val="19"/>
-        </w:rPr>
-        <w:t xml:space="preserve"> item </w:t>
+        <w:t xml:space="preserve"> (var item </w:t>
       </w:r>
       <w:r>
         <w:rPr>
@@ -44857,27 +44772,7 @@
           <w:sz w:val="19"/>
           <w:szCs w:val="19"/>
         </w:rPr>
-        <w:t xml:space="preserve"> (</w:t>
-      </w:r>
-      <w:proofErr w:type="spellStart"/>
-      <w:r>
-        <w:rPr>
-          <w:rFonts w:ascii="Consolas" w:hAnsi="Consolas" w:cs="Consolas"/>
-          <w:color w:val="000000"/>
-          <w:sz w:val="19"/>
-          <w:szCs w:val="19"/>
-        </w:rPr>
-        <w:t>var</w:t>
-      </w:r>
-      <w:proofErr w:type="spellEnd"/>
-      <w:r>
-        <w:rPr>
-          <w:rFonts w:ascii="Consolas" w:hAnsi="Consolas" w:cs="Consolas"/>
-          <w:color w:val="000000"/>
-          <w:sz w:val="19"/>
-          <w:szCs w:val="19"/>
-        </w:rPr>
-        <w:t xml:space="preserve"> item </w:t>
+        <w:t xml:space="preserve"> (var item </w:t>
       </w:r>
       <w:r>
         <w:rPr>
@@ -45380,27 +45275,7 @@
           <w:sz w:val="19"/>
           <w:szCs w:val="19"/>
         </w:rPr>
-        <w:t xml:space="preserve"> (</w:t>
-      </w:r>
-      <w:proofErr w:type="spellStart"/>
-      <w:r>
-        <w:rPr>
-          <w:rFonts w:ascii="Consolas" w:hAnsi="Consolas" w:cs="Consolas"/>
-          <w:color w:val="000000"/>
-          <w:sz w:val="19"/>
-          <w:szCs w:val="19"/>
-        </w:rPr>
-        <w:t>var</w:t>
-      </w:r>
-      <w:proofErr w:type="spellEnd"/>
-      <w:r>
-        <w:rPr>
-          <w:rFonts w:ascii="Consolas" w:hAnsi="Consolas" w:cs="Consolas"/>
-          <w:color w:val="000000"/>
-          <w:sz w:val="19"/>
-          <w:szCs w:val="19"/>
-        </w:rPr>
-        <w:t xml:space="preserve"> item </w:t>
+        <w:t xml:space="preserve"> (var item </w:t>
       </w:r>
       <w:r>
         <w:rPr>
@@ -49531,27 +49406,7 @@
           <w:sz w:val="19"/>
           <w:szCs w:val="19"/>
         </w:rPr>
-        <w:t xml:space="preserve"> (</w:t>
-      </w:r>
-      <w:proofErr w:type="spellStart"/>
-      <w:r>
-        <w:rPr>
-          <w:rFonts w:ascii="Consolas" w:hAnsi="Consolas" w:cs="Consolas"/>
-          <w:color w:val="000000"/>
-          <w:sz w:val="19"/>
-          <w:szCs w:val="19"/>
-        </w:rPr>
-        <w:t>var</w:t>
-      </w:r>
-      <w:proofErr w:type="spellEnd"/>
-      <w:r>
-        <w:rPr>
-          <w:rFonts w:ascii="Consolas" w:hAnsi="Consolas" w:cs="Consolas"/>
-          <w:color w:val="000000"/>
-          <w:sz w:val="19"/>
-          <w:szCs w:val="19"/>
-        </w:rPr>
-        <w:t xml:space="preserve"> item </w:t>
+        <w:t xml:space="preserve"> (var item </w:t>
       </w:r>
       <w:r>
         <w:rPr>
@@ -49845,27 +49700,7 @@
           <w:sz w:val="19"/>
           <w:szCs w:val="19"/>
         </w:rPr>
-        <w:t xml:space="preserve"> (</w:t>
-      </w:r>
-      <w:proofErr w:type="spellStart"/>
-      <w:r>
-        <w:rPr>
-          <w:rFonts w:ascii="Consolas" w:hAnsi="Consolas" w:cs="Consolas"/>
-          <w:color w:val="000000"/>
-          <w:sz w:val="19"/>
-          <w:szCs w:val="19"/>
-        </w:rPr>
-        <w:t>var</w:t>
-      </w:r>
-      <w:proofErr w:type="spellEnd"/>
-      <w:r>
-        <w:rPr>
-          <w:rFonts w:ascii="Consolas" w:hAnsi="Consolas" w:cs="Consolas"/>
-          <w:color w:val="000000"/>
-          <w:sz w:val="19"/>
-          <w:szCs w:val="19"/>
-        </w:rPr>
-        <w:t xml:space="preserve"> item </w:t>
+        <w:t xml:space="preserve"> (var item </w:t>
       </w:r>
       <w:r>
         <w:rPr>
@@ -50610,27 +50445,7 @@
           <w:sz w:val="19"/>
           <w:szCs w:val="19"/>
         </w:rPr>
-        <w:t xml:space="preserve"> (</w:t>
-      </w:r>
-      <w:proofErr w:type="spellStart"/>
-      <w:r>
-        <w:rPr>
-          <w:rFonts w:ascii="Consolas" w:hAnsi="Consolas" w:cs="Consolas"/>
-          <w:color w:val="000000"/>
-          <w:sz w:val="19"/>
-          <w:szCs w:val="19"/>
-        </w:rPr>
-        <w:t>var</w:t>
-      </w:r>
-      <w:proofErr w:type="spellEnd"/>
-      <w:r>
-        <w:rPr>
-          <w:rFonts w:ascii="Consolas" w:hAnsi="Consolas" w:cs="Consolas"/>
-          <w:color w:val="000000"/>
-          <w:sz w:val="19"/>
-          <w:szCs w:val="19"/>
-        </w:rPr>
-        <w:t xml:space="preserve"> key </w:t>
+        <w:t xml:space="preserve"> (var key </w:t>
       </w:r>
       <w:r>
         <w:rPr>
@@ -50818,27 +50633,7 @@
           <w:sz w:val="19"/>
           <w:szCs w:val="19"/>
         </w:rPr>
-        <w:t xml:space="preserve"> (</w:t>
-      </w:r>
-      <w:proofErr w:type="spellStart"/>
-      <w:r>
-        <w:rPr>
-          <w:rFonts w:ascii="Consolas" w:hAnsi="Consolas" w:cs="Consolas"/>
-          <w:color w:val="000000"/>
-          <w:sz w:val="19"/>
-          <w:szCs w:val="19"/>
-        </w:rPr>
-        <w:t>var</w:t>
-      </w:r>
-      <w:proofErr w:type="spellEnd"/>
-      <w:r>
-        <w:rPr>
-          <w:rFonts w:ascii="Consolas" w:hAnsi="Consolas" w:cs="Consolas"/>
-          <w:color w:val="000000"/>
-          <w:sz w:val="19"/>
-          <w:szCs w:val="19"/>
-        </w:rPr>
-        <w:t xml:space="preserve"> value </w:t>
+        <w:t xml:space="preserve"> (var value </w:t>
       </w:r>
       <w:r>
         <w:rPr>
@@ -54670,7 +54465,7 @@
 </file>
 
 <file path=customXml/itemProps1.xml><?xml version="1.0" encoding="utf-8"?>
-<ds:datastoreItem xmlns:ds="http://schemas.openxmlformats.org/officeDocument/2006/customXml" ds:itemID="{AE9397E3-D166-491E-BCF1-923A1F59F718}">
+<ds:datastoreItem xmlns:ds="http://schemas.openxmlformats.org/officeDocument/2006/customXml" ds:itemID="{7AFB6E4C-F629-4DC3-9B67-2BD67B584BF8}">
   <ds:schemaRefs>
     <ds:schemaRef ds:uri="http://schemas.openxmlformats.org/officeDocument/2006/bibliography"/>
   </ds:schemaRefs>

</xml_diff>